<commit_message>
Updating release image and release notes
</commit_message>
<xml_diff>
--- a/Releases/Official_Release/iCUBE_iCON_Release_Notes.docx
+++ b/Releases/Official_Release/iCUBE_iCON_Release_Notes.docx
@@ -417,7 +417,7 @@
           <w:sz w:val="28"/>
           <w:szCs w:val="28"/>
         </w:rPr>
-        <w:t>6</w:t>
+        <w:t>7</w:t>
       </w:r>
       <w:r>
         <w:rPr>
@@ -439,7 +439,7 @@
           <w:sz w:val="28"/>
           <w:szCs w:val="28"/>
         </w:rPr>
-        <w:t>6</w:t>
+        <w:t>7</w:t>
       </w:r>
     </w:p>
     <w:p>
@@ -495,7 +495,25 @@
           <w:sz w:val="28"/>
           <w:szCs w:val="28"/>
         </w:rPr>
-        <w:t>Oct 06</w:t>
+        <w:t>July</w:t>
+      </w:r>
+      <w:r>
+        <w:rPr>
+          <w:rFonts w:cs="Microsoft JhengHei" w:ascii="Liberation Serif" w:hAnsi="Liberation Serif"/>
+          <w:color w:val="1A237E"/>
+          <w:sz w:val="28"/>
+          <w:szCs w:val="28"/>
+        </w:rPr>
+        <w:t xml:space="preserve"> 0</w:t>
+      </w:r>
+      <w:r>
+        <w:rPr>
+          <w:rFonts w:cs="Microsoft JhengHei" w:ascii="Liberation Serif" w:hAnsi="Liberation Serif"/>
+          <w:color w:val="1A237E"/>
+          <w:sz w:val="28"/>
+          <w:szCs w:val="28"/>
+        </w:rPr>
+        <w:t>8</w:t>
       </w:r>
       <w:r>
         <w:rPr>
@@ -505,7 +523,17 @@
           <w:szCs w:val="28"/>
           <w:lang w:val="en-US"/>
         </w:rPr>
-        <w:t>, 2023</w:t>
+        <w:t>, 202</w:t>
+      </w:r>
+      <w:r>
+        <w:rPr>
+          <w:rFonts w:cs="Microsoft JhengHei" w:ascii="Liberation Serif" w:hAnsi="Liberation Serif"/>
+          <w:color w:val="1A237E"/>
+          <w:sz w:val="28"/>
+          <w:szCs w:val="28"/>
+          <w:lang w:val="en-US"/>
+        </w:rPr>
+        <w:t>4</w:t>
       </w:r>
     </w:p>
     <w:p>
@@ -576,9 +604,9 @@
       </w:tblPr>
       <w:tblGrid>
         <w:gridCol w:w="791"/>
-        <w:gridCol w:w="2019"/>
-        <w:gridCol w:w="5854"/>
-        <w:gridCol w:w="1303"/>
+        <w:gridCol w:w="2018"/>
+        <w:gridCol w:w="5856"/>
+        <w:gridCol w:w="1302"/>
       </w:tblGrid>
       <w:tr>
         <w:trPr>
@@ -614,7 +642,7 @@
         </w:tc>
         <w:tc>
           <w:tcPr>
-            <w:tcW w:w="2019" w:type="dxa"/>
+            <w:tcW w:w="2018" w:type="dxa"/>
             <w:tcBorders>
               <w:top w:val="single" w:sz="6" w:space="0" w:color="000001"/>
               <w:left w:val="single" w:sz="6" w:space="0" w:color="000001"/>
@@ -641,7 +669,7 @@
         </w:tc>
         <w:tc>
           <w:tcPr>
-            <w:tcW w:w="5854" w:type="dxa"/>
+            <w:tcW w:w="5856" w:type="dxa"/>
             <w:tcBorders>
               <w:top w:val="single" w:sz="6" w:space="0" w:color="000001"/>
               <w:left w:val="single" w:sz="6" w:space="0" w:color="000001"/>
@@ -668,7 +696,7 @@
         </w:tc>
         <w:tc>
           <w:tcPr>
-            <w:tcW w:w="1303" w:type="dxa"/>
+            <w:tcW w:w="1302" w:type="dxa"/>
             <w:tcBorders>
               <w:top w:val="single" w:sz="6" w:space="0" w:color="000001"/>
               <w:left w:val="single" w:sz="6" w:space="0" w:color="000001"/>
@@ -723,7 +751,7 @@
                 <w:rFonts w:ascii="Liberation Serif" w:hAnsi="Liberation Serif"/>
                 <w:kern w:val="0"/>
               </w:rPr>
-              <w:t>0x106,</w:t>
+              <w:t>0x107,</w:t>
             </w:r>
           </w:p>
           <w:p>
@@ -740,13 +768,13 @@
                 <w:rFonts w:ascii="Liberation Serif" w:hAnsi="Liberation Serif"/>
                 <w:kern w:val="0"/>
               </w:rPr>
-              <w:t>0x206</w:t>
+              <w:t>0x207</w:t>
             </w:r>
           </w:p>
         </w:tc>
         <w:tc>
           <w:tcPr>
-            <w:tcW w:w="2019" w:type="dxa"/>
+            <w:tcW w:w="2018" w:type="dxa"/>
             <w:tcBorders>
               <w:top w:val="single" w:sz="6" w:space="0" w:color="000001"/>
               <w:left w:val="single" w:sz="6" w:space="0" w:color="000001"/>
@@ -768,13 +796,13 @@
                 <w:rFonts w:ascii="Liberation Serif" w:hAnsi="Liberation Serif"/>
                 <w:kern w:val="0"/>
               </w:rPr>
-              <w:t>Oct 06, 2023</w:t>
+              <w:t>Jul 08, 2024</w:t>
             </w:r>
           </w:p>
         </w:tc>
         <w:tc>
           <w:tcPr>
-            <w:tcW w:w="5854" w:type="dxa"/>
+            <w:tcW w:w="5856" w:type="dxa"/>
             <w:tcBorders>
               <w:top w:val="single" w:sz="6" w:space="0" w:color="000001"/>
               <w:left w:val="single" w:sz="6" w:space="0" w:color="000001"/>
@@ -796,13 +824,47 @@
                 <w:rFonts w:ascii="Liberation Serif" w:hAnsi="Liberation Serif"/>
                 <w:kern w:val="0"/>
               </w:rPr>
-              <w:t>Prevent solar charging timeout is changed to 10 seconds from 5 seconds. FT exit if temperature exceeds a threshold value</w:t>
+              <w:t>Dynamic OTA feature support,</w:t>
+            </w:r>
+          </w:p>
+          <w:p>
+            <w:pPr>
+              <w:pStyle w:val="TableContents"/>
+              <w:widowControl w:val="false"/>
+              <w:rPr>
+                <w:rFonts w:ascii="Liberation Serif" w:hAnsi="Liberation Serif"/>
+                <w:kern w:val="0"/>
+              </w:rPr>
+            </w:pPr>
+            <w:r>
+              <w:rPr>
+                <w:rFonts w:ascii="Liberation Serif" w:hAnsi="Liberation Serif"/>
+                <w:kern w:val="0"/>
+              </w:rPr>
+              <w:t>Fix for SSID write failure via Filed Configuration utility</w:t>
+            </w:r>
+          </w:p>
+          <w:p>
+            <w:pPr>
+              <w:pStyle w:val="TableContents"/>
+              <w:widowControl w:val="false"/>
+              <w:rPr>
+                <w:rFonts w:ascii="Liberation Serif" w:hAnsi="Liberation Serif"/>
+                <w:kern w:val="0"/>
+              </w:rPr>
+            </w:pPr>
+            <w:r>
+              <w:rPr>
+                <w:rFonts w:ascii="Liberation Serif" w:hAnsi="Liberation Serif"/>
+                <w:kern w:val="0"/>
+              </w:rPr>
+              <w:t>Sending flag indicating EEPROM update via filed configuration status</w:t>
             </w:r>
           </w:p>
         </w:tc>
         <w:tc>
           <w:tcPr>
-            <w:tcW w:w="1303" w:type="dxa"/>
+            <w:tcW w:w="1302" w:type="dxa"/>
             <w:tcBorders>
               <w:top w:val="single" w:sz="6" w:space="0" w:color="000001"/>
               <w:left w:val="single" w:sz="6" w:space="0" w:color="000001"/>
@@ -857,7 +919,7 @@
                 <w:rFonts w:ascii="Liberation Serif" w:hAnsi="Liberation Serif"/>
                 <w:kern w:val="0"/>
               </w:rPr>
-              <w:t>0x105,</w:t>
+              <w:t>0x106,</w:t>
             </w:r>
           </w:p>
           <w:p>
@@ -874,13 +936,13 @@
                 <w:rFonts w:ascii="Liberation Serif" w:hAnsi="Liberation Serif"/>
                 <w:kern w:val="0"/>
               </w:rPr>
-              <w:t>0x205</w:t>
+              <w:t>0x206</w:t>
             </w:r>
           </w:p>
         </w:tc>
         <w:tc>
           <w:tcPr>
-            <w:tcW w:w="2019" w:type="dxa"/>
+            <w:tcW w:w="2018" w:type="dxa"/>
             <w:tcBorders>
               <w:left w:val="single" w:sz="6" w:space="0" w:color="000001"/>
               <w:bottom w:val="single" w:sz="6" w:space="0" w:color="000001"/>
@@ -901,13 +963,13 @@
                 <w:rFonts w:ascii="Liberation Serif" w:hAnsi="Liberation Serif"/>
                 <w:kern w:val="0"/>
               </w:rPr>
-              <w:t>Aug 31, 2023</w:t>
+              <w:t>Oct 06, 2023</w:t>
             </w:r>
           </w:p>
         </w:tc>
         <w:tc>
           <w:tcPr>
-            <w:tcW w:w="5854" w:type="dxa"/>
+            <w:tcW w:w="5856" w:type="dxa"/>
             <w:tcBorders>
               <w:left w:val="single" w:sz="6" w:space="0" w:color="000001"/>
               <w:bottom w:val="single" w:sz="6" w:space="0" w:color="000001"/>
@@ -928,13 +990,13 @@
                 <w:rFonts w:ascii="Liberation Serif" w:hAnsi="Liberation Serif"/>
                 <w:kern w:val="0"/>
               </w:rPr>
-              <w:t>Issue of not calling log api is fixed</w:t>
+              <w:t>Prevent solar charging timeout is changed to 10 seconds from 5 seconds. FT exit if temperature exceeds a threshold value</w:t>
             </w:r>
           </w:p>
         </w:tc>
         <w:tc>
           <w:tcPr>
-            <w:tcW w:w="1303" w:type="dxa"/>
+            <w:tcW w:w="1302" w:type="dxa"/>
             <w:tcBorders>
               <w:left w:val="single" w:sz="6" w:space="0" w:color="000001"/>
               <w:bottom w:val="single" w:sz="6" w:space="0" w:color="000001"/>
@@ -988,7 +1050,7 @@
                 <w:rFonts w:ascii="Liberation Serif" w:hAnsi="Liberation Serif"/>
                 <w:kern w:val="0"/>
               </w:rPr>
-              <w:t>0x0104,</w:t>
+              <w:t>0x105,</w:t>
             </w:r>
           </w:p>
           <w:p>
@@ -1005,13 +1067,13 @@
                 <w:rFonts w:ascii="Liberation Serif" w:hAnsi="Liberation Serif"/>
                 <w:kern w:val="0"/>
               </w:rPr>
-              <w:t>0x0204</w:t>
+              <w:t>0x205</w:t>
             </w:r>
           </w:p>
         </w:tc>
         <w:tc>
           <w:tcPr>
-            <w:tcW w:w="2019" w:type="dxa"/>
+            <w:tcW w:w="2018" w:type="dxa"/>
             <w:tcBorders>
               <w:left w:val="single" w:sz="6" w:space="0" w:color="000001"/>
               <w:bottom w:val="single" w:sz="6" w:space="0" w:color="000001"/>
@@ -1032,13 +1094,13 @@
                 <w:rFonts w:ascii="Liberation Serif" w:hAnsi="Liberation Serif"/>
                 <w:kern w:val="0"/>
               </w:rPr>
-              <w:t>Aug 05, 2023</w:t>
+              <w:t>Aug 31, 2023</w:t>
             </w:r>
           </w:p>
         </w:tc>
         <w:tc>
           <w:tcPr>
-            <w:tcW w:w="5854" w:type="dxa"/>
+            <w:tcW w:w="5856" w:type="dxa"/>
             <w:tcBorders>
               <w:left w:val="single" w:sz="6" w:space="0" w:color="000001"/>
               <w:bottom w:val="single" w:sz="6" w:space="0" w:color="000001"/>
@@ -1059,13 +1121,13 @@
                 <w:rFonts w:ascii="Liberation Serif" w:hAnsi="Liberation Serif"/>
                 <w:kern w:val="0"/>
               </w:rPr>
-              <w:t>Improved device configuration, Fixed data loss with wrong EEPROM read, Fixed PAC ERROR reset issue</w:t>
+              <w:t>Issue of not calling log api is fixed</w:t>
             </w:r>
           </w:p>
         </w:tc>
         <w:tc>
           <w:tcPr>
-            <w:tcW w:w="1303" w:type="dxa"/>
+            <w:tcW w:w="1302" w:type="dxa"/>
             <w:tcBorders>
               <w:left w:val="single" w:sz="6" w:space="0" w:color="000001"/>
               <w:bottom w:val="single" w:sz="6" w:space="0" w:color="000001"/>
@@ -1119,15 +1181,30 @@
                 <w:rFonts w:ascii="Liberation Serif" w:hAnsi="Liberation Serif"/>
                 <w:kern w:val="0"/>
               </w:rPr>
-              <w:t>0x0103,</w:t>
-              <w:br/>
-              <w:t>0x0203</w:t>
+              <w:t>0x0104,</w:t>
+            </w:r>
+          </w:p>
+          <w:p>
+            <w:pPr>
+              <w:pStyle w:val="TableContents"/>
+              <w:widowControl w:val="false"/>
+              <w:rPr>
+                <w:rFonts w:ascii="Liberation Serif" w:hAnsi="Liberation Serif"/>
+                <w:kern w:val="0"/>
+              </w:rPr>
+            </w:pPr>
+            <w:r>
+              <w:rPr>
+                <w:rFonts w:ascii="Liberation Serif" w:hAnsi="Liberation Serif"/>
+                <w:kern w:val="0"/>
+              </w:rPr>
+              <w:t>0x0204</w:t>
             </w:r>
           </w:p>
         </w:tc>
         <w:tc>
           <w:tcPr>
-            <w:tcW w:w="2019" w:type="dxa"/>
+            <w:tcW w:w="2018" w:type="dxa"/>
             <w:tcBorders>
               <w:left w:val="single" w:sz="6" w:space="0" w:color="000001"/>
               <w:bottom w:val="single" w:sz="6" w:space="0" w:color="000001"/>
@@ -1148,13 +1225,13 @@
                 <w:rFonts w:ascii="Liberation Serif" w:hAnsi="Liberation Serif"/>
                 <w:kern w:val="0"/>
               </w:rPr>
-              <w:t>June 03, 2023</w:t>
+              <w:t>Aug 05, 2023</w:t>
             </w:r>
           </w:p>
         </w:tc>
         <w:tc>
           <w:tcPr>
-            <w:tcW w:w="5854" w:type="dxa"/>
+            <w:tcW w:w="5856" w:type="dxa"/>
             <w:tcBorders>
               <w:left w:val="single" w:sz="6" w:space="0" w:color="000001"/>
               <w:bottom w:val="single" w:sz="6" w:space="0" w:color="000001"/>
@@ -1175,30 +1252,13 @@
                 <w:rFonts w:ascii="Liberation Serif" w:hAnsi="Liberation Serif"/>
                 <w:kern w:val="0"/>
               </w:rPr>
-              <w:t>Fix for ‘Device not configured’ issue, Restart the device if Wi-Fi fails to connect at the starting, blue led 10 second blink introduced for test connectivity,</w:t>
-            </w:r>
-          </w:p>
-          <w:p>
-            <w:pPr>
-              <w:pStyle w:val="TableContents"/>
-              <w:widowControl w:val="false"/>
-              <w:rPr>
-                <w:rFonts w:ascii="Liberation Serif" w:hAnsi="Liberation Serif"/>
-                <w:kern w:val="0"/>
-              </w:rPr>
-            </w:pPr>
-            <w:r>
-              <w:rPr>
-                <w:rFonts w:ascii="Liberation Serif" w:hAnsi="Liberation Serif"/>
-                <w:kern w:val="0"/>
-              </w:rPr>
-              <w:t>WiFi disconnects after sending data to server.</w:t>
+              <w:t>Improved device configuration, Fixed data loss with wrong EEPROM read, Fixed PAC ERROR reset issue</w:t>
             </w:r>
           </w:p>
         </w:tc>
         <w:tc>
           <w:tcPr>
-            <w:tcW w:w="1303" w:type="dxa"/>
+            <w:tcW w:w="1302" w:type="dxa"/>
             <w:tcBorders>
               <w:left w:val="single" w:sz="6" w:space="0" w:color="000001"/>
               <w:bottom w:val="single" w:sz="6" w:space="0" w:color="000001"/>
@@ -1252,30 +1312,15 @@
                 <w:rFonts w:ascii="Liberation Serif" w:hAnsi="Liberation Serif"/>
                 <w:kern w:val="0"/>
               </w:rPr>
-              <w:t>0x0102,</w:t>
-            </w:r>
-          </w:p>
-          <w:p>
-            <w:pPr>
-              <w:pStyle w:val="TableContents"/>
-              <w:widowControl w:val="false"/>
-              <w:rPr>
-                <w:rFonts w:ascii="Liberation Serif" w:hAnsi="Liberation Serif"/>
-                <w:kern w:val="0"/>
-              </w:rPr>
-            </w:pPr>
-            <w:r>
-              <w:rPr>
-                <w:rFonts w:ascii="Liberation Serif" w:hAnsi="Liberation Serif"/>
-                <w:kern w:val="0"/>
-              </w:rPr>
-              <w:t>0x0202</w:t>
+              <w:t>0x0103,</w:t>
+              <w:br/>
+              <w:t>0x0203</w:t>
             </w:r>
           </w:p>
         </w:tc>
         <w:tc>
           <w:tcPr>
-            <w:tcW w:w="2019" w:type="dxa"/>
+            <w:tcW w:w="2018" w:type="dxa"/>
             <w:tcBorders>
               <w:left w:val="single" w:sz="6" w:space="0" w:color="000001"/>
               <w:bottom w:val="single" w:sz="6" w:space="0" w:color="000001"/>
@@ -1296,13 +1341,13 @@
                 <w:rFonts w:ascii="Liberation Serif" w:hAnsi="Liberation Serif"/>
                 <w:kern w:val="0"/>
               </w:rPr>
-              <w:t>May 17, 2023</w:t>
+              <w:t>June 03, 2023</w:t>
             </w:r>
           </w:p>
         </w:tc>
         <w:tc>
           <w:tcPr>
-            <w:tcW w:w="5854" w:type="dxa"/>
+            <w:tcW w:w="5856" w:type="dxa"/>
             <w:tcBorders>
               <w:left w:val="single" w:sz="6" w:space="0" w:color="000001"/>
               <w:bottom w:val="single" w:sz="6" w:space="0" w:color="000001"/>
@@ -1323,13 +1368,30 @@
                 <w:rFonts w:ascii="Liberation Serif" w:hAnsi="Liberation Serif"/>
                 <w:kern w:val="0"/>
               </w:rPr>
-              <w:t>Fix to reduce data latency and data loss issues, RED LED 5 second blink when mains failure detected, is removed, SSID name will have version string</w:t>
+              <w:t>Fix for ‘Device not configured’ issue, Restart the device if Wi-Fi fails to connect at the starting, blue led 10 second blink introduced for test connectivity,</w:t>
+            </w:r>
+          </w:p>
+          <w:p>
+            <w:pPr>
+              <w:pStyle w:val="TableContents"/>
+              <w:widowControl w:val="false"/>
+              <w:rPr>
+                <w:rFonts w:ascii="Liberation Serif" w:hAnsi="Liberation Serif"/>
+                <w:kern w:val="0"/>
+              </w:rPr>
+            </w:pPr>
+            <w:r>
+              <w:rPr>
+                <w:rFonts w:ascii="Liberation Serif" w:hAnsi="Liberation Serif"/>
+                <w:kern w:val="0"/>
+              </w:rPr>
+              <w:t>WiFi disconnects after sending data to server.</w:t>
             </w:r>
           </w:p>
         </w:tc>
         <w:tc>
           <w:tcPr>
-            <w:tcW w:w="1303" w:type="dxa"/>
+            <w:tcW w:w="1302" w:type="dxa"/>
             <w:tcBorders>
               <w:left w:val="single" w:sz="6" w:space="0" w:color="000001"/>
               <w:bottom w:val="single" w:sz="6" w:space="0" w:color="000001"/>
@@ -1375,6 +1437,7 @@
               <w:widowControl w:val="false"/>
               <w:rPr>
                 <w:rFonts w:ascii="Liberation Serif" w:hAnsi="Liberation Serif"/>
+                <w:kern w:val="0"/>
               </w:rPr>
             </w:pPr>
             <w:r>
@@ -1382,7 +1445,7 @@
                 <w:rFonts w:ascii="Liberation Serif" w:hAnsi="Liberation Serif"/>
                 <w:kern w:val="0"/>
               </w:rPr>
-              <w:t>0x0101,</w:t>
+              <w:t>0x0102,</w:t>
             </w:r>
           </w:p>
           <w:p>
@@ -1391,6 +1454,7 @@
               <w:widowControl w:val="false"/>
               <w:rPr>
                 <w:rFonts w:ascii="Liberation Serif" w:hAnsi="Liberation Serif"/>
+                <w:kern w:val="0"/>
               </w:rPr>
             </w:pPr>
             <w:r>
@@ -1398,13 +1462,13 @@
                 <w:rFonts w:ascii="Liberation Serif" w:hAnsi="Liberation Serif"/>
                 <w:kern w:val="0"/>
               </w:rPr>
-              <w:t>0x0200</w:t>
+              <w:t>0x0202</w:t>
             </w:r>
           </w:p>
         </w:tc>
         <w:tc>
           <w:tcPr>
-            <w:tcW w:w="2019" w:type="dxa"/>
+            <w:tcW w:w="2018" w:type="dxa"/>
             <w:tcBorders>
               <w:left w:val="single" w:sz="6" w:space="0" w:color="000001"/>
               <w:bottom w:val="single" w:sz="6" w:space="0" w:color="000001"/>
@@ -1417,6 +1481,7 @@
               <w:widowControl w:val="false"/>
               <w:rPr>
                 <w:rFonts w:ascii="Liberation Serif" w:hAnsi="Liberation Serif"/>
+                <w:kern w:val="0"/>
               </w:rPr>
             </w:pPr>
             <w:r>
@@ -1424,13 +1489,141 @@
                 <w:rFonts w:ascii="Liberation Serif" w:hAnsi="Liberation Serif"/>
                 <w:kern w:val="0"/>
               </w:rPr>
-              <w:t>May 12,2023</w:t>
+              <w:t>May 17, 2023</w:t>
             </w:r>
           </w:p>
         </w:tc>
         <w:tc>
           <w:tcPr>
-            <w:tcW w:w="5854" w:type="dxa"/>
+            <w:tcW w:w="5856" w:type="dxa"/>
+            <w:tcBorders>
+              <w:left w:val="single" w:sz="6" w:space="0" w:color="000001"/>
+              <w:bottom w:val="single" w:sz="6" w:space="0" w:color="000001"/>
+            </w:tcBorders>
+            <w:shd w:fill="auto" w:val="clear"/>
+          </w:tcPr>
+          <w:p>
+            <w:pPr>
+              <w:pStyle w:val="TableContents"/>
+              <w:widowControl w:val="false"/>
+              <w:rPr>
+                <w:rFonts w:ascii="Liberation Serif" w:hAnsi="Liberation Serif"/>
+                <w:kern w:val="0"/>
+              </w:rPr>
+            </w:pPr>
+            <w:r>
+              <w:rPr>
+                <w:rFonts w:ascii="Liberation Serif" w:hAnsi="Liberation Serif"/>
+                <w:kern w:val="0"/>
+              </w:rPr>
+              <w:t>Fix to reduce data latency and data loss issues, RED LED 5 second blink when mains failure detected, is removed, SSID name will have version string</w:t>
+            </w:r>
+          </w:p>
+        </w:tc>
+        <w:tc>
+          <w:tcPr>
+            <w:tcW w:w="1302" w:type="dxa"/>
+            <w:tcBorders>
+              <w:left w:val="single" w:sz="6" w:space="0" w:color="000001"/>
+              <w:bottom w:val="single" w:sz="6" w:space="0" w:color="000001"/>
+              <w:right w:val="single" w:sz="6" w:space="0" w:color="000001"/>
+            </w:tcBorders>
+            <w:shd w:fill="auto" w:val="clear"/>
+          </w:tcPr>
+          <w:p>
+            <w:pPr>
+              <w:pStyle w:val="TableContents"/>
+              <w:widowControl w:val="false"/>
+              <w:rPr>
+                <w:rFonts w:ascii="Liberation Serif" w:hAnsi="Liberation Serif"/>
+                <w:kern w:val="0"/>
+              </w:rPr>
+            </w:pPr>
+            <w:r>
+              <w:rPr>
+                <w:rFonts w:ascii="Liberation Serif" w:hAnsi="Liberation Serif"/>
+                <w:kern w:val="0"/>
+              </w:rPr>
+              <w:t>Vineeth</w:t>
+            </w:r>
+          </w:p>
+        </w:tc>
+      </w:tr>
+      <w:tr>
+        <w:trPr>
+          <w:cantSplit w:val="true"/>
+        </w:trPr>
+        <w:tc>
+          <w:tcPr>
+            <w:tcW w:w="791" w:type="dxa"/>
+            <w:tcBorders>
+              <w:left w:val="single" w:sz="6" w:space="0" w:color="000001"/>
+              <w:bottom w:val="single" w:sz="6" w:space="0" w:color="000001"/>
+            </w:tcBorders>
+            <w:shd w:fill="auto" w:val="clear"/>
+          </w:tcPr>
+          <w:p>
+            <w:pPr>
+              <w:pStyle w:val="TableContents"/>
+              <w:widowControl w:val="false"/>
+              <w:rPr>
+                <w:rFonts w:ascii="Liberation Serif" w:hAnsi="Liberation Serif"/>
+              </w:rPr>
+            </w:pPr>
+            <w:r>
+              <w:rPr>
+                <w:rFonts w:ascii="Liberation Serif" w:hAnsi="Liberation Serif"/>
+                <w:kern w:val="0"/>
+              </w:rPr>
+              <w:t>0x0101,</w:t>
+            </w:r>
+          </w:p>
+          <w:p>
+            <w:pPr>
+              <w:pStyle w:val="TableContents"/>
+              <w:widowControl w:val="false"/>
+              <w:rPr>
+                <w:rFonts w:ascii="Liberation Serif" w:hAnsi="Liberation Serif"/>
+              </w:rPr>
+            </w:pPr>
+            <w:r>
+              <w:rPr>
+                <w:rFonts w:ascii="Liberation Serif" w:hAnsi="Liberation Serif"/>
+                <w:kern w:val="0"/>
+              </w:rPr>
+              <w:t>0x0200</w:t>
+            </w:r>
+          </w:p>
+        </w:tc>
+        <w:tc>
+          <w:tcPr>
+            <w:tcW w:w="2018" w:type="dxa"/>
+            <w:tcBorders>
+              <w:left w:val="single" w:sz="6" w:space="0" w:color="000001"/>
+              <w:bottom w:val="single" w:sz="6" w:space="0" w:color="000001"/>
+            </w:tcBorders>
+            <w:shd w:fill="auto" w:val="clear"/>
+          </w:tcPr>
+          <w:p>
+            <w:pPr>
+              <w:pStyle w:val="TableContents"/>
+              <w:widowControl w:val="false"/>
+              <w:rPr>
+                <w:rFonts w:ascii="Liberation Serif" w:hAnsi="Liberation Serif"/>
+              </w:rPr>
+            </w:pPr>
+            <w:r>
+              <w:rPr>
+                <w:rFonts w:ascii="Liberation Serif" w:hAnsi="Liberation Serif"/>
+                <w:kern w:val="0"/>
+              </w:rPr>
+              <w:t>May 12,2023</w:t>
+            </w:r>
+          </w:p>
+        </w:tc>
+        <w:tc>
+          <w:tcPr>
+            <w:tcW w:w="5856" w:type="dxa"/>
             <w:tcBorders>
               <w:left w:val="single" w:sz="6" w:space="0" w:color="000001"/>
               <w:bottom w:val="single" w:sz="6" w:space="0" w:color="000001"/>
@@ -1459,7 +1652,7 @@
         </w:tc>
         <w:tc>
           <w:tcPr>
-            <w:tcW w:w="1303" w:type="dxa"/>
+            <w:tcW w:w="1302" w:type="dxa"/>
             <w:tcBorders>
               <w:left w:val="single" w:sz="6" w:space="0" w:color="000001"/>
               <w:bottom w:val="single" w:sz="6" w:space="0" w:color="000001"/>
@@ -1534,7 +1727,7 @@
         </w:tc>
         <w:tc>
           <w:tcPr>
-            <w:tcW w:w="2019" w:type="dxa"/>
+            <w:tcW w:w="2018" w:type="dxa"/>
             <w:tcBorders>
               <w:top w:val="single" w:sz="6" w:space="0" w:color="000001"/>
               <w:left w:val="single" w:sz="6" w:space="0" w:color="000001"/>
@@ -1561,7 +1754,7 @@
         </w:tc>
         <w:tc>
           <w:tcPr>
-            <w:tcW w:w="5854" w:type="dxa"/>
+            <w:tcW w:w="5856" w:type="dxa"/>
             <w:tcBorders>
               <w:top w:val="single" w:sz="6" w:space="0" w:color="000001"/>
               <w:left w:val="single" w:sz="6" w:space="0" w:color="000001"/>
@@ -1588,7 +1781,7 @@
         </w:tc>
         <w:tc>
           <w:tcPr>
-            <w:tcW w:w="1303" w:type="dxa"/>
+            <w:tcW w:w="1302" w:type="dxa"/>
             <w:tcBorders>
               <w:top w:val="single" w:sz="6" w:space="0" w:color="000001"/>
               <w:left w:val="single" w:sz="6" w:space="0" w:color="000001"/>
@@ -1696,6 +1889,202 @@
             </w:tabs>
             <w:rPr/>
           </w:pPr>
+          <w:hyperlink w:anchor="__RefHeading___Toc4893_1347049984111111">
+            <w:r>
+              <w:rPr>
+                <w:rStyle w:val="IndexLink"/>
+              </w:rPr>
+              <w:t>V- iCUBE 0x0107, iCON 0x0207</w:t>
+              <w:tab/>
+              <w:t>5</w:t>
+            </w:r>
+          </w:hyperlink>
+        </w:p>
+        <w:p>
+          <w:pPr>
+            <w:pStyle w:val="Contents2"/>
+            <w:tabs>
+              <w:tab w:val="clear" w:pos="709"/>
+              <w:tab w:val="right" w:pos="9972" w:leader="dot"/>
+            </w:tabs>
+            <w:rPr/>
+          </w:pPr>
+          <w:hyperlink w:anchor="__RefHeading___Toc335_30548077611111">
+            <w:r>
+              <w:rPr>
+                <w:rStyle w:val="IndexLink"/>
+              </w:rPr>
+              <w:t>Enhancements/Fixes to Existing Features</w:t>
+              <w:tab/>
+              <w:t>5</w:t>
+            </w:r>
+          </w:hyperlink>
+        </w:p>
+        <w:p>
+          <w:pPr>
+            <w:pStyle w:val="Contents3"/>
+            <w:tabs>
+              <w:tab w:val="clear" w:pos="709"/>
+              <w:tab w:val="right" w:pos="9972" w:leader="dot"/>
+            </w:tabs>
+            <w:rPr/>
+          </w:pPr>
+          <w:hyperlink w:anchor="__RefHeading___Toc456_95990168112">
+            <w:r>
+              <w:rPr>
+                <w:rStyle w:val="IndexLink"/>
+              </w:rPr>
+              <w:t xml:space="preserve"> </w:t>
+            </w:r>
+            <w:r>
+              <w:rPr>
+                <w:rStyle w:val="IndexLink"/>
+              </w:rPr>
+              <w:t>Dynamic OTA feature support added</w:t>
+              <w:tab/>
+              <w:t>5</w:t>
+            </w:r>
+          </w:hyperlink>
+        </w:p>
+        <w:p>
+          <w:pPr>
+            <w:pStyle w:val="Contents1"/>
+            <w:tabs>
+              <w:tab w:val="clear" w:pos="709"/>
+              <w:tab w:val="right" w:pos="9972" w:leader="dot"/>
+            </w:tabs>
+            <w:rPr/>
+          </w:pPr>
+          <w:hyperlink w:anchor="__RefHeading___Toc697_1988590142">
+            <w:r>
+              <w:rPr>
+                <w:rStyle w:val="IndexLink"/>
+              </w:rPr>
+              <w:t xml:space="preserve"> </w:t>
+            </w:r>
+            <w:r>
+              <w:rPr>
+                <w:rStyle w:val="IndexLink"/>
+              </w:rPr>
+              <w:t>With this feature different devices can be updated with different OTA versions. Base version supporting this feature will be this released version.</w:t>
+              <w:tab/>
+              <w:t>5</w:t>
+            </w:r>
+          </w:hyperlink>
+        </w:p>
+        <w:p>
+          <w:pPr>
+            <w:pStyle w:val="Contents3"/>
+            <w:tabs>
+              <w:tab w:val="clear" w:pos="709"/>
+              <w:tab w:val="right" w:pos="9972" w:leader="dot"/>
+            </w:tabs>
+            <w:rPr/>
+          </w:pPr>
+          <w:hyperlink w:anchor="__RefHeading___Toc699_1988590142">
+            <w:r>
+              <w:rPr>
+                <w:rStyle w:val="IndexLink"/>
+              </w:rPr>
+              <w:t xml:space="preserve"> </w:t>
+            </w:r>
+            <w:r>
+              <w:rPr>
+                <w:rStyle w:val="IndexLink"/>
+              </w:rPr>
+              <w:t>The issue of SSID write from server is fixed</w:t>
+              <w:tab/>
+              <w:t>5</w:t>
+            </w:r>
+          </w:hyperlink>
+        </w:p>
+        <w:p>
+          <w:pPr>
+            <w:pStyle w:val="Contents1"/>
+            <w:tabs>
+              <w:tab w:val="clear" w:pos="709"/>
+              <w:tab w:val="right" w:pos="9972" w:leader="dot"/>
+            </w:tabs>
+            <w:rPr/>
+          </w:pPr>
+          <w:hyperlink w:anchor="__RefHeading___Toc701_1988590142">
+            <w:r>
+              <w:rPr>
+                <w:rStyle w:val="IndexLink"/>
+              </w:rPr>
+              <w:t xml:space="preserve"> </w:t>
+            </w:r>
+            <w:r>
+              <w:rPr>
+                <w:rStyle w:val="IndexLink"/>
+              </w:rPr>
+              <w:t>When SSID/Password is written from server via Filed Configuration utility, this was not getting updated in the device. This bug is fixed in this version.</w:t>
+              <w:tab/>
+              <w:t>5</w:t>
+            </w:r>
+          </w:hyperlink>
+        </w:p>
+        <w:p>
+          <w:pPr>
+            <w:pStyle w:val="Contents3"/>
+            <w:tabs>
+              <w:tab w:val="clear" w:pos="709"/>
+              <w:tab w:val="right" w:pos="9972" w:leader="dot"/>
+            </w:tabs>
+            <w:rPr/>
+          </w:pPr>
+          <w:hyperlink w:anchor="__RefHeading___Toc703_1988590142">
+            <w:r>
+              <w:rPr>
+                <w:rStyle w:val="IndexLink"/>
+              </w:rPr>
+              <w:t xml:space="preserve"> </w:t>
+            </w:r>
+            <w:r>
+              <w:rPr>
+                <w:rStyle w:val="IndexLink"/>
+              </w:rPr>
+              <w:t>Verification of data written via field configuration utility</w:t>
+              <w:tab/>
+              <w:t>5</w:t>
+            </w:r>
+          </w:hyperlink>
+        </w:p>
+        <w:p>
+          <w:pPr>
+            <w:pStyle w:val="Contents1"/>
+            <w:tabs>
+              <w:tab w:val="clear" w:pos="709"/>
+              <w:tab w:val="right" w:pos="9972" w:leader="dot"/>
+            </w:tabs>
+            <w:rPr/>
+          </w:pPr>
+          <w:hyperlink w:anchor="__RefHeading___Toc705_1988590142">
+            <w:r>
+              <w:rPr>
+                <w:rStyle w:val="IndexLink"/>
+              </w:rPr>
+              <w:t xml:space="preserve"> </w:t>
+            </w:r>
+            <w:r>
+              <w:rPr>
+                <w:rStyle w:val="IndexLink"/>
+              </w:rPr>
+              <w:t>When data is written from server via Filed configuration utility , the written data in the device is verified by reading back and if the data is written correctly or not updated correctly, the status is intimated to server via a flag in the updateWriteStatus API.</w:t>
+              <w:tab/>
+              <w:t>5</w:t>
+            </w:r>
+          </w:hyperlink>
+        </w:p>
+        <w:p>
+          <w:pPr>
+            <w:pStyle w:val="Contents1"/>
+            <w:tabs>
+              <w:tab w:val="clear" w:pos="709"/>
+              <w:tab w:val="right" w:pos="9972" w:leader="dot"/>
+            </w:tabs>
+            <w:rPr/>
+          </w:pPr>
           <w:hyperlink w:anchor="__RefHeading___Toc4893_134704998411111">
             <w:r>
               <w:rPr>
@@ -1933,7 +2322,7 @@
               </w:rPr>
               <w:t>Fixed data loss issue</w:t>
               <w:tab/>
-              <w:t>5</w:t>
+              <w:t>6</w:t>
             </w:r>
           </w:hyperlink>
         </w:p>
@@ -1959,7 +2348,7 @@
               </w:rPr>
               <w:t>Device multiple reset due to PAC ERROR fixed</w:t>
               <w:tab/>
-              <w:t>5</w:t>
+              <w:t>6</w:t>
             </w:r>
           </w:hyperlink>
         </w:p>
@@ -1979,7 +2368,7 @@
               </w:rPr>
               <w:t>V- iCUBE 0x0103, iCON 0x0203</w:t>
               <w:tab/>
-              <w:t>5</w:t>
+              <w:t>6</w:t>
             </w:r>
           </w:hyperlink>
         </w:p>
@@ -1999,7 +2388,7 @@
               </w:rPr>
               <w:t>Enhancements/Fixes to Existing Features</w:t>
               <w:tab/>
-              <w:t>5</w:t>
+              <w:t>6</w:t>
             </w:r>
           </w:hyperlink>
         </w:p>
@@ -2019,7 +2408,7 @@
               </w:rPr>
               <w:t>Restart the device if fails to connect the Wi-Fi at startup</w:t>
               <w:tab/>
-              <w:t>5</w:t>
+              <w:t>6</w:t>
             </w:r>
           </w:hyperlink>
         </w:p>
@@ -2139,7 +2528,7 @@
               </w:rPr>
               <w:t>Chance for data latency/data loss due to the code loopholes are fixed</w:t>
               <w:tab/>
-              <w:t>6</w:t>
+              <w:t>7</w:t>
             </w:r>
           </w:hyperlink>
         </w:p>
@@ -2159,7 +2548,7 @@
               </w:rPr>
               <w:t>Frequent connection/disconnection of Wi-Fi is avoided</w:t>
               <w:tab/>
-              <w:t>6</w:t>
+              <w:t>7</w:t>
             </w:r>
           </w:hyperlink>
         </w:p>
@@ -2179,7 +2568,7 @@
               </w:rPr>
               <w:t>RED LED in 5 second blink when mains failure is detected, removed.</w:t>
               <w:tab/>
-              <w:t>6</w:t>
+              <w:t>7</w:t>
             </w:r>
           </w:hyperlink>
         </w:p>
@@ -2199,7 +2588,7 @@
               </w:rPr>
               <w:t>SSID Name exposed by the device will have firmware version string at the end</w:t>
               <w:tab/>
-              <w:t>6</w:t>
+              <w:t>7</w:t>
             </w:r>
           </w:hyperlink>
         </w:p>
@@ -2219,7 +2608,7 @@
               </w:rPr>
               <w:t>V- iCUBE 0x0101, iCON 0x0201</w:t>
               <w:tab/>
-              <w:t>6</w:t>
+              <w:t>7</w:t>
             </w:r>
           </w:hyperlink>
         </w:p>
@@ -2239,7 +2628,7 @@
               </w:rPr>
               <w:t>Enhancements/Fixes to Existing Features</w:t>
               <w:tab/>
-              <w:t>6</w:t>
+              <w:t>7</w:t>
             </w:r>
           </w:hyperlink>
         </w:p>
@@ -2259,7 +2648,7 @@
               </w:rPr>
               <w:t>Issue in using Configuration tool and mobile app is fixed</w:t>
               <w:tab/>
-              <w:t>6</w:t>
+              <w:t>7</w:t>
             </w:r>
           </w:hyperlink>
         </w:p>
@@ -2285,7 +2674,7 @@
               </w:rPr>
               <w:t>Connectivity test’ issue is fixed</w:t>
               <w:tab/>
-              <w:t>6</w:t>
+              <w:t>7</w:t>
             </w:r>
           </w:hyperlink>
         </w:p>
@@ -2311,7 +2700,7 @@
               </w:rPr>
               <w:t>Known issues</w:t>
               <w:tab/>
-              <w:t>6</w:t>
+              <w:t>7</w:t>
             </w:r>
           </w:hyperlink>
         </w:p>
@@ -2442,19 +2831,31 @@
       <w:r>
         <w:br w:type="column"/>
       </w:r>
-      <w:bookmarkStart w:id="2" w:name="__RefHeading___Toc4893_134704998411111"/>
+      <w:bookmarkStart w:id="2" w:name="__RefHeading___Toc4893_1347049984111111"/>
       <w:bookmarkEnd w:id="2"/>
       <w:r>
         <w:rPr>
           <w:rFonts w:ascii="Liberation Serif" w:hAnsi="Liberation Serif"/>
         </w:rPr>
-        <w:t>V- iCUBE 0x010</w:t>
-      </w:r>
-      <w:r>
-        <w:rPr>
-          <w:rFonts w:ascii="Liberation Serif" w:hAnsi="Liberation Serif"/>
-        </w:rPr>
-        <w:t>6</w:t>
+        <w:t>V- iCUBE 0x0</w:t>
+      </w:r>
+      <w:r>
+        <w:rPr>
+          <w:rFonts w:ascii="Liberation Serif" w:hAnsi="Liberation Serif"/>
+        </w:rPr>
+        <w:t>1</w:t>
+      </w:r>
+      <w:r>
+        <w:rPr>
+          <w:rFonts w:ascii="Liberation Serif" w:hAnsi="Liberation Serif"/>
+        </w:rPr>
+        <w:t>0</w:t>
+      </w:r>
+      <w:r>
+        <w:rPr>
+          <w:rFonts w:ascii="Liberation Serif" w:hAnsi="Liberation Serif"/>
+        </w:rPr>
+        <w:t>7</w:t>
       </w:r>
       <w:r>
         <w:rPr>
@@ -2466,7 +2867,7 @@
         <w:rPr>
           <w:rFonts w:ascii="Liberation Serif" w:hAnsi="Liberation Serif"/>
         </w:rPr>
-        <w:t>6</w:t>
+        <w:t>7</w:t>
       </w:r>
     </w:p>
     <w:p>
@@ -2480,7 +2881,7 @@
           <w:rFonts w:ascii="Liberation Serif" w:hAnsi="Liberation Serif"/>
         </w:rPr>
       </w:pPr>
-      <w:bookmarkStart w:id="3" w:name="__RefHeading___Toc335_3054807761111"/>
+      <w:bookmarkStart w:id="3" w:name="__RefHeading___Toc335_30548077611111"/>
       <w:bookmarkEnd w:id="3"/>
       <w:r>
         <w:rPr>
@@ -2494,10 +2895,179 @@
     <w:p>
       <w:pPr>
         <w:pStyle w:val="Heading3"/>
+        <w:rPr>
+          <w:rFonts w:ascii="Liberation Serif" w:hAnsi="Liberation Serif"/>
+        </w:rPr>
+      </w:pPr>
+      <w:bookmarkStart w:id="4" w:name="__RefHeading___Toc456_95990168112"/>
+      <w:bookmarkEnd w:id="4"/>
+      <w:r>
         <w:rPr/>
-      </w:pPr>
-      <w:bookmarkStart w:id="4" w:name="__RefHeading___Toc456_9599016811"/>
-      <w:bookmarkEnd w:id="4"/>
+        <w:t xml:space="preserve"> </w:t>
+      </w:r>
+      <w:r>
+        <w:rPr/>
+        <w:t>Dynamic OTA feature support added</w:t>
+      </w:r>
+    </w:p>
+    <w:p>
+      <w:pPr>
+        <w:pStyle w:val="Contents1"/>
+        <w:numPr>
+          <w:ilvl w:val="0"/>
+          <w:numId w:val="0"/>
+        </w:numPr>
+        <w:ind w:left="720" w:hanging="0"/>
+        <w:rPr>
+          <w:rFonts w:ascii="Liberation Serif" w:hAnsi="Liberation Serif"/>
+        </w:rPr>
+      </w:pPr>
+      <w:bookmarkStart w:id="5" w:name="__RefHeading___Toc697_1988590142"/>
+      <w:bookmarkEnd w:id="5"/>
+      <w:r>
+        <w:rPr/>
+        <w:t xml:space="preserve">   </w:t>
+      </w:r>
+      <w:r>
+        <w:rPr/>
+        <w:t>With this feature different devices can be updated with different OTA versions. Base version supporting this feature will be this released version.</w:t>
+      </w:r>
+    </w:p>
+    <w:p>
+      <w:pPr>
+        <w:pStyle w:val="Heading3"/>
+        <w:rPr>
+          <w:rFonts w:ascii="Liberation Serif" w:hAnsi="Liberation Serif"/>
+        </w:rPr>
+      </w:pPr>
+      <w:bookmarkStart w:id="6" w:name="__RefHeading___Toc699_1988590142"/>
+      <w:bookmarkEnd w:id="6"/>
+      <w:r>
+        <w:rPr/>
+        <w:t xml:space="preserve"> </w:t>
+      </w:r>
+      <w:r>
+        <w:rPr/>
+        <w:t>The issue of SSID write from server is fixed</w:t>
+      </w:r>
+    </w:p>
+    <w:p>
+      <w:pPr>
+        <w:pStyle w:val="Contents1"/>
+        <w:numPr>
+          <w:ilvl w:val="0"/>
+          <w:numId w:val="0"/>
+        </w:numPr>
+        <w:ind w:left="720" w:hanging="0"/>
+        <w:rPr>
+          <w:rFonts w:ascii="Liberation Serif" w:hAnsi="Liberation Serif"/>
+        </w:rPr>
+      </w:pPr>
+      <w:bookmarkStart w:id="7" w:name="__RefHeading___Toc701_1988590142"/>
+      <w:bookmarkEnd w:id="7"/>
+      <w:r>
+        <w:rPr/>
+        <w:t xml:space="preserve">     </w:t>
+      </w:r>
+      <w:r>
+        <w:rPr/>
+        <w:t>When SSID/Password is written from server via Filed Configuration utility, this was not getting updated in the device. This bug is fixed in this version.</w:t>
+      </w:r>
+    </w:p>
+    <w:p>
+      <w:pPr>
+        <w:pStyle w:val="Heading3"/>
+        <w:rPr>
+          <w:rFonts w:ascii="Liberation Serif" w:hAnsi="Liberation Serif"/>
+        </w:rPr>
+      </w:pPr>
+      <w:bookmarkStart w:id="8" w:name="__RefHeading___Toc703_1988590142"/>
+      <w:bookmarkEnd w:id="8"/>
+      <w:r>
+        <w:rPr/>
+        <w:t xml:space="preserve"> </w:t>
+      </w:r>
+      <w:r>
+        <w:rPr/>
+        <w:t>Verification of data written via field configuration utility</w:t>
+      </w:r>
+    </w:p>
+    <w:p>
+      <w:pPr>
+        <w:pStyle w:val="Contents1"/>
+        <w:numPr>
+          <w:ilvl w:val="0"/>
+          <w:numId w:val="0"/>
+        </w:numPr>
+        <w:ind w:left="720" w:hanging="0"/>
+        <w:rPr>
+          <w:rFonts w:ascii="Liberation Serif" w:hAnsi="Liberation Serif"/>
+        </w:rPr>
+      </w:pPr>
+      <w:bookmarkStart w:id="9" w:name="__RefHeading___Toc705_1988590142"/>
+      <w:bookmarkEnd w:id="9"/>
+      <w:r>
+        <w:rPr/>
+        <w:t xml:space="preserve">      </w:t>
+      </w:r>
+      <w:r>
+        <w:rPr/>
+        <w:t xml:space="preserve">When data is written from server via Filed configuration utility , the written data in the device is verified by reading back and if the data is written correctly or not updated correctly, the status is intimated to server via a flag in the updateWriteStatus API. </w:t>
+      </w:r>
+    </w:p>
+    <w:p>
+      <w:pPr>
+        <w:pStyle w:val="Heading1"/>
+        <w:widowControl/>
+        <w:numPr>
+          <w:ilvl w:val="0"/>
+          <w:numId w:val="0"/>
+        </w:numPr>
+        <w:suppressAutoHyphens w:val="true"/>
+        <w:ind w:left="0" w:hanging="0"/>
+        <w:jc w:val="left"/>
+        <w:rPr>
+          <w:rFonts w:ascii="Liberation Serif" w:hAnsi="Liberation Serif"/>
+        </w:rPr>
+      </w:pPr>
+      <w:bookmarkStart w:id="10" w:name="__RefHeading___Toc4893_134704998411111"/>
+      <w:bookmarkEnd w:id="10"/>
+      <w:r>
+        <w:rPr>
+          <w:rFonts w:ascii="Liberation Serif" w:hAnsi="Liberation Serif"/>
+        </w:rPr>
+        <w:t>V- iCUBE 0x0106, iCON 0x0206</w:t>
+      </w:r>
+    </w:p>
+    <w:p>
+      <w:pPr>
+        <w:pStyle w:val="Heading2"/>
+        <w:numPr>
+          <w:ilvl w:val="1"/>
+          <w:numId w:val="4"/>
+        </w:numPr>
+        <w:rPr>
+          <w:rFonts w:ascii="Liberation Serif" w:hAnsi="Liberation Serif"/>
+        </w:rPr>
+      </w:pPr>
+      <w:bookmarkStart w:id="11" w:name="__RefHeading___Toc335_3054807761111"/>
+      <w:bookmarkEnd w:id="11"/>
+      <w:r>
+        <w:rPr>
+          <w:rFonts w:ascii="Liberation Serif" w:hAnsi="Liberation Serif"/>
+          <w:color w:val="55308D"/>
+          <w:lang w:val="en-US"/>
+        </w:rPr>
+        <w:t>Enhancements/Fixes to Existing Features</w:t>
+      </w:r>
+    </w:p>
+    <w:p>
+      <w:pPr>
+        <w:pStyle w:val="Heading3"/>
+        <w:rPr/>
+      </w:pPr>
+      <w:bookmarkStart w:id="12" w:name="__RefHeading___Toc456_9599016811"/>
+      <w:bookmarkEnd w:id="12"/>
       <w:r>
         <w:rPr/>
         <w:t xml:space="preserve"> </w:t>
@@ -2532,8 +3102,8 @@
         <w:pStyle w:val="Heading3"/>
         <w:rPr/>
       </w:pPr>
-      <w:bookmarkStart w:id="5" w:name="__RefHeading___Toc456_95990168111"/>
-      <w:bookmarkEnd w:id="5"/>
+      <w:bookmarkStart w:id="13" w:name="__RefHeading___Toc456_95990168111"/>
+      <w:bookmarkEnd w:id="13"/>
       <w:r>
         <w:rPr/>
         <w:t xml:space="preserve"> </w:t>
@@ -2578,31 +3148,13 @@
           <w:rFonts w:ascii="Liberation Serif" w:hAnsi="Liberation Serif"/>
         </w:rPr>
       </w:pPr>
-      <w:bookmarkStart w:id="6" w:name="__RefHeading___Toc4893_13470499841111"/>
-      <w:bookmarkEnd w:id="6"/>
-      <w:r>
-        <w:rPr>
-          <w:rFonts w:ascii="Liberation Serif" w:hAnsi="Liberation Serif"/>
-        </w:rPr>
-        <w:t>V- iCUBE 0x010</w:t>
-      </w:r>
-      <w:r>
-        <w:rPr>
-          <w:rFonts w:ascii="Liberation Serif" w:hAnsi="Liberation Serif"/>
-        </w:rPr>
-        <w:t>5</w:t>
-      </w:r>
-      <w:r>
-        <w:rPr>
-          <w:rFonts w:ascii="Liberation Serif" w:hAnsi="Liberation Serif"/>
-        </w:rPr>
-        <w:t>, iCON 0x020</w:t>
-      </w:r>
-      <w:r>
-        <w:rPr>
-          <w:rFonts w:ascii="Liberation Serif" w:hAnsi="Liberation Serif"/>
-        </w:rPr>
-        <w:t>5</w:t>
+      <w:bookmarkStart w:id="14" w:name="__RefHeading___Toc4893_13470499841111"/>
+      <w:bookmarkEnd w:id="14"/>
+      <w:r>
+        <w:rPr>
+          <w:rFonts w:ascii="Liberation Serif" w:hAnsi="Liberation Serif"/>
+        </w:rPr>
+        <w:t>V- iCUBE 0x0105, iCON 0x0205</w:t>
       </w:r>
     </w:p>
     <w:p>
@@ -2616,8 +3168,8 @@
           <w:rFonts w:ascii="Liberation Serif" w:hAnsi="Liberation Serif"/>
         </w:rPr>
       </w:pPr>
-      <w:bookmarkStart w:id="7" w:name="__RefHeading___Toc335_305480776111"/>
-      <w:bookmarkEnd w:id="7"/>
+      <w:bookmarkStart w:id="15" w:name="__RefHeading___Toc335_305480776111"/>
+      <w:bookmarkEnd w:id="15"/>
       <w:r>
         <w:rPr>
           <w:rFonts w:ascii="Liberation Serif" w:hAnsi="Liberation Serif"/>
@@ -2632,8 +3184,8 @@
         <w:pStyle w:val="Heading3"/>
         <w:rPr/>
       </w:pPr>
-      <w:bookmarkStart w:id="8" w:name="__RefHeading___Toc456_959901681"/>
-      <w:bookmarkEnd w:id="8"/>
+      <w:bookmarkStart w:id="16" w:name="__RefHeading___Toc456_959901681"/>
+      <w:bookmarkEnd w:id="16"/>
       <w:r>
         <w:rPr/>
         <w:t xml:space="preserve"> </w:t>
@@ -2673,8 +3225,8 @@
           <w:rFonts w:ascii="Liberation Serif" w:hAnsi="Liberation Serif"/>
         </w:rPr>
       </w:pPr>
-      <w:bookmarkStart w:id="9" w:name="__RefHeading___Toc4893_1347049984111"/>
-      <w:bookmarkEnd w:id="9"/>
+      <w:bookmarkStart w:id="17" w:name="__RefHeading___Toc4893_1347049984111"/>
+      <w:bookmarkEnd w:id="17"/>
       <w:r>
         <w:rPr>
           <w:rFonts w:ascii="Liberation Serif" w:hAnsi="Liberation Serif"/>
@@ -2693,8 +3245,8 @@
           <w:rFonts w:ascii="Liberation Serif" w:hAnsi="Liberation Serif"/>
         </w:rPr>
       </w:pPr>
-      <w:bookmarkStart w:id="10" w:name="__RefHeading___Toc335_30548077611"/>
-      <w:bookmarkEnd w:id="10"/>
+      <w:bookmarkStart w:id="18" w:name="__RefHeading___Toc335_30548077611"/>
+      <w:bookmarkEnd w:id="18"/>
       <w:r>
         <w:rPr>
           <w:rFonts w:ascii="Liberation Serif" w:hAnsi="Liberation Serif"/>
@@ -2709,8 +3261,8 @@
         <w:pStyle w:val="Heading3"/>
         <w:rPr/>
       </w:pPr>
-      <w:bookmarkStart w:id="11" w:name="__RefHeading___Toc456_95990168"/>
-      <w:bookmarkEnd w:id="11"/>
+      <w:bookmarkStart w:id="19" w:name="__RefHeading___Toc456_95990168"/>
+      <w:bookmarkEnd w:id="19"/>
       <w:r>
         <w:rPr/>
         <w:t xml:space="preserve"> </w:t>
@@ -2742,8 +3294,8 @@
           <w:rFonts w:ascii="Liberation Serif" w:hAnsi="Liberation Serif"/>
         </w:rPr>
       </w:pPr>
-      <w:bookmarkStart w:id="12" w:name="__RefHeading___Toc454_95990168"/>
-      <w:bookmarkEnd w:id="12"/>
+      <w:bookmarkStart w:id="20" w:name="__RefHeading___Toc454_95990168"/>
+      <w:bookmarkEnd w:id="20"/>
       <w:r>
         <w:rPr>
           <w:rFonts w:ascii="Liberation Serif" w:hAnsi="Liberation Serif"/>
@@ -2783,8 +3335,8 @@
           <w:rFonts w:ascii="Liberation Serif" w:hAnsi="Liberation Serif"/>
         </w:rPr>
       </w:pPr>
-      <w:bookmarkStart w:id="13" w:name="__RefHeading___Toc452_95990168"/>
-      <w:bookmarkEnd w:id="13"/>
+      <w:bookmarkStart w:id="21" w:name="__RefHeading___Toc452_95990168"/>
+      <w:bookmarkEnd w:id="21"/>
       <w:r>
         <w:rPr>
           <w:rFonts w:ascii="Liberation Serif" w:hAnsi="Liberation Serif"/>
@@ -2828,8 +3380,8 @@
           <w:rFonts w:ascii="Liberation Serif" w:hAnsi="Liberation Serif"/>
         </w:rPr>
       </w:pPr>
-      <w:bookmarkStart w:id="14" w:name="__RefHeading___Toc4893_134704998411"/>
-      <w:bookmarkEnd w:id="14"/>
+      <w:bookmarkStart w:id="22" w:name="__RefHeading___Toc4893_134704998411"/>
+      <w:bookmarkEnd w:id="22"/>
       <w:r>
         <w:rPr>
           <w:rFonts w:ascii="Liberation Serif" w:hAnsi="Liberation Serif"/>
@@ -2848,8 +3400,8 @@
           <w:rFonts w:ascii="Liberation Serif" w:hAnsi="Liberation Serif"/>
         </w:rPr>
       </w:pPr>
-      <w:bookmarkStart w:id="15" w:name="__RefHeading___Toc335_3054807761"/>
-      <w:bookmarkEnd w:id="15"/>
+      <w:bookmarkStart w:id="23" w:name="__RefHeading___Toc335_3054807761"/>
+      <w:bookmarkEnd w:id="23"/>
       <w:r>
         <w:rPr>
           <w:rFonts w:ascii="Liberation Serif" w:hAnsi="Liberation Serif"/>
@@ -2870,8 +3422,8 @@
           <w:rFonts w:ascii="Liberation Serif" w:hAnsi="Liberation Serif"/>
         </w:rPr>
       </w:pPr>
-      <w:bookmarkStart w:id="16" w:name="__RefHeading___Toc337_3054807761"/>
-      <w:bookmarkEnd w:id="16"/>
+      <w:bookmarkStart w:id="24" w:name="__RefHeading___Toc337_3054807761"/>
+      <w:bookmarkEnd w:id="24"/>
       <w:r>
         <w:rPr>
           <w:rFonts w:ascii="Liberation Serif" w:hAnsi="Liberation Serif"/>
@@ -2905,8 +3457,8 @@
           <w:rFonts w:ascii="Liberation Serif" w:hAnsi="Liberation Serif"/>
         </w:rPr>
       </w:pPr>
-      <w:bookmarkStart w:id="17" w:name="__RefHeading___Toc339_3054807761"/>
-      <w:bookmarkEnd w:id="17"/>
+      <w:bookmarkStart w:id="25" w:name="__RefHeading___Toc339_3054807761"/>
+      <w:bookmarkEnd w:id="25"/>
       <w:r>
         <w:rPr>
           <w:rFonts w:ascii="Liberation Serif" w:hAnsi="Liberation Serif"/>
@@ -2940,8 +3492,8 @@
           <w:rFonts w:ascii="Liberation Serif" w:hAnsi="Liberation Serif"/>
         </w:rPr>
       </w:pPr>
-      <w:bookmarkStart w:id="18" w:name="__RefHeading___Toc341_3054807761"/>
-      <w:bookmarkEnd w:id="18"/>
+      <w:bookmarkStart w:id="26" w:name="__RefHeading___Toc341_3054807761"/>
+      <w:bookmarkEnd w:id="26"/>
       <w:r>
         <w:rPr>
           <w:rFonts w:ascii="Liberation Serif" w:hAnsi="Liberation Serif"/>
@@ -2973,8 +3525,8 @@
         </w:numPr>
         <w:rPr/>
       </w:pPr>
-      <w:bookmarkStart w:id="19" w:name="__RefHeading___Toc341_30548077611"/>
-      <w:bookmarkEnd w:id="19"/>
+      <w:bookmarkStart w:id="27" w:name="__RefHeading___Toc341_30548077611"/>
+      <w:bookmarkEnd w:id="27"/>
       <w:r>
         <w:rPr>
           <w:rFonts w:ascii="Liberation Serif" w:hAnsi="Liberation Serif"/>
@@ -3040,8 +3592,8 @@
           <w:rFonts w:ascii="Liberation Serif" w:hAnsi="Liberation Serif"/>
         </w:rPr>
       </w:pPr>
-      <w:bookmarkStart w:id="20" w:name="__RefHeading___Toc4893_13470499841"/>
-      <w:bookmarkEnd w:id="20"/>
+      <w:bookmarkStart w:id="28" w:name="__RefHeading___Toc4893_13470499841"/>
+      <w:bookmarkEnd w:id="28"/>
       <w:r>
         <w:rPr>
           <w:rFonts w:ascii="Liberation Serif" w:hAnsi="Liberation Serif"/>
@@ -3060,8 +3612,8 @@
           <w:rFonts w:ascii="Liberation Serif" w:hAnsi="Liberation Serif"/>
         </w:rPr>
       </w:pPr>
-      <w:bookmarkStart w:id="21" w:name="__RefHeading___Toc4794_170861885912"/>
-      <w:bookmarkEnd w:id="21"/>
+      <w:bookmarkStart w:id="29" w:name="__RefHeading___Toc4794_170861885912"/>
+      <w:bookmarkEnd w:id="29"/>
       <w:r>
         <w:rPr>
           <w:rFonts w:ascii="Liberation Serif" w:hAnsi="Liberation Serif"/>
@@ -3080,8 +3632,8 @@
         </w:numPr>
         <w:rPr/>
       </w:pPr>
-      <w:bookmarkStart w:id="22" w:name="__RefHeading___Toc243_2317239721"/>
-      <w:bookmarkEnd w:id="22"/>
+      <w:bookmarkStart w:id="30" w:name="__RefHeading___Toc243_2317239721"/>
+      <w:bookmarkEnd w:id="30"/>
       <w:r>
         <w:rPr>
           <w:rStyle w:val="InternetLink"/>
@@ -3103,8 +3655,8 @@
         </w:numPr>
         <w:rPr/>
       </w:pPr>
-      <w:bookmarkStart w:id="23" w:name="__RefHeading___Toc245_2317239721"/>
-      <w:bookmarkEnd w:id="23"/>
+      <w:bookmarkStart w:id="31" w:name="__RefHeading___Toc245_2317239721"/>
+      <w:bookmarkEnd w:id="31"/>
       <w:r>
         <w:rPr>
           <w:rStyle w:val="InternetLink"/>
@@ -3126,8 +3678,8 @@
         </w:numPr>
         <w:rPr/>
       </w:pPr>
-      <w:bookmarkStart w:id="24" w:name="__RefHeading___Toc247_2317239721"/>
-      <w:bookmarkEnd w:id="24"/>
+      <w:bookmarkStart w:id="32" w:name="__RefHeading___Toc247_2317239721"/>
+      <w:bookmarkEnd w:id="32"/>
       <w:r>
         <w:rPr>
           <w:rStyle w:val="InternetLink"/>
@@ -3149,8 +3701,8 @@
         </w:numPr>
         <w:rPr/>
       </w:pPr>
-      <w:bookmarkStart w:id="25" w:name="__RefHeading___Toc1205_2317239721"/>
-      <w:bookmarkEnd w:id="25"/>
+      <w:bookmarkStart w:id="33" w:name="__RefHeading___Toc1205_2317239721"/>
+      <w:bookmarkEnd w:id="33"/>
       <w:r>
         <w:rPr>
           <w:rStyle w:val="InternetLink"/>
@@ -3178,8 +3730,8 @@
           <w:rFonts w:ascii="Liberation Serif" w:hAnsi="Liberation Serif"/>
         </w:rPr>
       </w:pPr>
-      <w:bookmarkStart w:id="26" w:name="__RefHeading___Toc4893_1347049984"/>
-      <w:bookmarkEnd w:id="26"/>
+      <w:bookmarkStart w:id="34" w:name="__RefHeading___Toc4893_1347049984"/>
+      <w:bookmarkEnd w:id="34"/>
       <w:r>
         <w:rPr>
           <w:rFonts w:ascii="Liberation Serif" w:hAnsi="Liberation Serif"/>
@@ -3206,8 +3758,8 @@
           <w:rFonts w:ascii="Liberation Serif" w:hAnsi="Liberation Serif"/>
         </w:rPr>
       </w:pPr>
-      <w:bookmarkStart w:id="27" w:name="__RefHeading___Toc4794_17086188591"/>
-      <w:bookmarkEnd w:id="27"/>
+      <w:bookmarkStart w:id="35" w:name="__RefHeading___Toc4794_17086188591"/>
+      <w:bookmarkEnd w:id="35"/>
       <w:r>
         <w:rPr>
           <w:rFonts w:ascii="Liberation Serif" w:hAnsi="Liberation Serif"/>
@@ -3226,8 +3778,8 @@
         </w:numPr>
         <w:rPr/>
       </w:pPr>
-      <w:bookmarkStart w:id="28" w:name="__RefHeading___Toc5878_434370227"/>
-      <w:bookmarkEnd w:id="28"/>
+      <w:bookmarkStart w:id="36" w:name="__RefHeading___Toc5878_434370227"/>
+      <w:bookmarkEnd w:id="36"/>
       <w:r>
         <w:rPr>
           <w:rStyle w:val="InternetLink"/>
@@ -3247,8 +3799,8 @@
         </w:numPr>
         <w:rPr/>
       </w:pPr>
-      <w:bookmarkStart w:id="29" w:name="__RefHeading___Toc214_3688195712"/>
-      <w:bookmarkEnd w:id="29"/>
+      <w:bookmarkStart w:id="37" w:name="__RefHeading___Toc214_3688195712"/>
+      <w:bookmarkEnd w:id="37"/>
       <w:r>
         <w:rPr>
           <w:rStyle w:val="InternetLink"/>
@@ -3273,8 +3825,8 @@
         <w:pStyle w:val="Heading2"/>
         <w:rPr/>
       </w:pPr>
-      <w:bookmarkStart w:id="30" w:name="__RefHeading___Toc211_1165673383"/>
-      <w:bookmarkEnd w:id="30"/>
+      <w:bookmarkStart w:id="38" w:name="__RefHeading___Toc211_1165673383"/>
+      <w:bookmarkEnd w:id="38"/>
       <w:r>
         <w:rPr>
           <w:rStyle w:val="InternetLink"/>
@@ -3305,8 +3857,8 @@
         </w:numPr>
         <w:rPr/>
       </w:pPr>
-      <w:bookmarkStart w:id="31" w:name="__RefHeading___Toc213_1165673383"/>
-      <w:bookmarkEnd w:id="31"/>
+      <w:bookmarkStart w:id="39" w:name="__RefHeading___Toc213_1165673383"/>
+      <w:bookmarkEnd w:id="39"/>
       <w:r>
         <w:rPr>
           <w:rStyle w:val="InternetLink"/>
@@ -3322,8 +3874,8 @@
         <w:pStyle w:val="Heading1"/>
         <w:rPr/>
       </w:pPr>
-      <w:bookmarkStart w:id="32" w:name="__RefHeading___Toc5885_434370227"/>
-      <w:bookmarkEnd w:id="32"/>
+      <w:bookmarkStart w:id="40" w:name="__RefHeading___Toc5885_434370227"/>
+      <w:bookmarkEnd w:id="40"/>
       <w:r>
         <w:rPr>
           <w:rStyle w:val="InternetLink"/>
@@ -3345,8 +3897,8 @@
           <w:rFonts w:ascii="Liberation Serif" w:hAnsi="Liberation Serif"/>
         </w:rPr>
       </w:pPr>
-      <w:bookmarkStart w:id="33" w:name="__RefHeading___Toc4794_170861885911"/>
-      <w:bookmarkEnd w:id="33"/>
+      <w:bookmarkStart w:id="41" w:name="__RefHeading___Toc4794_170861885911"/>
+      <w:bookmarkEnd w:id="41"/>
       <w:r>
         <w:rPr>
           <w:rFonts w:ascii="Liberation Serif" w:hAnsi="Liberation Serif"/>
@@ -3366,8 +3918,8 @@
         <w:spacing w:before="140" w:after="120"/>
         <w:rPr/>
       </w:pPr>
-      <w:bookmarkStart w:id="34" w:name="__RefHeading___Toc5878_4343702271"/>
-      <w:bookmarkEnd w:id="34"/>
+      <w:bookmarkStart w:id="42" w:name="__RefHeading___Toc5878_4343702271"/>
+      <w:bookmarkEnd w:id="42"/>
       <w:r>
         <w:rPr>
           <w:rStyle w:val="InternetLink"/>
@@ -3415,11 +3967,11 @@
           <wp:effectExtent l="0" t="0" r="0" b="0"/>
           <wp:wrapTight wrapText="bothSides">
             <wp:wrapPolygon edited="0">
-              <wp:start x="-61" y="0"/>
-              <wp:lineTo x="-61" y="14499"/>
-              <wp:lineTo x="-11" y="14499"/>
+              <wp:start x="-59" y="0"/>
+              <wp:lineTo x="-59" y="14465"/>
+              <wp:lineTo x="-11" y="14465"/>
               <wp:lineTo x="-11" y="0"/>
-              <wp:lineTo x="-61" y="0"/>
+              <wp:lineTo x="-59" y="0"/>
             </wp:wrapPolygon>
           </wp:wrapTight>
           <wp:docPr id="3" name="Image5" descr=""/>
@@ -3482,11 +4034,11 @@
           <wp:effectExtent l="0" t="0" r="0" b="0"/>
           <wp:wrapTight wrapText="bothSides">
             <wp:wrapPolygon edited="0">
-              <wp:start x="-61" y="0"/>
-              <wp:lineTo x="-61" y="14499"/>
-              <wp:lineTo x="-11" y="14499"/>
+              <wp:start x="-59" y="0"/>
+              <wp:lineTo x="-59" y="14465"/>
+              <wp:lineTo x="-11" y="14465"/>
               <wp:lineTo x="-11" y="0"/>
-              <wp:lineTo x="-61" y="0"/>
+              <wp:lineTo x="-59" y="0"/>
             </wp:wrapPolygon>
           </wp:wrapTight>
           <wp:docPr id="5" name="Image14" descr=""/>
@@ -3600,6 +4152,15 @@
         <w:rFonts w:ascii="C059" w:hAnsi="C059"/>
       </w:rPr>
       <w:t>iCUBE-iCON  Release Notes</w:t>
+    </w:r>
+  </w:p>
+  <w:p>
+    <w:pPr>
+      <w:pStyle w:val="Header"/>
+      <w:rPr/>
+    </w:pPr>
+    <w:r>
+      <w:rPr/>
     </w:r>
   </w:p>
 </w:hdr>

</xml_diff>

<commit_message>
Adding binary image and release notes for version E207
</commit_message>
<xml_diff>
--- a/Releases/Official_Release/iCUBE_iCON_Release_Notes.docx
+++ b/Releases/Official_Release/iCUBE_iCON_Release_Notes.docx
@@ -406,40 +406,7 @@
           <w:sz w:val="28"/>
           <w:szCs w:val="28"/>
         </w:rPr>
-        <w:t>Latest Release: iCUBE 0x010</w:t>
-      </w:r>
-      <w:r>
-        <w:rPr>
-          <w:rFonts w:cs="Microsoft JhengHei" w:ascii="Liberation Serif" w:hAnsi="Liberation Serif"/>
-          <w:b/>
-          <w:bCs/>
-          <w:color w:val="1A237E"/>
-          <w:sz w:val="28"/>
-          <w:szCs w:val="28"/>
-        </w:rPr>
-        <w:t>7</w:t>
-      </w:r>
-      <w:r>
-        <w:rPr>
-          <w:rFonts w:cs="Microsoft JhengHei" w:ascii="Liberation Serif" w:hAnsi="Liberation Serif"/>
-          <w:b/>
-          <w:bCs/>
-          <w:color w:val="1A237E"/>
-          <w:sz w:val="28"/>
-          <w:szCs w:val="28"/>
-        </w:rPr>
-        <w:t>,  iCON 0x020</w:t>
-      </w:r>
-      <w:r>
-        <w:rPr>
-          <w:rFonts w:cs="Microsoft JhengHei" w:ascii="Liberation Serif" w:hAnsi="Liberation Serif"/>
-          <w:b/>
-          <w:bCs/>
-          <w:color w:val="1A237E"/>
-          <w:sz w:val="28"/>
-          <w:szCs w:val="28"/>
-        </w:rPr>
-        <w:t>7</w:t>
+        <w:t>Latest Release: iCUBE 0x0107,  iCON 0x0207</w:t>
       </w:r>
     </w:p>
     <w:p>
@@ -486,7 +453,7 @@
           <w:sz w:val="28"/>
           <w:szCs w:val="28"/>
         </w:rPr>
-        <w:t xml:space="preserve">  </w:t>
+        <w:t xml:space="preserve">  July 0</w:t>
       </w:r>
       <w:r>
         <w:rPr>
@@ -495,25 +462,7 @@
           <w:sz w:val="28"/>
           <w:szCs w:val="28"/>
         </w:rPr>
-        <w:t>July</w:t>
-      </w:r>
-      <w:r>
-        <w:rPr>
-          <w:rFonts w:cs="Microsoft JhengHei" w:ascii="Liberation Serif" w:hAnsi="Liberation Serif"/>
-          <w:color w:val="1A237E"/>
-          <w:sz w:val="28"/>
-          <w:szCs w:val="28"/>
-        </w:rPr>
-        <w:t xml:space="preserve"> 0</w:t>
-      </w:r>
-      <w:r>
-        <w:rPr>
-          <w:rFonts w:cs="Microsoft JhengHei" w:ascii="Liberation Serif" w:hAnsi="Liberation Serif"/>
-          <w:color w:val="1A237E"/>
-          <w:sz w:val="28"/>
-          <w:szCs w:val="28"/>
-        </w:rPr>
-        <w:t>8</w:t>
+        <w:t>9</w:t>
       </w:r>
       <w:r>
         <w:rPr>
@@ -523,17 +472,7 @@
           <w:szCs w:val="28"/>
           <w:lang w:val="en-US"/>
         </w:rPr>
-        <w:t>, 202</w:t>
-      </w:r>
-      <w:r>
-        <w:rPr>
-          <w:rFonts w:cs="Microsoft JhengHei" w:ascii="Liberation Serif" w:hAnsi="Liberation Serif"/>
-          <w:color w:val="1A237E"/>
-          <w:sz w:val="28"/>
-          <w:szCs w:val="28"/>
-          <w:lang w:val="en-US"/>
-        </w:rPr>
-        <w:t>4</w:t>
+        <w:t>, 2024</w:t>
       </w:r>
     </w:p>
     <w:p>
@@ -604,9 +543,9 @@
       </w:tblPr>
       <w:tblGrid>
         <w:gridCol w:w="791"/>
-        <w:gridCol w:w="2018"/>
-        <w:gridCol w:w="5856"/>
-        <w:gridCol w:w="1302"/>
+        <w:gridCol w:w="2017"/>
+        <w:gridCol w:w="5858"/>
+        <w:gridCol w:w="1301"/>
       </w:tblGrid>
       <w:tr>
         <w:trPr>
@@ -642,7 +581,7 @@
         </w:tc>
         <w:tc>
           <w:tcPr>
-            <w:tcW w:w="2018" w:type="dxa"/>
+            <w:tcW w:w="2017" w:type="dxa"/>
             <w:tcBorders>
               <w:top w:val="single" w:sz="6" w:space="0" w:color="000001"/>
               <w:left w:val="single" w:sz="6" w:space="0" w:color="000001"/>
@@ -669,7 +608,7 @@
         </w:tc>
         <w:tc>
           <w:tcPr>
-            <w:tcW w:w="5856" w:type="dxa"/>
+            <w:tcW w:w="5858" w:type="dxa"/>
             <w:tcBorders>
               <w:top w:val="single" w:sz="6" w:space="0" w:color="000001"/>
               <w:left w:val="single" w:sz="6" w:space="0" w:color="000001"/>
@@ -696,7 +635,7 @@
         </w:tc>
         <w:tc>
           <w:tcPr>
-            <w:tcW w:w="1302" w:type="dxa"/>
+            <w:tcW w:w="1301" w:type="dxa"/>
             <w:tcBorders>
               <w:top w:val="single" w:sz="6" w:space="0" w:color="000001"/>
               <w:left w:val="single" w:sz="6" w:space="0" w:color="000001"/>
@@ -751,30 +690,13 @@
                 <w:rFonts w:ascii="Liberation Serif" w:hAnsi="Liberation Serif"/>
                 <w:kern w:val="0"/>
               </w:rPr>
-              <w:t>0x107,</w:t>
-            </w:r>
-          </w:p>
-          <w:p>
-            <w:pPr>
-              <w:pStyle w:val="TableContents"/>
-              <w:widowControl w:val="false"/>
-              <w:rPr>
-                <w:rFonts w:ascii="Liberation Serif" w:hAnsi="Liberation Serif"/>
-                <w:kern w:val="0"/>
-              </w:rPr>
-            </w:pPr>
-            <w:r>
-              <w:rPr>
-                <w:rFonts w:ascii="Liberation Serif" w:hAnsi="Liberation Serif"/>
-                <w:kern w:val="0"/>
-              </w:rPr>
-              <w:t>0x207</w:t>
+              <w:t>0xE207</w:t>
             </w:r>
           </w:p>
         </w:tc>
         <w:tc>
           <w:tcPr>
-            <w:tcW w:w="2018" w:type="dxa"/>
+            <w:tcW w:w="2017" w:type="dxa"/>
             <w:tcBorders>
               <w:top w:val="single" w:sz="6" w:space="0" w:color="000001"/>
               <w:left w:val="single" w:sz="6" w:space="0" w:color="000001"/>
@@ -796,13 +718,13 @@
                 <w:rFonts w:ascii="Liberation Serif" w:hAnsi="Liberation Serif"/>
                 <w:kern w:val="0"/>
               </w:rPr>
-              <w:t>Jul 08, 2024</w:t>
+              <w:t>Jul 09,2024</w:t>
             </w:r>
           </w:p>
         </w:tc>
         <w:tc>
           <w:tcPr>
-            <w:tcW w:w="5856" w:type="dxa"/>
+            <w:tcW w:w="5858" w:type="dxa"/>
             <w:tcBorders>
               <w:top w:val="single" w:sz="6" w:space="0" w:color="000001"/>
               <w:left w:val="single" w:sz="6" w:space="0" w:color="000001"/>
@@ -824,47 +746,13 @@
                 <w:rFonts w:ascii="Liberation Serif" w:hAnsi="Liberation Serif"/>
                 <w:kern w:val="0"/>
               </w:rPr>
-              <w:t>Dynamic OTA feature support,</w:t>
-            </w:r>
-          </w:p>
-          <w:p>
-            <w:pPr>
-              <w:pStyle w:val="TableContents"/>
-              <w:widowControl w:val="false"/>
-              <w:rPr>
-                <w:rFonts w:ascii="Liberation Serif" w:hAnsi="Liberation Serif"/>
-                <w:kern w:val="0"/>
-              </w:rPr>
-            </w:pPr>
-            <w:r>
-              <w:rPr>
-                <w:rFonts w:ascii="Liberation Serif" w:hAnsi="Liberation Serif"/>
-                <w:kern w:val="0"/>
-              </w:rPr>
-              <w:t>Fix for SSID write failure via Filed Configuration utility</w:t>
-            </w:r>
-          </w:p>
-          <w:p>
-            <w:pPr>
-              <w:pStyle w:val="TableContents"/>
-              <w:widowControl w:val="false"/>
-              <w:rPr>
-                <w:rFonts w:ascii="Liberation Serif" w:hAnsi="Liberation Serif"/>
-                <w:kern w:val="0"/>
-              </w:rPr>
-            </w:pPr>
-            <w:r>
-              <w:rPr>
-                <w:rFonts w:ascii="Liberation Serif" w:hAnsi="Liberation Serif"/>
-                <w:kern w:val="0"/>
-              </w:rPr>
-              <w:t>Sending flag indicating EEPROM update via filed configuration status</w:t>
+              <w:t>Special version for a customer on top of 207. dynamic FT entry is neglected</w:t>
             </w:r>
           </w:p>
         </w:tc>
         <w:tc>
           <w:tcPr>
-            <w:tcW w:w="1302" w:type="dxa"/>
+            <w:tcW w:w="1301" w:type="dxa"/>
             <w:tcBorders>
               <w:top w:val="single" w:sz="6" w:space="0" w:color="000001"/>
               <w:left w:val="single" w:sz="6" w:space="0" w:color="000001"/>
@@ -919,7 +807,7 @@
                 <w:rFonts w:ascii="Liberation Serif" w:hAnsi="Liberation Serif"/>
                 <w:kern w:val="0"/>
               </w:rPr>
-              <w:t>0x106,</w:t>
+              <w:t>0x107,</w:t>
             </w:r>
           </w:p>
           <w:p>
@@ -936,13 +824,13 @@
                 <w:rFonts w:ascii="Liberation Serif" w:hAnsi="Liberation Serif"/>
                 <w:kern w:val="0"/>
               </w:rPr>
-              <w:t>0x206</w:t>
+              <w:t>0x207</w:t>
             </w:r>
           </w:p>
         </w:tc>
         <w:tc>
           <w:tcPr>
-            <w:tcW w:w="2018" w:type="dxa"/>
+            <w:tcW w:w="2017" w:type="dxa"/>
             <w:tcBorders>
               <w:left w:val="single" w:sz="6" w:space="0" w:color="000001"/>
               <w:bottom w:val="single" w:sz="6" w:space="0" w:color="000001"/>
@@ -963,13 +851,13 @@
                 <w:rFonts w:ascii="Liberation Serif" w:hAnsi="Liberation Serif"/>
                 <w:kern w:val="0"/>
               </w:rPr>
-              <w:t>Oct 06, 2023</w:t>
+              <w:t>Jul 08, 2024</w:t>
             </w:r>
           </w:p>
         </w:tc>
         <w:tc>
           <w:tcPr>
-            <w:tcW w:w="5856" w:type="dxa"/>
+            <w:tcW w:w="5858" w:type="dxa"/>
             <w:tcBorders>
               <w:left w:val="single" w:sz="6" w:space="0" w:color="000001"/>
               <w:bottom w:val="single" w:sz="6" w:space="0" w:color="000001"/>
@@ -990,13 +878,47 @@
                 <w:rFonts w:ascii="Liberation Serif" w:hAnsi="Liberation Serif"/>
                 <w:kern w:val="0"/>
               </w:rPr>
-              <w:t>Prevent solar charging timeout is changed to 10 seconds from 5 seconds. FT exit if temperature exceeds a threshold value</w:t>
+              <w:t>Dynamic OTA feature support,</w:t>
+            </w:r>
+          </w:p>
+          <w:p>
+            <w:pPr>
+              <w:pStyle w:val="TableContents"/>
+              <w:widowControl w:val="false"/>
+              <w:rPr>
+                <w:rFonts w:ascii="Liberation Serif" w:hAnsi="Liberation Serif"/>
+                <w:kern w:val="0"/>
+              </w:rPr>
+            </w:pPr>
+            <w:r>
+              <w:rPr>
+                <w:rFonts w:ascii="Liberation Serif" w:hAnsi="Liberation Serif"/>
+                <w:kern w:val="0"/>
+              </w:rPr>
+              <w:t>Fix for SSID write failure via Filed Configuration utility</w:t>
+            </w:r>
+          </w:p>
+          <w:p>
+            <w:pPr>
+              <w:pStyle w:val="TableContents"/>
+              <w:widowControl w:val="false"/>
+              <w:rPr>
+                <w:rFonts w:ascii="Liberation Serif" w:hAnsi="Liberation Serif"/>
+                <w:kern w:val="0"/>
+              </w:rPr>
+            </w:pPr>
+            <w:r>
+              <w:rPr>
+                <w:rFonts w:ascii="Liberation Serif" w:hAnsi="Liberation Serif"/>
+                <w:kern w:val="0"/>
+              </w:rPr>
+              <w:t>Sending flag indicating EEPROM update via filed configuration status</w:t>
             </w:r>
           </w:p>
         </w:tc>
         <w:tc>
           <w:tcPr>
-            <w:tcW w:w="1302" w:type="dxa"/>
+            <w:tcW w:w="1301" w:type="dxa"/>
             <w:tcBorders>
               <w:left w:val="single" w:sz="6" w:space="0" w:color="000001"/>
               <w:bottom w:val="single" w:sz="6" w:space="0" w:color="000001"/>
@@ -1050,7 +972,7 @@
                 <w:rFonts w:ascii="Liberation Serif" w:hAnsi="Liberation Serif"/>
                 <w:kern w:val="0"/>
               </w:rPr>
-              <w:t>0x105,</w:t>
+              <w:t>0x106,</w:t>
             </w:r>
           </w:p>
           <w:p>
@@ -1067,13 +989,13 @@
                 <w:rFonts w:ascii="Liberation Serif" w:hAnsi="Liberation Serif"/>
                 <w:kern w:val="0"/>
               </w:rPr>
-              <w:t>0x205</w:t>
+              <w:t>0x206</w:t>
             </w:r>
           </w:p>
         </w:tc>
         <w:tc>
           <w:tcPr>
-            <w:tcW w:w="2018" w:type="dxa"/>
+            <w:tcW w:w="2017" w:type="dxa"/>
             <w:tcBorders>
               <w:left w:val="single" w:sz="6" w:space="0" w:color="000001"/>
               <w:bottom w:val="single" w:sz="6" w:space="0" w:color="000001"/>
@@ -1094,13 +1016,13 @@
                 <w:rFonts w:ascii="Liberation Serif" w:hAnsi="Liberation Serif"/>
                 <w:kern w:val="0"/>
               </w:rPr>
-              <w:t>Aug 31, 2023</w:t>
+              <w:t>Oct 06, 2023</w:t>
             </w:r>
           </w:p>
         </w:tc>
         <w:tc>
           <w:tcPr>
-            <w:tcW w:w="5856" w:type="dxa"/>
+            <w:tcW w:w="5858" w:type="dxa"/>
             <w:tcBorders>
               <w:left w:val="single" w:sz="6" w:space="0" w:color="000001"/>
               <w:bottom w:val="single" w:sz="6" w:space="0" w:color="000001"/>
@@ -1121,13 +1043,13 @@
                 <w:rFonts w:ascii="Liberation Serif" w:hAnsi="Liberation Serif"/>
                 <w:kern w:val="0"/>
               </w:rPr>
-              <w:t>Issue of not calling log api is fixed</w:t>
+              <w:t>Prevent solar charging timeout is changed to 10 seconds from 5 seconds. FT exit if temperature exceeds a threshold value</w:t>
             </w:r>
           </w:p>
         </w:tc>
         <w:tc>
           <w:tcPr>
-            <w:tcW w:w="1302" w:type="dxa"/>
+            <w:tcW w:w="1301" w:type="dxa"/>
             <w:tcBorders>
               <w:left w:val="single" w:sz="6" w:space="0" w:color="000001"/>
               <w:bottom w:val="single" w:sz="6" w:space="0" w:color="000001"/>
@@ -1181,7 +1103,7 @@
                 <w:rFonts w:ascii="Liberation Serif" w:hAnsi="Liberation Serif"/>
                 <w:kern w:val="0"/>
               </w:rPr>
-              <w:t>0x0104,</w:t>
+              <w:t>0x105,</w:t>
             </w:r>
           </w:p>
           <w:p>
@@ -1198,13 +1120,13 @@
                 <w:rFonts w:ascii="Liberation Serif" w:hAnsi="Liberation Serif"/>
                 <w:kern w:val="0"/>
               </w:rPr>
-              <w:t>0x0204</w:t>
+              <w:t>0x205</w:t>
             </w:r>
           </w:p>
         </w:tc>
         <w:tc>
           <w:tcPr>
-            <w:tcW w:w="2018" w:type="dxa"/>
+            <w:tcW w:w="2017" w:type="dxa"/>
             <w:tcBorders>
               <w:left w:val="single" w:sz="6" w:space="0" w:color="000001"/>
               <w:bottom w:val="single" w:sz="6" w:space="0" w:color="000001"/>
@@ -1225,13 +1147,13 @@
                 <w:rFonts w:ascii="Liberation Serif" w:hAnsi="Liberation Serif"/>
                 <w:kern w:val="0"/>
               </w:rPr>
-              <w:t>Aug 05, 2023</w:t>
+              <w:t>Aug 31, 2023</w:t>
             </w:r>
           </w:p>
         </w:tc>
         <w:tc>
           <w:tcPr>
-            <w:tcW w:w="5856" w:type="dxa"/>
+            <w:tcW w:w="5858" w:type="dxa"/>
             <w:tcBorders>
               <w:left w:val="single" w:sz="6" w:space="0" w:color="000001"/>
               <w:bottom w:val="single" w:sz="6" w:space="0" w:color="000001"/>
@@ -1252,13 +1174,13 @@
                 <w:rFonts w:ascii="Liberation Serif" w:hAnsi="Liberation Serif"/>
                 <w:kern w:val="0"/>
               </w:rPr>
-              <w:t>Improved device configuration, Fixed data loss with wrong EEPROM read, Fixed PAC ERROR reset issue</w:t>
+              <w:t>Issue of not calling log api is fixed</w:t>
             </w:r>
           </w:p>
         </w:tc>
         <w:tc>
           <w:tcPr>
-            <w:tcW w:w="1302" w:type="dxa"/>
+            <w:tcW w:w="1301" w:type="dxa"/>
             <w:tcBorders>
               <w:left w:val="single" w:sz="6" w:space="0" w:color="000001"/>
               <w:bottom w:val="single" w:sz="6" w:space="0" w:color="000001"/>
@@ -1312,15 +1234,30 @@
                 <w:rFonts w:ascii="Liberation Serif" w:hAnsi="Liberation Serif"/>
                 <w:kern w:val="0"/>
               </w:rPr>
-              <w:t>0x0103,</w:t>
-              <w:br/>
-              <w:t>0x0203</w:t>
+              <w:t>0x0104,</w:t>
+            </w:r>
+          </w:p>
+          <w:p>
+            <w:pPr>
+              <w:pStyle w:val="TableContents"/>
+              <w:widowControl w:val="false"/>
+              <w:rPr>
+                <w:rFonts w:ascii="Liberation Serif" w:hAnsi="Liberation Serif"/>
+                <w:kern w:val="0"/>
+              </w:rPr>
+            </w:pPr>
+            <w:r>
+              <w:rPr>
+                <w:rFonts w:ascii="Liberation Serif" w:hAnsi="Liberation Serif"/>
+                <w:kern w:val="0"/>
+              </w:rPr>
+              <w:t>0x0204</w:t>
             </w:r>
           </w:p>
         </w:tc>
         <w:tc>
           <w:tcPr>
-            <w:tcW w:w="2018" w:type="dxa"/>
+            <w:tcW w:w="2017" w:type="dxa"/>
             <w:tcBorders>
               <w:left w:val="single" w:sz="6" w:space="0" w:color="000001"/>
               <w:bottom w:val="single" w:sz="6" w:space="0" w:color="000001"/>
@@ -1341,13 +1278,13 @@
                 <w:rFonts w:ascii="Liberation Serif" w:hAnsi="Liberation Serif"/>
                 <w:kern w:val="0"/>
               </w:rPr>
-              <w:t>June 03, 2023</w:t>
+              <w:t>Aug 05, 2023</w:t>
             </w:r>
           </w:p>
         </w:tc>
         <w:tc>
           <w:tcPr>
-            <w:tcW w:w="5856" w:type="dxa"/>
+            <w:tcW w:w="5858" w:type="dxa"/>
             <w:tcBorders>
               <w:left w:val="single" w:sz="6" w:space="0" w:color="000001"/>
               <w:bottom w:val="single" w:sz="6" w:space="0" w:color="000001"/>
@@ -1368,30 +1305,13 @@
                 <w:rFonts w:ascii="Liberation Serif" w:hAnsi="Liberation Serif"/>
                 <w:kern w:val="0"/>
               </w:rPr>
-              <w:t>Fix for ‘Device not configured’ issue, Restart the device if Wi-Fi fails to connect at the starting, blue led 10 second blink introduced for test connectivity,</w:t>
-            </w:r>
-          </w:p>
-          <w:p>
-            <w:pPr>
-              <w:pStyle w:val="TableContents"/>
-              <w:widowControl w:val="false"/>
-              <w:rPr>
-                <w:rFonts w:ascii="Liberation Serif" w:hAnsi="Liberation Serif"/>
-                <w:kern w:val="0"/>
-              </w:rPr>
-            </w:pPr>
-            <w:r>
-              <w:rPr>
-                <w:rFonts w:ascii="Liberation Serif" w:hAnsi="Liberation Serif"/>
-                <w:kern w:val="0"/>
-              </w:rPr>
-              <w:t>WiFi disconnects after sending data to server.</w:t>
+              <w:t>Improved device configuration, Fixed data loss with wrong EEPROM read, Fixed PAC ERROR reset issue</w:t>
             </w:r>
           </w:p>
         </w:tc>
         <w:tc>
           <w:tcPr>
-            <w:tcW w:w="1302" w:type="dxa"/>
+            <w:tcW w:w="1301" w:type="dxa"/>
             <w:tcBorders>
               <w:left w:val="single" w:sz="6" w:space="0" w:color="000001"/>
               <w:bottom w:val="single" w:sz="6" w:space="0" w:color="000001"/>
@@ -1445,30 +1365,15 @@
                 <w:rFonts w:ascii="Liberation Serif" w:hAnsi="Liberation Serif"/>
                 <w:kern w:val="0"/>
               </w:rPr>
-              <w:t>0x0102,</w:t>
-            </w:r>
-          </w:p>
-          <w:p>
-            <w:pPr>
-              <w:pStyle w:val="TableContents"/>
-              <w:widowControl w:val="false"/>
-              <w:rPr>
-                <w:rFonts w:ascii="Liberation Serif" w:hAnsi="Liberation Serif"/>
-                <w:kern w:val="0"/>
-              </w:rPr>
-            </w:pPr>
-            <w:r>
-              <w:rPr>
-                <w:rFonts w:ascii="Liberation Serif" w:hAnsi="Liberation Serif"/>
-                <w:kern w:val="0"/>
-              </w:rPr>
-              <w:t>0x0202</w:t>
+              <w:t>0x0103,</w:t>
+              <w:br/>
+              <w:t>0x0203</w:t>
             </w:r>
           </w:p>
         </w:tc>
         <w:tc>
           <w:tcPr>
-            <w:tcW w:w="2018" w:type="dxa"/>
+            <w:tcW w:w="2017" w:type="dxa"/>
             <w:tcBorders>
               <w:left w:val="single" w:sz="6" w:space="0" w:color="000001"/>
               <w:bottom w:val="single" w:sz="6" w:space="0" w:color="000001"/>
@@ -1489,13 +1394,13 @@
                 <w:rFonts w:ascii="Liberation Serif" w:hAnsi="Liberation Serif"/>
                 <w:kern w:val="0"/>
               </w:rPr>
-              <w:t>May 17, 2023</w:t>
+              <w:t>June 03, 2023</w:t>
             </w:r>
           </w:p>
         </w:tc>
         <w:tc>
           <w:tcPr>
-            <w:tcW w:w="5856" w:type="dxa"/>
+            <w:tcW w:w="5858" w:type="dxa"/>
             <w:tcBorders>
               <w:left w:val="single" w:sz="6" w:space="0" w:color="000001"/>
               <w:bottom w:val="single" w:sz="6" w:space="0" w:color="000001"/>
@@ -1516,13 +1421,30 @@
                 <w:rFonts w:ascii="Liberation Serif" w:hAnsi="Liberation Serif"/>
                 <w:kern w:val="0"/>
               </w:rPr>
-              <w:t>Fix to reduce data latency and data loss issues, RED LED 5 second blink when mains failure detected, is removed, SSID name will have version string</w:t>
+              <w:t>Fix for ‘Device not configured’ issue, Restart the device if Wi-Fi fails to connect at the starting, blue led 10 second blink introduced for test connectivity,</w:t>
+            </w:r>
+          </w:p>
+          <w:p>
+            <w:pPr>
+              <w:pStyle w:val="TableContents"/>
+              <w:widowControl w:val="false"/>
+              <w:rPr>
+                <w:rFonts w:ascii="Liberation Serif" w:hAnsi="Liberation Serif"/>
+                <w:kern w:val="0"/>
+              </w:rPr>
+            </w:pPr>
+            <w:r>
+              <w:rPr>
+                <w:rFonts w:ascii="Liberation Serif" w:hAnsi="Liberation Serif"/>
+                <w:kern w:val="0"/>
+              </w:rPr>
+              <w:t>WiFi disconnects after sending data to server.</w:t>
             </w:r>
           </w:p>
         </w:tc>
         <w:tc>
           <w:tcPr>
-            <w:tcW w:w="1302" w:type="dxa"/>
+            <w:tcW w:w="1301" w:type="dxa"/>
             <w:tcBorders>
               <w:left w:val="single" w:sz="6" w:space="0" w:color="000001"/>
               <w:bottom w:val="single" w:sz="6" w:space="0" w:color="000001"/>
@@ -1568,6 +1490,7 @@
               <w:widowControl w:val="false"/>
               <w:rPr>
                 <w:rFonts w:ascii="Liberation Serif" w:hAnsi="Liberation Serif"/>
+                <w:kern w:val="0"/>
               </w:rPr>
             </w:pPr>
             <w:r>
@@ -1575,7 +1498,7 @@
                 <w:rFonts w:ascii="Liberation Serif" w:hAnsi="Liberation Serif"/>
                 <w:kern w:val="0"/>
               </w:rPr>
-              <w:t>0x0101,</w:t>
+              <w:t>0x0102,</w:t>
             </w:r>
           </w:p>
           <w:p>
@@ -1584,6 +1507,7 @@
               <w:widowControl w:val="false"/>
               <w:rPr>
                 <w:rFonts w:ascii="Liberation Serif" w:hAnsi="Liberation Serif"/>
+                <w:kern w:val="0"/>
               </w:rPr>
             </w:pPr>
             <w:r>
@@ -1591,13 +1515,13 @@
                 <w:rFonts w:ascii="Liberation Serif" w:hAnsi="Liberation Serif"/>
                 <w:kern w:val="0"/>
               </w:rPr>
-              <w:t>0x0200</w:t>
+              <w:t>0x0202</w:t>
             </w:r>
           </w:p>
         </w:tc>
         <w:tc>
           <w:tcPr>
-            <w:tcW w:w="2018" w:type="dxa"/>
+            <w:tcW w:w="2017" w:type="dxa"/>
             <w:tcBorders>
               <w:left w:val="single" w:sz="6" w:space="0" w:color="000001"/>
               <w:bottom w:val="single" w:sz="6" w:space="0" w:color="000001"/>
@@ -1610,6 +1534,7 @@
               <w:widowControl w:val="false"/>
               <w:rPr>
                 <w:rFonts w:ascii="Liberation Serif" w:hAnsi="Liberation Serif"/>
+                <w:kern w:val="0"/>
               </w:rPr>
             </w:pPr>
             <w:r>
@@ -1617,13 +1542,141 @@
                 <w:rFonts w:ascii="Liberation Serif" w:hAnsi="Liberation Serif"/>
                 <w:kern w:val="0"/>
               </w:rPr>
-              <w:t>May 12,2023</w:t>
+              <w:t>May 17, 2023</w:t>
             </w:r>
           </w:p>
         </w:tc>
         <w:tc>
           <w:tcPr>
-            <w:tcW w:w="5856" w:type="dxa"/>
+            <w:tcW w:w="5858" w:type="dxa"/>
+            <w:tcBorders>
+              <w:left w:val="single" w:sz="6" w:space="0" w:color="000001"/>
+              <w:bottom w:val="single" w:sz="6" w:space="0" w:color="000001"/>
+            </w:tcBorders>
+            <w:shd w:fill="auto" w:val="clear"/>
+          </w:tcPr>
+          <w:p>
+            <w:pPr>
+              <w:pStyle w:val="TableContents"/>
+              <w:widowControl w:val="false"/>
+              <w:rPr>
+                <w:rFonts w:ascii="Liberation Serif" w:hAnsi="Liberation Serif"/>
+                <w:kern w:val="0"/>
+              </w:rPr>
+            </w:pPr>
+            <w:r>
+              <w:rPr>
+                <w:rFonts w:ascii="Liberation Serif" w:hAnsi="Liberation Serif"/>
+                <w:kern w:val="0"/>
+              </w:rPr>
+              <w:t>Fix to reduce data latency and data loss issues, RED LED 5 second blink when mains failure detected, is removed, SSID name will have version string</w:t>
+            </w:r>
+          </w:p>
+        </w:tc>
+        <w:tc>
+          <w:tcPr>
+            <w:tcW w:w="1301" w:type="dxa"/>
+            <w:tcBorders>
+              <w:left w:val="single" w:sz="6" w:space="0" w:color="000001"/>
+              <w:bottom w:val="single" w:sz="6" w:space="0" w:color="000001"/>
+              <w:right w:val="single" w:sz="6" w:space="0" w:color="000001"/>
+            </w:tcBorders>
+            <w:shd w:fill="auto" w:val="clear"/>
+          </w:tcPr>
+          <w:p>
+            <w:pPr>
+              <w:pStyle w:val="TableContents"/>
+              <w:widowControl w:val="false"/>
+              <w:rPr>
+                <w:rFonts w:ascii="Liberation Serif" w:hAnsi="Liberation Serif"/>
+                <w:kern w:val="0"/>
+              </w:rPr>
+            </w:pPr>
+            <w:r>
+              <w:rPr>
+                <w:rFonts w:ascii="Liberation Serif" w:hAnsi="Liberation Serif"/>
+                <w:kern w:val="0"/>
+              </w:rPr>
+              <w:t>Vineeth</w:t>
+            </w:r>
+          </w:p>
+        </w:tc>
+      </w:tr>
+      <w:tr>
+        <w:trPr>
+          <w:cantSplit w:val="true"/>
+        </w:trPr>
+        <w:tc>
+          <w:tcPr>
+            <w:tcW w:w="791" w:type="dxa"/>
+            <w:tcBorders>
+              <w:left w:val="single" w:sz="6" w:space="0" w:color="000001"/>
+              <w:bottom w:val="single" w:sz="6" w:space="0" w:color="000001"/>
+            </w:tcBorders>
+            <w:shd w:fill="auto" w:val="clear"/>
+          </w:tcPr>
+          <w:p>
+            <w:pPr>
+              <w:pStyle w:val="TableContents"/>
+              <w:widowControl w:val="false"/>
+              <w:rPr>
+                <w:rFonts w:ascii="Liberation Serif" w:hAnsi="Liberation Serif"/>
+              </w:rPr>
+            </w:pPr>
+            <w:r>
+              <w:rPr>
+                <w:rFonts w:ascii="Liberation Serif" w:hAnsi="Liberation Serif"/>
+                <w:kern w:val="0"/>
+              </w:rPr>
+              <w:t>0x0101,</w:t>
+            </w:r>
+          </w:p>
+          <w:p>
+            <w:pPr>
+              <w:pStyle w:val="TableContents"/>
+              <w:widowControl w:val="false"/>
+              <w:rPr>
+                <w:rFonts w:ascii="Liberation Serif" w:hAnsi="Liberation Serif"/>
+              </w:rPr>
+            </w:pPr>
+            <w:r>
+              <w:rPr>
+                <w:rFonts w:ascii="Liberation Serif" w:hAnsi="Liberation Serif"/>
+                <w:kern w:val="0"/>
+              </w:rPr>
+              <w:t>0x0200</w:t>
+            </w:r>
+          </w:p>
+        </w:tc>
+        <w:tc>
+          <w:tcPr>
+            <w:tcW w:w="2017" w:type="dxa"/>
+            <w:tcBorders>
+              <w:left w:val="single" w:sz="6" w:space="0" w:color="000001"/>
+              <w:bottom w:val="single" w:sz="6" w:space="0" w:color="000001"/>
+            </w:tcBorders>
+            <w:shd w:fill="auto" w:val="clear"/>
+          </w:tcPr>
+          <w:p>
+            <w:pPr>
+              <w:pStyle w:val="TableContents"/>
+              <w:widowControl w:val="false"/>
+              <w:rPr>
+                <w:rFonts w:ascii="Liberation Serif" w:hAnsi="Liberation Serif"/>
+              </w:rPr>
+            </w:pPr>
+            <w:r>
+              <w:rPr>
+                <w:rFonts w:ascii="Liberation Serif" w:hAnsi="Liberation Serif"/>
+                <w:kern w:val="0"/>
+              </w:rPr>
+              <w:t>May 12,2023</w:t>
+            </w:r>
+          </w:p>
+        </w:tc>
+        <w:tc>
+          <w:tcPr>
+            <w:tcW w:w="5858" w:type="dxa"/>
             <w:tcBorders>
               <w:left w:val="single" w:sz="6" w:space="0" w:color="000001"/>
               <w:bottom w:val="single" w:sz="6" w:space="0" w:color="000001"/>
@@ -1652,7 +1705,7 @@
         </w:tc>
         <w:tc>
           <w:tcPr>
-            <w:tcW w:w="1302" w:type="dxa"/>
+            <w:tcW w:w="1301" w:type="dxa"/>
             <w:tcBorders>
               <w:left w:val="single" w:sz="6" w:space="0" w:color="000001"/>
               <w:bottom w:val="single" w:sz="6" w:space="0" w:color="000001"/>
@@ -1727,7 +1780,7 @@
         </w:tc>
         <w:tc>
           <w:tcPr>
-            <w:tcW w:w="2018" w:type="dxa"/>
+            <w:tcW w:w="2017" w:type="dxa"/>
             <w:tcBorders>
               <w:top w:val="single" w:sz="6" w:space="0" w:color="000001"/>
               <w:left w:val="single" w:sz="6" w:space="0" w:color="000001"/>
@@ -1754,7 +1807,7 @@
         </w:tc>
         <w:tc>
           <w:tcPr>
-            <w:tcW w:w="5856" w:type="dxa"/>
+            <w:tcW w:w="5858" w:type="dxa"/>
             <w:tcBorders>
               <w:top w:val="single" w:sz="6" w:space="0" w:color="000001"/>
               <w:left w:val="single" w:sz="6" w:space="0" w:color="000001"/>
@@ -1781,7 +1834,7 @@
         </w:tc>
         <w:tc>
           <w:tcPr>
-            <w:tcW w:w="1302" w:type="dxa"/>
+            <w:tcW w:w="1301" w:type="dxa"/>
             <w:tcBorders>
               <w:top w:val="single" w:sz="6" w:space="0" w:color="000001"/>
               <w:left w:val="single" w:sz="6" w:space="0" w:color="000001"/>
@@ -1889,6 +1942,124 @@
             </w:tabs>
             <w:rPr/>
           </w:pPr>
+          <w:hyperlink w:anchor="__RefHeading___Toc4893_13470499841111111">
+            <w:r>
+              <w:rPr>
+                <w:rStyle w:val="IndexLink"/>
+              </w:rPr>
+              <w:t>V-iCON 0xE207</w:t>
+              <w:tab/>
+              <w:t>5</w:t>
+            </w:r>
+          </w:hyperlink>
+        </w:p>
+        <w:p>
+          <w:pPr>
+            <w:pStyle w:val="Contents2"/>
+            <w:tabs>
+              <w:tab w:val="clear" w:pos="709"/>
+              <w:tab w:val="right" w:pos="9972" w:leader="dot"/>
+            </w:tabs>
+            <w:rPr/>
+          </w:pPr>
+          <w:hyperlink w:anchor="__RefHeading___Toc335_305480776111111">
+            <w:r>
+              <w:rPr>
+                <w:rStyle w:val="IndexLink"/>
+              </w:rPr>
+              <w:t>Enhancements/Fixes to Existing Features</w:t>
+              <w:tab/>
+              <w:t>5</w:t>
+            </w:r>
+          </w:hyperlink>
+        </w:p>
+        <w:p>
+          <w:pPr>
+            <w:pStyle w:val="Contents3"/>
+            <w:tabs>
+              <w:tab w:val="clear" w:pos="709"/>
+              <w:tab w:val="right" w:pos="9972" w:leader="dot"/>
+            </w:tabs>
+            <w:rPr/>
+          </w:pPr>
+          <w:hyperlink w:anchor="__RefHeading___Toc456_959901681121">
+            <w:r>
+              <w:rPr>
+                <w:rStyle w:val="IndexLink"/>
+              </w:rPr>
+              <w:t xml:space="preserve"> </w:t>
+            </w:r>
+            <w:r>
+              <w:rPr>
+                <w:rStyle w:val="IndexLink"/>
+              </w:rPr>
+              <w:t>Built on top of 207</w:t>
+              <w:tab/>
+              <w:t>5</w:t>
+            </w:r>
+          </w:hyperlink>
+        </w:p>
+        <w:p>
+          <w:pPr>
+            <w:pStyle w:val="Contents3"/>
+            <w:tabs>
+              <w:tab w:val="clear" w:pos="709"/>
+              <w:tab w:val="right" w:pos="9972" w:leader="dot"/>
+            </w:tabs>
+            <w:rPr/>
+          </w:pPr>
+          <w:hyperlink w:anchor="__RefHeading___Toc842_1579925048">
+            <w:r>
+              <w:rPr>
+                <w:rStyle w:val="IndexLink"/>
+              </w:rPr>
+              <w:t xml:space="preserve"> </w:t>
+            </w:r>
+            <w:r>
+              <w:rPr>
+                <w:rStyle w:val="IndexLink"/>
+              </w:rPr>
+              <w:t>Specially for a customer</w:t>
+              <w:tab/>
+              <w:t>5</w:t>
+            </w:r>
+          </w:hyperlink>
+        </w:p>
+        <w:p>
+          <w:pPr>
+            <w:pStyle w:val="Contents3"/>
+            <w:tabs>
+              <w:tab w:val="clear" w:pos="709"/>
+              <w:tab w:val="right" w:pos="9972" w:leader="dot"/>
+            </w:tabs>
+            <w:rPr/>
+          </w:pPr>
+          <w:hyperlink w:anchor="__RefHeading___Toc844_1579925048">
+            <w:r>
+              <w:rPr>
+                <w:rStyle w:val="IndexLink"/>
+              </w:rPr>
+              <w:t xml:space="preserve"> </w:t>
+            </w:r>
+            <w:r>
+              <w:rPr>
+                <w:rStyle w:val="IndexLink"/>
+              </w:rPr>
+              <w:t>Dynamic FT Entry is commented out</w:t>
+              <w:tab/>
+              <w:t>5</w:t>
+            </w:r>
+          </w:hyperlink>
+        </w:p>
+        <w:p>
+          <w:pPr>
+            <w:pStyle w:val="Contents1"/>
+            <w:tabs>
+              <w:tab w:val="clear" w:pos="709"/>
+              <w:tab w:val="right" w:pos="9972" w:leader="dot"/>
+            </w:tabs>
+            <w:rPr/>
+          </w:pPr>
           <w:hyperlink w:anchor="__RefHeading___Toc4893_1347049984111111">
             <w:r>
               <w:rPr>
@@ -1948,32 +2119,6 @@
         </w:p>
         <w:p>
           <w:pPr>
-            <w:pStyle w:val="Contents1"/>
-            <w:tabs>
-              <w:tab w:val="clear" w:pos="709"/>
-              <w:tab w:val="right" w:pos="9972" w:leader="dot"/>
-            </w:tabs>
-            <w:rPr/>
-          </w:pPr>
-          <w:hyperlink w:anchor="__RefHeading___Toc697_1988590142">
-            <w:r>
-              <w:rPr>
-                <w:rStyle w:val="IndexLink"/>
-              </w:rPr>
-              <w:t xml:space="preserve"> </w:t>
-            </w:r>
-            <w:r>
-              <w:rPr>
-                <w:rStyle w:val="IndexLink"/>
-              </w:rPr>
-              <w:t>With this feature different devices can be updated with different OTA versions. Base version supporting this feature will be this released version.</w:t>
-              <w:tab/>
-              <w:t>5</w:t>
-            </w:r>
-          </w:hyperlink>
-        </w:p>
-        <w:p>
-          <w:pPr>
             <w:pStyle w:val="Contents3"/>
             <w:tabs>
               <w:tab w:val="clear" w:pos="709"/>
@@ -1993,32 +2138,6 @@
                 <w:rStyle w:val="IndexLink"/>
               </w:rPr>
               <w:t>The issue of SSID write from server is fixed</w:t>
-              <w:tab/>
-              <w:t>5</w:t>
-            </w:r>
-          </w:hyperlink>
-        </w:p>
-        <w:p>
-          <w:pPr>
-            <w:pStyle w:val="Contents1"/>
-            <w:tabs>
-              <w:tab w:val="clear" w:pos="709"/>
-              <w:tab w:val="right" w:pos="9972" w:leader="dot"/>
-            </w:tabs>
-            <w:rPr/>
-          </w:pPr>
-          <w:hyperlink w:anchor="__RefHeading___Toc701_1988590142">
-            <w:r>
-              <w:rPr>
-                <w:rStyle w:val="IndexLink"/>
-              </w:rPr>
-              <w:t xml:space="preserve"> </w:t>
-            </w:r>
-            <w:r>
-              <w:rPr>
-                <w:rStyle w:val="IndexLink"/>
-              </w:rPr>
-              <w:t>When SSID/Password is written from server via Filed Configuration utility, this was not getting updated in the device. This bug is fixed in this version.</w:t>
               <w:tab/>
               <w:t>5</w:t>
             </w:r>
@@ -2059,32 +2178,6 @@
             </w:tabs>
             <w:rPr/>
           </w:pPr>
-          <w:hyperlink w:anchor="__RefHeading___Toc705_1988590142">
-            <w:r>
-              <w:rPr>
-                <w:rStyle w:val="IndexLink"/>
-              </w:rPr>
-              <w:t xml:space="preserve"> </w:t>
-            </w:r>
-            <w:r>
-              <w:rPr>
-                <w:rStyle w:val="IndexLink"/>
-              </w:rPr>
-              <w:t>When data is written from server via Filed configuration utility , the written data in the device is verified by reading back and if the data is written correctly or not updated correctly, the status is intimated to server via a flag in the updateWriteStatus API.</w:t>
-              <w:tab/>
-              <w:t>5</w:t>
-            </w:r>
-          </w:hyperlink>
-        </w:p>
-        <w:p>
-          <w:pPr>
-            <w:pStyle w:val="Contents1"/>
-            <w:tabs>
-              <w:tab w:val="clear" w:pos="709"/>
-              <w:tab w:val="right" w:pos="9972" w:leader="dot"/>
-            </w:tabs>
-            <w:rPr/>
-          </w:pPr>
           <w:hyperlink w:anchor="__RefHeading___Toc4893_134704998411111">
             <w:r>
               <w:rPr>
@@ -2250,7 +2343,7 @@
               </w:rPr>
               <w:t>V- iCUBE 0x0104, iCON 0x0204</w:t>
               <w:tab/>
-              <w:t>5</w:t>
+              <w:t>6</w:t>
             </w:r>
           </w:hyperlink>
         </w:p>
@@ -2270,7 +2363,7 @@
               </w:rPr>
               <w:t>Enhancements/Fixes to Existing Features</w:t>
               <w:tab/>
-              <w:t>5</w:t>
+              <w:t>6</w:t>
             </w:r>
           </w:hyperlink>
         </w:p>
@@ -2296,7 +2389,7 @@
               </w:rPr>
               <w:t>Improved device configuration using mobile app</w:t>
               <w:tab/>
-              <w:t>5</w:t>
+              <w:t>6</w:t>
             </w:r>
           </w:hyperlink>
         </w:p>
@@ -2488,7 +2581,7 @@
               </w:rPr>
               <w:t>V- iCUBE 0x0102, iCON 0x0202</w:t>
               <w:tab/>
-              <w:t>6</w:t>
+              <w:t>7</w:t>
             </w:r>
           </w:hyperlink>
         </w:p>
@@ -2508,7 +2601,7 @@
               </w:rPr>
               <w:t>Enhancements/Fixes to Existing Features</w:t>
               <w:tab/>
-              <w:t>6</w:t>
+              <w:t>7</w:t>
             </w:r>
           </w:hyperlink>
         </w:p>
@@ -2831,43 +2924,25 @@
       <w:r>
         <w:br w:type="column"/>
       </w:r>
-      <w:bookmarkStart w:id="2" w:name="__RefHeading___Toc4893_1347049984111111"/>
+      <w:bookmarkStart w:id="2" w:name="__RefHeading___Toc4893_13470499841111111"/>
       <w:bookmarkEnd w:id="2"/>
       <w:r>
         <w:rPr>
           <w:rFonts w:ascii="Liberation Serif" w:hAnsi="Liberation Serif"/>
         </w:rPr>
-        <w:t>V- iCUBE 0x0</w:t>
-      </w:r>
-      <w:r>
-        <w:rPr>
-          <w:rFonts w:ascii="Liberation Serif" w:hAnsi="Liberation Serif"/>
-        </w:rPr>
-        <w:t>1</w:t>
-      </w:r>
-      <w:r>
-        <w:rPr>
-          <w:rFonts w:ascii="Liberation Serif" w:hAnsi="Liberation Serif"/>
-        </w:rPr>
-        <w:t>0</w:t>
-      </w:r>
-      <w:r>
-        <w:rPr>
-          <w:rFonts w:ascii="Liberation Serif" w:hAnsi="Liberation Serif"/>
-        </w:rPr>
-        <w:t>7</w:t>
-      </w:r>
-      <w:r>
-        <w:rPr>
-          <w:rFonts w:ascii="Liberation Serif" w:hAnsi="Liberation Serif"/>
-        </w:rPr>
-        <w:t>, iCON 0x020</w:t>
-      </w:r>
-      <w:r>
-        <w:rPr>
-          <w:rFonts w:ascii="Liberation Serif" w:hAnsi="Liberation Serif"/>
-        </w:rPr>
-        <w:t>7</w:t>
+        <w:t>V-iCON 0x</w:t>
+      </w:r>
+      <w:r>
+        <w:rPr>
+          <w:rFonts w:ascii="Liberation Serif" w:hAnsi="Liberation Serif"/>
+        </w:rPr>
+        <w:t>E</w:t>
+      </w:r>
+      <w:r>
+        <w:rPr>
+          <w:rFonts w:ascii="Liberation Serif" w:hAnsi="Liberation Serif"/>
+        </w:rPr>
+        <w:t>207</w:t>
       </w:r>
     </w:p>
     <w:p>
@@ -2881,7 +2956,7 @@
           <w:rFonts w:ascii="Liberation Serif" w:hAnsi="Liberation Serif"/>
         </w:rPr>
       </w:pPr>
-      <w:bookmarkStart w:id="3" w:name="__RefHeading___Toc335_30548077611111"/>
+      <w:bookmarkStart w:id="3" w:name="__RefHeading___Toc335_305480776111111"/>
       <w:bookmarkEnd w:id="3"/>
       <w:r>
         <w:rPr>
@@ -2899,7 +2974,7 @@
           <w:rFonts w:ascii="Liberation Serif" w:hAnsi="Liberation Serif"/>
         </w:rPr>
       </w:pPr>
-      <w:bookmarkStart w:id="4" w:name="__RefHeading___Toc456_95990168112"/>
+      <w:bookmarkStart w:id="4" w:name="__RefHeading___Toc456_959901681121"/>
       <w:bookmarkEnd w:id="4"/>
       <w:r>
         <w:rPr/>
@@ -2907,71 +2982,25 @@
       </w:r>
       <w:r>
         <w:rPr/>
-        <w:t>Dynamic OTA feature support added</w:t>
-      </w:r>
-    </w:p>
-    <w:p>
-      <w:pPr>
-        <w:pStyle w:val="Contents1"/>
-        <w:numPr>
-          <w:ilvl w:val="0"/>
-          <w:numId w:val="0"/>
-        </w:numPr>
-        <w:ind w:left="720" w:hanging="0"/>
-        <w:rPr>
-          <w:rFonts w:ascii="Liberation Serif" w:hAnsi="Liberation Serif"/>
-        </w:rPr>
-      </w:pPr>
-      <w:bookmarkStart w:id="5" w:name="__RefHeading___Toc697_1988590142"/>
+        <w:t>Built on top of 207</w:t>
+      </w:r>
+    </w:p>
+    <w:p>
+      <w:pPr>
+        <w:pStyle w:val="Heading3"/>
+        <w:rPr>
+          <w:rFonts w:ascii="Liberation Serif" w:hAnsi="Liberation Serif"/>
+        </w:rPr>
+      </w:pPr>
+      <w:bookmarkStart w:id="5" w:name="__RefHeading___Toc842_1579925048"/>
       <w:bookmarkEnd w:id="5"/>
-      <w:r>
-        <w:rPr/>
-        <w:t xml:space="preserve">   </w:t>
-      </w:r>
-      <w:r>
-        <w:rPr/>
-        <w:t>With this feature different devices can be updated with different OTA versions. Base version supporting this feature will be this released version.</w:t>
-      </w:r>
-    </w:p>
-    <w:p>
-      <w:pPr>
-        <w:pStyle w:val="Heading3"/>
-        <w:rPr>
-          <w:rFonts w:ascii="Liberation Serif" w:hAnsi="Liberation Serif"/>
-        </w:rPr>
-      </w:pPr>
-      <w:bookmarkStart w:id="6" w:name="__RefHeading___Toc699_1988590142"/>
-      <w:bookmarkEnd w:id="6"/>
       <w:r>
         <w:rPr/>
         <w:t xml:space="preserve"> </w:t>
       </w:r>
       <w:r>
         <w:rPr/>
-        <w:t>The issue of SSID write from server is fixed</w:t>
-      </w:r>
-    </w:p>
-    <w:p>
-      <w:pPr>
-        <w:pStyle w:val="Contents1"/>
-        <w:numPr>
-          <w:ilvl w:val="0"/>
-          <w:numId w:val="0"/>
-        </w:numPr>
-        <w:ind w:left="720" w:hanging="0"/>
-        <w:rPr>
-          <w:rFonts w:ascii="Liberation Serif" w:hAnsi="Liberation Serif"/>
-        </w:rPr>
-      </w:pPr>
-      <w:bookmarkStart w:id="7" w:name="__RefHeading___Toc701_1988590142"/>
-      <w:bookmarkEnd w:id="7"/>
-      <w:r>
-        <w:rPr/>
-        <w:t xml:space="preserve">     </w:t>
-      </w:r>
-      <w:r>
-        <w:rPr/>
-        <w:t>When SSID/Password is written from server via Filed Configuration utility, this was not getting updated in the device. This bug is fixed in this version.</w:t>
+        <w:t>Specially for a customer</w:t>
       </w:r>
     </w:p>
     <w:p>
@@ -2981,38 +3010,15 @@
           <w:rFonts w:ascii="Liberation Serif" w:hAnsi="Liberation Serif"/>
         </w:rPr>
       </w:pPr>
-      <w:bookmarkStart w:id="8" w:name="__RefHeading___Toc703_1988590142"/>
-      <w:bookmarkEnd w:id="8"/>
+      <w:bookmarkStart w:id="6" w:name="__RefHeading___Toc844_1579925048"/>
+      <w:bookmarkEnd w:id="6"/>
       <w:r>
         <w:rPr/>
         <w:t xml:space="preserve"> </w:t>
       </w:r>
       <w:r>
         <w:rPr/>
-        <w:t>Verification of data written via field configuration utility</w:t>
-      </w:r>
-    </w:p>
-    <w:p>
-      <w:pPr>
-        <w:pStyle w:val="Contents1"/>
-        <w:numPr>
-          <w:ilvl w:val="0"/>
-          <w:numId w:val="0"/>
-        </w:numPr>
-        <w:ind w:left="720" w:hanging="0"/>
-        <w:rPr>
-          <w:rFonts w:ascii="Liberation Serif" w:hAnsi="Liberation Serif"/>
-        </w:rPr>
-      </w:pPr>
-      <w:bookmarkStart w:id="9" w:name="__RefHeading___Toc705_1988590142"/>
-      <w:bookmarkEnd w:id="9"/>
-      <w:r>
-        <w:rPr/>
-        <w:t xml:space="preserve">      </w:t>
-      </w:r>
-      <w:r>
-        <w:rPr/>
-        <w:t xml:space="preserve">When data is written from server via Filed configuration utility , the written data in the device is verified by reading back and if the data is written correctly or not updated correctly, the status is intimated to server via a flag in the updateWriteStatus API. </w:t>
+        <w:t>Dynamic FT Entry is commented out</w:t>
       </w:r>
     </w:p>
     <w:p>
@@ -3030,13 +3036,13 @@
           <w:rFonts w:ascii="Liberation Serif" w:hAnsi="Liberation Serif"/>
         </w:rPr>
       </w:pPr>
-      <w:bookmarkStart w:id="10" w:name="__RefHeading___Toc4893_134704998411111"/>
-      <w:bookmarkEnd w:id="10"/>
-      <w:r>
-        <w:rPr>
-          <w:rFonts w:ascii="Liberation Serif" w:hAnsi="Liberation Serif"/>
-        </w:rPr>
-        <w:t>V- iCUBE 0x0106, iCON 0x0206</w:t>
+      <w:bookmarkStart w:id="7" w:name="__RefHeading___Toc4893_1347049984111111"/>
+      <w:bookmarkEnd w:id="7"/>
+      <w:r>
+        <w:rPr>
+          <w:rFonts w:ascii="Liberation Serif" w:hAnsi="Liberation Serif"/>
+        </w:rPr>
+        <w:t>V- iCUBE 0x0107, iCON 0x0207</w:t>
       </w:r>
     </w:p>
     <w:p>
@@ -3050,8 +3056,8 @@
           <w:rFonts w:ascii="Liberation Serif" w:hAnsi="Liberation Serif"/>
         </w:rPr>
       </w:pPr>
-      <w:bookmarkStart w:id="11" w:name="__RefHeading___Toc335_3054807761111"/>
-      <w:bookmarkEnd w:id="11"/>
+      <w:bookmarkStart w:id="8" w:name="__RefHeading___Toc335_30548077611111"/>
+      <w:bookmarkEnd w:id="8"/>
       <w:r>
         <w:rPr>
           <w:rFonts w:ascii="Liberation Serif" w:hAnsi="Liberation Serif"/>
@@ -3064,10 +3070,179 @@
     <w:p>
       <w:pPr>
         <w:pStyle w:val="Heading3"/>
+        <w:rPr>
+          <w:rFonts w:ascii="Liberation Serif" w:hAnsi="Liberation Serif"/>
+        </w:rPr>
+      </w:pPr>
+      <w:bookmarkStart w:id="9" w:name="__RefHeading___Toc456_95990168112"/>
+      <w:bookmarkEnd w:id="9"/>
+      <w:r>
         <w:rPr/>
-      </w:pPr>
-      <w:bookmarkStart w:id="12" w:name="__RefHeading___Toc456_9599016811"/>
+        <w:t xml:space="preserve"> </w:t>
+      </w:r>
+      <w:r>
+        <w:rPr/>
+        <w:t>Dynamic OTA feature support added</w:t>
+      </w:r>
+    </w:p>
+    <w:p>
+      <w:pPr>
+        <w:pStyle w:val="Contents1"/>
+        <w:numPr>
+          <w:ilvl w:val="0"/>
+          <w:numId w:val="0"/>
+        </w:numPr>
+        <w:ind w:left="720" w:hanging="0"/>
+        <w:rPr>
+          <w:rFonts w:ascii="Liberation Serif" w:hAnsi="Liberation Serif"/>
+        </w:rPr>
+      </w:pPr>
+      <w:bookmarkStart w:id="10" w:name="__RefHeading___Toc697_1988590142"/>
+      <w:bookmarkEnd w:id="10"/>
+      <w:r>
+        <w:rPr/>
+        <w:t xml:space="preserve">   </w:t>
+      </w:r>
+      <w:r>
+        <w:rPr/>
+        <w:t>With this feature different devices can be updated with different OTA versions. Base version supporting this feature will be this released version.</w:t>
+      </w:r>
+    </w:p>
+    <w:p>
+      <w:pPr>
+        <w:pStyle w:val="Heading3"/>
+        <w:rPr>
+          <w:rFonts w:ascii="Liberation Serif" w:hAnsi="Liberation Serif"/>
+        </w:rPr>
+      </w:pPr>
+      <w:bookmarkStart w:id="11" w:name="__RefHeading___Toc699_1988590142"/>
+      <w:bookmarkEnd w:id="11"/>
+      <w:r>
+        <w:rPr/>
+        <w:t xml:space="preserve"> </w:t>
+      </w:r>
+      <w:r>
+        <w:rPr/>
+        <w:t>The issue of SSID write from server is fixed</w:t>
+      </w:r>
+    </w:p>
+    <w:p>
+      <w:pPr>
+        <w:pStyle w:val="Contents1"/>
+        <w:numPr>
+          <w:ilvl w:val="0"/>
+          <w:numId w:val="0"/>
+        </w:numPr>
+        <w:ind w:left="720" w:hanging="0"/>
+        <w:rPr>
+          <w:rFonts w:ascii="Liberation Serif" w:hAnsi="Liberation Serif"/>
+        </w:rPr>
+      </w:pPr>
+      <w:bookmarkStart w:id="12" w:name="__RefHeading___Toc701_1988590142"/>
       <w:bookmarkEnd w:id="12"/>
+      <w:r>
+        <w:rPr/>
+        <w:t xml:space="preserve">     </w:t>
+      </w:r>
+      <w:r>
+        <w:rPr/>
+        <w:t>When SSID/Password is written from server via Filed Configuration utility, this was not getting updated in the device. This bug is fixed in this version.</w:t>
+      </w:r>
+    </w:p>
+    <w:p>
+      <w:pPr>
+        <w:pStyle w:val="Heading3"/>
+        <w:rPr>
+          <w:rFonts w:ascii="Liberation Serif" w:hAnsi="Liberation Serif"/>
+        </w:rPr>
+      </w:pPr>
+      <w:bookmarkStart w:id="13" w:name="__RefHeading___Toc703_1988590142"/>
+      <w:bookmarkEnd w:id="13"/>
+      <w:r>
+        <w:rPr/>
+        <w:t xml:space="preserve"> </w:t>
+      </w:r>
+      <w:r>
+        <w:rPr/>
+        <w:t>Verification of data written via field configuration utility</w:t>
+      </w:r>
+    </w:p>
+    <w:p>
+      <w:pPr>
+        <w:pStyle w:val="Contents1"/>
+        <w:numPr>
+          <w:ilvl w:val="0"/>
+          <w:numId w:val="0"/>
+        </w:numPr>
+        <w:ind w:left="720" w:hanging="0"/>
+        <w:rPr>
+          <w:rFonts w:ascii="Liberation Serif" w:hAnsi="Liberation Serif"/>
+        </w:rPr>
+      </w:pPr>
+      <w:bookmarkStart w:id="14" w:name="__RefHeading___Toc705_1988590142"/>
+      <w:bookmarkEnd w:id="14"/>
+      <w:r>
+        <w:rPr/>
+        <w:t xml:space="preserve">      </w:t>
+      </w:r>
+      <w:r>
+        <w:rPr/>
+        <w:t xml:space="preserve">When data is written from server via Filed configuration utility , the written data in the device is verified by reading back and if the data is written correctly or not updated correctly, the status is intimated to server via a flag in the updateWriteStatus API. </w:t>
+      </w:r>
+    </w:p>
+    <w:p>
+      <w:pPr>
+        <w:pStyle w:val="Heading1"/>
+        <w:widowControl/>
+        <w:numPr>
+          <w:ilvl w:val="0"/>
+          <w:numId w:val="0"/>
+        </w:numPr>
+        <w:suppressAutoHyphens w:val="true"/>
+        <w:ind w:left="0" w:hanging="0"/>
+        <w:jc w:val="left"/>
+        <w:rPr>
+          <w:rFonts w:ascii="Liberation Serif" w:hAnsi="Liberation Serif"/>
+        </w:rPr>
+      </w:pPr>
+      <w:bookmarkStart w:id="15" w:name="__RefHeading___Toc4893_134704998411111"/>
+      <w:bookmarkEnd w:id="15"/>
+      <w:r>
+        <w:rPr>
+          <w:rFonts w:ascii="Liberation Serif" w:hAnsi="Liberation Serif"/>
+        </w:rPr>
+        <w:t>V- iCUBE 0x0106, iCON 0x0206</w:t>
+      </w:r>
+    </w:p>
+    <w:p>
+      <w:pPr>
+        <w:pStyle w:val="Heading2"/>
+        <w:numPr>
+          <w:ilvl w:val="1"/>
+          <w:numId w:val="4"/>
+        </w:numPr>
+        <w:rPr>
+          <w:rFonts w:ascii="Liberation Serif" w:hAnsi="Liberation Serif"/>
+        </w:rPr>
+      </w:pPr>
+      <w:bookmarkStart w:id="16" w:name="__RefHeading___Toc335_3054807761111"/>
+      <w:bookmarkEnd w:id="16"/>
+      <w:r>
+        <w:rPr>
+          <w:rFonts w:ascii="Liberation Serif" w:hAnsi="Liberation Serif"/>
+          <w:color w:val="55308D"/>
+          <w:lang w:val="en-US"/>
+        </w:rPr>
+        <w:t>Enhancements/Fixes to Existing Features</w:t>
+      </w:r>
+    </w:p>
+    <w:p>
+      <w:pPr>
+        <w:pStyle w:val="Heading3"/>
+        <w:rPr/>
+      </w:pPr>
+      <w:bookmarkStart w:id="17" w:name="__RefHeading___Toc456_9599016811"/>
+      <w:bookmarkEnd w:id="17"/>
       <w:r>
         <w:rPr/>
         <w:t xml:space="preserve"> </w:t>
@@ -3102,8 +3277,8 @@
         <w:pStyle w:val="Heading3"/>
         <w:rPr/>
       </w:pPr>
-      <w:bookmarkStart w:id="13" w:name="__RefHeading___Toc456_95990168111"/>
-      <w:bookmarkEnd w:id="13"/>
+      <w:bookmarkStart w:id="18" w:name="__RefHeading___Toc456_95990168111"/>
+      <w:bookmarkEnd w:id="18"/>
       <w:r>
         <w:rPr/>
         <w:t xml:space="preserve"> </w:t>
@@ -3148,8 +3323,8 @@
           <w:rFonts w:ascii="Liberation Serif" w:hAnsi="Liberation Serif"/>
         </w:rPr>
       </w:pPr>
-      <w:bookmarkStart w:id="14" w:name="__RefHeading___Toc4893_13470499841111"/>
-      <w:bookmarkEnd w:id="14"/>
+      <w:bookmarkStart w:id="19" w:name="__RefHeading___Toc4893_13470499841111"/>
+      <w:bookmarkEnd w:id="19"/>
       <w:r>
         <w:rPr>
           <w:rFonts w:ascii="Liberation Serif" w:hAnsi="Liberation Serif"/>
@@ -3168,8 +3343,8 @@
           <w:rFonts w:ascii="Liberation Serif" w:hAnsi="Liberation Serif"/>
         </w:rPr>
       </w:pPr>
-      <w:bookmarkStart w:id="15" w:name="__RefHeading___Toc335_305480776111"/>
-      <w:bookmarkEnd w:id="15"/>
+      <w:bookmarkStart w:id="20" w:name="__RefHeading___Toc335_305480776111"/>
+      <w:bookmarkEnd w:id="20"/>
       <w:r>
         <w:rPr>
           <w:rFonts w:ascii="Liberation Serif" w:hAnsi="Liberation Serif"/>
@@ -3184,8 +3359,8 @@
         <w:pStyle w:val="Heading3"/>
         <w:rPr/>
       </w:pPr>
-      <w:bookmarkStart w:id="16" w:name="__RefHeading___Toc456_959901681"/>
-      <w:bookmarkEnd w:id="16"/>
+      <w:bookmarkStart w:id="21" w:name="__RefHeading___Toc456_959901681"/>
+      <w:bookmarkEnd w:id="21"/>
       <w:r>
         <w:rPr/>
         <w:t xml:space="preserve"> </w:t>
@@ -3225,8 +3400,8 @@
           <w:rFonts w:ascii="Liberation Serif" w:hAnsi="Liberation Serif"/>
         </w:rPr>
       </w:pPr>
-      <w:bookmarkStart w:id="17" w:name="__RefHeading___Toc4893_1347049984111"/>
-      <w:bookmarkEnd w:id="17"/>
+      <w:bookmarkStart w:id="22" w:name="__RefHeading___Toc4893_1347049984111"/>
+      <w:bookmarkEnd w:id="22"/>
       <w:r>
         <w:rPr>
           <w:rFonts w:ascii="Liberation Serif" w:hAnsi="Liberation Serif"/>
@@ -3245,8 +3420,8 @@
           <w:rFonts w:ascii="Liberation Serif" w:hAnsi="Liberation Serif"/>
         </w:rPr>
       </w:pPr>
-      <w:bookmarkStart w:id="18" w:name="__RefHeading___Toc335_30548077611"/>
-      <w:bookmarkEnd w:id="18"/>
+      <w:bookmarkStart w:id="23" w:name="__RefHeading___Toc335_30548077611"/>
+      <w:bookmarkEnd w:id="23"/>
       <w:r>
         <w:rPr>
           <w:rFonts w:ascii="Liberation Serif" w:hAnsi="Liberation Serif"/>
@@ -3261,8 +3436,8 @@
         <w:pStyle w:val="Heading3"/>
         <w:rPr/>
       </w:pPr>
-      <w:bookmarkStart w:id="19" w:name="__RefHeading___Toc456_95990168"/>
-      <w:bookmarkEnd w:id="19"/>
+      <w:bookmarkStart w:id="24" w:name="__RefHeading___Toc456_95990168"/>
+      <w:bookmarkEnd w:id="24"/>
       <w:r>
         <w:rPr/>
         <w:t xml:space="preserve"> </w:t>
@@ -3294,8 +3469,8 @@
           <w:rFonts w:ascii="Liberation Serif" w:hAnsi="Liberation Serif"/>
         </w:rPr>
       </w:pPr>
-      <w:bookmarkStart w:id="20" w:name="__RefHeading___Toc454_95990168"/>
-      <w:bookmarkEnd w:id="20"/>
+      <w:bookmarkStart w:id="25" w:name="__RefHeading___Toc454_95990168"/>
+      <w:bookmarkEnd w:id="25"/>
       <w:r>
         <w:rPr>
           <w:rFonts w:ascii="Liberation Serif" w:hAnsi="Liberation Serif"/>
@@ -3335,8 +3510,8 @@
           <w:rFonts w:ascii="Liberation Serif" w:hAnsi="Liberation Serif"/>
         </w:rPr>
       </w:pPr>
-      <w:bookmarkStart w:id="21" w:name="__RefHeading___Toc452_95990168"/>
-      <w:bookmarkEnd w:id="21"/>
+      <w:bookmarkStart w:id="26" w:name="__RefHeading___Toc452_95990168"/>
+      <w:bookmarkEnd w:id="26"/>
       <w:r>
         <w:rPr>
           <w:rFonts w:ascii="Liberation Serif" w:hAnsi="Liberation Serif"/>
@@ -3380,8 +3555,8 @@
           <w:rFonts w:ascii="Liberation Serif" w:hAnsi="Liberation Serif"/>
         </w:rPr>
       </w:pPr>
-      <w:bookmarkStart w:id="22" w:name="__RefHeading___Toc4893_134704998411"/>
-      <w:bookmarkEnd w:id="22"/>
+      <w:bookmarkStart w:id="27" w:name="__RefHeading___Toc4893_134704998411"/>
+      <w:bookmarkEnd w:id="27"/>
       <w:r>
         <w:rPr>
           <w:rFonts w:ascii="Liberation Serif" w:hAnsi="Liberation Serif"/>
@@ -3400,8 +3575,8 @@
           <w:rFonts w:ascii="Liberation Serif" w:hAnsi="Liberation Serif"/>
         </w:rPr>
       </w:pPr>
-      <w:bookmarkStart w:id="23" w:name="__RefHeading___Toc335_3054807761"/>
-      <w:bookmarkEnd w:id="23"/>
+      <w:bookmarkStart w:id="28" w:name="__RefHeading___Toc335_3054807761"/>
+      <w:bookmarkEnd w:id="28"/>
       <w:r>
         <w:rPr>
           <w:rFonts w:ascii="Liberation Serif" w:hAnsi="Liberation Serif"/>
@@ -3422,8 +3597,8 @@
           <w:rFonts w:ascii="Liberation Serif" w:hAnsi="Liberation Serif"/>
         </w:rPr>
       </w:pPr>
-      <w:bookmarkStart w:id="24" w:name="__RefHeading___Toc337_3054807761"/>
-      <w:bookmarkEnd w:id="24"/>
+      <w:bookmarkStart w:id="29" w:name="__RefHeading___Toc337_3054807761"/>
+      <w:bookmarkEnd w:id="29"/>
       <w:r>
         <w:rPr>
           <w:rFonts w:ascii="Liberation Serif" w:hAnsi="Liberation Serif"/>
@@ -3457,8 +3632,8 @@
           <w:rFonts w:ascii="Liberation Serif" w:hAnsi="Liberation Serif"/>
         </w:rPr>
       </w:pPr>
-      <w:bookmarkStart w:id="25" w:name="__RefHeading___Toc339_3054807761"/>
-      <w:bookmarkEnd w:id="25"/>
+      <w:bookmarkStart w:id="30" w:name="__RefHeading___Toc339_3054807761"/>
+      <w:bookmarkEnd w:id="30"/>
       <w:r>
         <w:rPr>
           <w:rFonts w:ascii="Liberation Serif" w:hAnsi="Liberation Serif"/>
@@ -3492,8 +3667,8 @@
           <w:rFonts w:ascii="Liberation Serif" w:hAnsi="Liberation Serif"/>
         </w:rPr>
       </w:pPr>
-      <w:bookmarkStart w:id="26" w:name="__RefHeading___Toc341_3054807761"/>
-      <w:bookmarkEnd w:id="26"/>
+      <w:bookmarkStart w:id="31" w:name="__RefHeading___Toc341_3054807761"/>
+      <w:bookmarkEnd w:id="31"/>
       <w:r>
         <w:rPr>
           <w:rFonts w:ascii="Liberation Serif" w:hAnsi="Liberation Serif"/>
@@ -3525,8 +3700,8 @@
         </w:numPr>
         <w:rPr/>
       </w:pPr>
-      <w:bookmarkStart w:id="27" w:name="__RefHeading___Toc341_30548077611"/>
-      <w:bookmarkEnd w:id="27"/>
+      <w:bookmarkStart w:id="32" w:name="__RefHeading___Toc341_30548077611"/>
+      <w:bookmarkEnd w:id="32"/>
       <w:r>
         <w:rPr>
           <w:rFonts w:ascii="Liberation Serif" w:hAnsi="Liberation Serif"/>
@@ -3592,8 +3767,8 @@
           <w:rFonts w:ascii="Liberation Serif" w:hAnsi="Liberation Serif"/>
         </w:rPr>
       </w:pPr>
-      <w:bookmarkStart w:id="28" w:name="__RefHeading___Toc4893_13470499841"/>
-      <w:bookmarkEnd w:id="28"/>
+      <w:bookmarkStart w:id="33" w:name="__RefHeading___Toc4893_13470499841"/>
+      <w:bookmarkEnd w:id="33"/>
       <w:r>
         <w:rPr>
           <w:rFonts w:ascii="Liberation Serif" w:hAnsi="Liberation Serif"/>
@@ -3612,8 +3787,8 @@
           <w:rFonts w:ascii="Liberation Serif" w:hAnsi="Liberation Serif"/>
         </w:rPr>
       </w:pPr>
-      <w:bookmarkStart w:id="29" w:name="__RefHeading___Toc4794_170861885912"/>
-      <w:bookmarkEnd w:id="29"/>
+      <w:bookmarkStart w:id="34" w:name="__RefHeading___Toc4794_170861885912"/>
+      <w:bookmarkEnd w:id="34"/>
       <w:r>
         <w:rPr>
           <w:rFonts w:ascii="Liberation Serif" w:hAnsi="Liberation Serif"/>
@@ -3632,8 +3807,8 @@
         </w:numPr>
         <w:rPr/>
       </w:pPr>
-      <w:bookmarkStart w:id="30" w:name="__RefHeading___Toc243_2317239721"/>
-      <w:bookmarkEnd w:id="30"/>
+      <w:bookmarkStart w:id="35" w:name="__RefHeading___Toc243_2317239721"/>
+      <w:bookmarkEnd w:id="35"/>
       <w:r>
         <w:rPr>
           <w:rStyle w:val="InternetLink"/>
@@ -3655,8 +3830,8 @@
         </w:numPr>
         <w:rPr/>
       </w:pPr>
-      <w:bookmarkStart w:id="31" w:name="__RefHeading___Toc245_2317239721"/>
-      <w:bookmarkEnd w:id="31"/>
+      <w:bookmarkStart w:id="36" w:name="__RefHeading___Toc245_2317239721"/>
+      <w:bookmarkEnd w:id="36"/>
       <w:r>
         <w:rPr>
           <w:rStyle w:val="InternetLink"/>
@@ -3678,8 +3853,8 @@
         </w:numPr>
         <w:rPr/>
       </w:pPr>
-      <w:bookmarkStart w:id="32" w:name="__RefHeading___Toc247_2317239721"/>
-      <w:bookmarkEnd w:id="32"/>
+      <w:bookmarkStart w:id="37" w:name="__RefHeading___Toc247_2317239721"/>
+      <w:bookmarkEnd w:id="37"/>
       <w:r>
         <w:rPr>
           <w:rStyle w:val="InternetLink"/>
@@ -3701,8 +3876,8 @@
         </w:numPr>
         <w:rPr/>
       </w:pPr>
-      <w:bookmarkStart w:id="33" w:name="__RefHeading___Toc1205_2317239721"/>
-      <w:bookmarkEnd w:id="33"/>
+      <w:bookmarkStart w:id="38" w:name="__RefHeading___Toc1205_2317239721"/>
+      <w:bookmarkEnd w:id="38"/>
       <w:r>
         <w:rPr>
           <w:rStyle w:val="InternetLink"/>
@@ -3730,8 +3905,8 @@
           <w:rFonts w:ascii="Liberation Serif" w:hAnsi="Liberation Serif"/>
         </w:rPr>
       </w:pPr>
-      <w:bookmarkStart w:id="34" w:name="__RefHeading___Toc4893_1347049984"/>
-      <w:bookmarkEnd w:id="34"/>
+      <w:bookmarkStart w:id="39" w:name="__RefHeading___Toc4893_1347049984"/>
+      <w:bookmarkEnd w:id="39"/>
       <w:r>
         <w:rPr>
           <w:rFonts w:ascii="Liberation Serif" w:hAnsi="Liberation Serif"/>
@@ -3758,8 +3933,8 @@
           <w:rFonts w:ascii="Liberation Serif" w:hAnsi="Liberation Serif"/>
         </w:rPr>
       </w:pPr>
-      <w:bookmarkStart w:id="35" w:name="__RefHeading___Toc4794_17086188591"/>
-      <w:bookmarkEnd w:id="35"/>
+      <w:bookmarkStart w:id="40" w:name="__RefHeading___Toc4794_17086188591"/>
+      <w:bookmarkEnd w:id="40"/>
       <w:r>
         <w:rPr>
           <w:rFonts w:ascii="Liberation Serif" w:hAnsi="Liberation Serif"/>
@@ -3778,8 +3953,8 @@
         </w:numPr>
         <w:rPr/>
       </w:pPr>
-      <w:bookmarkStart w:id="36" w:name="__RefHeading___Toc5878_434370227"/>
-      <w:bookmarkEnd w:id="36"/>
+      <w:bookmarkStart w:id="41" w:name="__RefHeading___Toc5878_434370227"/>
+      <w:bookmarkEnd w:id="41"/>
       <w:r>
         <w:rPr>
           <w:rStyle w:val="InternetLink"/>
@@ -3799,8 +3974,8 @@
         </w:numPr>
         <w:rPr/>
       </w:pPr>
-      <w:bookmarkStart w:id="37" w:name="__RefHeading___Toc214_3688195712"/>
-      <w:bookmarkEnd w:id="37"/>
+      <w:bookmarkStart w:id="42" w:name="__RefHeading___Toc214_3688195712"/>
+      <w:bookmarkEnd w:id="42"/>
       <w:r>
         <w:rPr>
           <w:rStyle w:val="InternetLink"/>
@@ -3825,8 +4000,8 @@
         <w:pStyle w:val="Heading2"/>
         <w:rPr/>
       </w:pPr>
-      <w:bookmarkStart w:id="38" w:name="__RefHeading___Toc211_1165673383"/>
-      <w:bookmarkEnd w:id="38"/>
+      <w:bookmarkStart w:id="43" w:name="__RefHeading___Toc211_1165673383"/>
+      <w:bookmarkEnd w:id="43"/>
       <w:r>
         <w:rPr>
           <w:rStyle w:val="InternetLink"/>
@@ -3857,8 +4032,8 @@
         </w:numPr>
         <w:rPr/>
       </w:pPr>
-      <w:bookmarkStart w:id="39" w:name="__RefHeading___Toc213_1165673383"/>
-      <w:bookmarkEnd w:id="39"/>
+      <w:bookmarkStart w:id="44" w:name="__RefHeading___Toc213_1165673383"/>
+      <w:bookmarkEnd w:id="44"/>
       <w:r>
         <w:rPr>
           <w:rStyle w:val="InternetLink"/>
@@ -3874,8 +4049,8 @@
         <w:pStyle w:val="Heading1"/>
         <w:rPr/>
       </w:pPr>
-      <w:bookmarkStart w:id="40" w:name="__RefHeading___Toc5885_434370227"/>
-      <w:bookmarkEnd w:id="40"/>
+      <w:bookmarkStart w:id="45" w:name="__RefHeading___Toc5885_434370227"/>
+      <w:bookmarkEnd w:id="45"/>
       <w:r>
         <w:rPr>
           <w:rStyle w:val="InternetLink"/>
@@ -3897,8 +4072,8 @@
           <w:rFonts w:ascii="Liberation Serif" w:hAnsi="Liberation Serif"/>
         </w:rPr>
       </w:pPr>
-      <w:bookmarkStart w:id="41" w:name="__RefHeading___Toc4794_170861885911"/>
-      <w:bookmarkEnd w:id="41"/>
+      <w:bookmarkStart w:id="46" w:name="__RefHeading___Toc4794_170861885911"/>
+      <w:bookmarkEnd w:id="46"/>
       <w:r>
         <w:rPr>
           <w:rFonts w:ascii="Liberation Serif" w:hAnsi="Liberation Serif"/>
@@ -3918,8 +4093,8 @@
         <w:spacing w:before="140" w:after="120"/>
         <w:rPr/>
       </w:pPr>
-      <w:bookmarkStart w:id="42" w:name="__RefHeading___Toc5878_4343702271"/>
-      <w:bookmarkEnd w:id="42"/>
+      <w:bookmarkStart w:id="47" w:name="__RefHeading___Toc5878_4343702271"/>
+      <w:bookmarkEnd w:id="47"/>
       <w:r>
         <w:rPr>
           <w:rStyle w:val="InternetLink"/>
@@ -3967,11 +4142,11 @@
           <wp:effectExtent l="0" t="0" r="0" b="0"/>
           <wp:wrapTight wrapText="bothSides">
             <wp:wrapPolygon edited="0">
-              <wp:start x="-59" y="0"/>
-              <wp:lineTo x="-59" y="14465"/>
-              <wp:lineTo x="-11" y="14465"/>
+              <wp:start x="-57" y="0"/>
+              <wp:lineTo x="-57" y="14431"/>
+              <wp:lineTo x="-11" y="14431"/>
               <wp:lineTo x="-11" y="0"/>
-              <wp:lineTo x="-59" y="0"/>
+              <wp:lineTo x="-57" y="0"/>
             </wp:wrapPolygon>
           </wp:wrapTight>
           <wp:docPr id="3" name="Image5" descr=""/>
@@ -4034,11 +4209,11 @@
           <wp:effectExtent l="0" t="0" r="0" b="0"/>
           <wp:wrapTight wrapText="bothSides">
             <wp:wrapPolygon edited="0">
-              <wp:start x="-59" y="0"/>
-              <wp:lineTo x="-59" y="14465"/>
-              <wp:lineTo x="-11" y="14465"/>
+              <wp:start x="-57" y="0"/>
+              <wp:lineTo x="-57" y="14431"/>
+              <wp:lineTo x="-11" y="14431"/>
               <wp:lineTo x="-11" y="0"/>
-              <wp:lineTo x="-59" y="0"/>
+              <wp:lineTo x="-57" y="0"/>
             </wp:wrapPolygon>
           </wp:wrapTight>
           <wp:docPr id="5" name="Image14" descr=""/>

</xml_diff>

<commit_message>
Adding 207 images and related files
</commit_message>
<xml_diff>
--- a/Releases/Official_Release/iCUBE_iCON_Release_Notes.docx
+++ b/Releases/Official_Release/iCUBE_iCON_Release_Notes.docx
@@ -453,7 +453,7 @@
           <w:sz w:val="28"/>
           <w:szCs w:val="28"/>
         </w:rPr>
-        <w:t xml:space="preserve">  July 0</w:t>
+        <w:t xml:space="preserve">  July </w:t>
       </w:r>
       <w:r>
         <w:rPr>
@@ -462,7 +462,7 @@
           <w:sz w:val="28"/>
           <w:szCs w:val="28"/>
         </w:rPr>
-        <w:t>9</w:t>
+        <w:t>10</w:t>
       </w:r>
       <w:r>
         <w:rPr>
@@ -530,9 +530,9 @@
     <w:tbl>
       <w:tblPr>
         <w:tblStyle w:val="10"/>
-        <w:tblW w:w="9968" w:type="dxa"/>
+        <w:tblW w:w="9914" w:type="dxa"/>
         <w:jc w:val="left"/>
-        <w:tblInd w:w="-36" w:type="dxa"/>
+        <w:tblInd w:w="18" w:type="dxa"/>
         <w:tblLayout w:type="fixed"/>
         <w:tblCellMar>
           <w:top w:w="55" w:type="dxa"/>
@@ -542,10 +542,10 @@
         </w:tblCellMar>
       </w:tblPr>
       <w:tblGrid>
-        <w:gridCol w:w="791"/>
-        <w:gridCol w:w="2017"/>
-        <w:gridCol w:w="5858"/>
-        <w:gridCol w:w="1301"/>
+        <w:gridCol w:w="736"/>
+        <w:gridCol w:w="2019"/>
+        <w:gridCol w:w="5863"/>
+        <w:gridCol w:w="1296"/>
       </w:tblGrid>
       <w:tr>
         <w:trPr>
@@ -554,7 +554,7 @@
         </w:trPr>
         <w:tc>
           <w:tcPr>
-            <w:tcW w:w="791" w:type="dxa"/>
+            <w:tcW w:w="736" w:type="dxa"/>
             <w:tcBorders>
               <w:top w:val="single" w:sz="6" w:space="0" w:color="000001"/>
               <w:left w:val="single" w:sz="6" w:space="0" w:color="000001"/>
@@ -581,7 +581,7 @@
         </w:tc>
         <w:tc>
           <w:tcPr>
-            <w:tcW w:w="2017" w:type="dxa"/>
+            <w:tcW w:w="2019" w:type="dxa"/>
             <w:tcBorders>
               <w:top w:val="single" w:sz="6" w:space="0" w:color="000001"/>
               <w:left w:val="single" w:sz="6" w:space="0" w:color="000001"/>
@@ -608,7 +608,7 @@
         </w:tc>
         <w:tc>
           <w:tcPr>
-            <w:tcW w:w="5858" w:type="dxa"/>
+            <w:tcW w:w="5863" w:type="dxa"/>
             <w:tcBorders>
               <w:top w:val="single" w:sz="6" w:space="0" w:color="000001"/>
               <w:left w:val="single" w:sz="6" w:space="0" w:color="000001"/>
@@ -635,7 +635,7 @@
         </w:tc>
         <w:tc>
           <w:tcPr>
-            <w:tcW w:w="1301" w:type="dxa"/>
+            <w:tcW w:w="1296" w:type="dxa"/>
             <w:tcBorders>
               <w:top w:val="single" w:sz="6" w:space="0" w:color="000001"/>
               <w:left w:val="single" w:sz="6" w:space="0" w:color="000001"/>
@@ -668,7 +668,7 @@
         </w:trPr>
         <w:tc>
           <w:tcPr>
-            <w:tcW w:w="791" w:type="dxa"/>
+            <w:tcW w:w="736" w:type="dxa"/>
             <w:tcBorders>
               <w:top w:val="single" w:sz="6" w:space="0" w:color="000001"/>
               <w:left w:val="single" w:sz="6" w:space="0" w:color="000001"/>
@@ -690,13 +690,20 @@
                 <w:rFonts w:ascii="Liberation Serif" w:hAnsi="Liberation Serif"/>
                 <w:kern w:val="0"/>
               </w:rPr>
-              <w:t>0xE207</w:t>
+              <w:t>0xE20</w:t>
+            </w:r>
+            <w:r>
+              <w:rPr>
+                <w:rFonts w:ascii="Liberation Serif" w:hAnsi="Liberation Serif"/>
+                <w:kern w:val="0"/>
+              </w:rPr>
+              <w:t>8</w:t>
             </w:r>
           </w:p>
         </w:tc>
         <w:tc>
           <w:tcPr>
-            <w:tcW w:w="2017" w:type="dxa"/>
+            <w:tcW w:w="2019" w:type="dxa"/>
             <w:tcBorders>
               <w:top w:val="single" w:sz="6" w:space="0" w:color="000001"/>
               <w:left w:val="single" w:sz="6" w:space="0" w:color="000001"/>
@@ -718,13 +725,27 @@
                 <w:rFonts w:ascii="Liberation Serif" w:hAnsi="Liberation Serif"/>
                 <w:kern w:val="0"/>
               </w:rPr>
-              <w:t>Jul 09,2024</w:t>
+              <w:t xml:space="preserve">Jul </w:t>
+            </w:r>
+            <w:r>
+              <w:rPr>
+                <w:rFonts w:ascii="Liberation Serif" w:hAnsi="Liberation Serif"/>
+                <w:kern w:val="0"/>
+              </w:rPr>
+              <w:t>10,</w:t>
+            </w:r>
+            <w:r>
+              <w:rPr>
+                <w:rFonts w:ascii="Liberation Serif" w:hAnsi="Liberation Serif"/>
+                <w:kern w:val="0"/>
+              </w:rPr>
+              <w:t>2024</w:t>
             </w:r>
           </w:p>
         </w:tc>
         <w:tc>
           <w:tcPr>
-            <w:tcW w:w="5858" w:type="dxa"/>
+            <w:tcW w:w="5863" w:type="dxa"/>
             <w:tcBorders>
               <w:top w:val="single" w:sz="6" w:space="0" w:color="000001"/>
               <w:left w:val="single" w:sz="6" w:space="0" w:color="000001"/>
@@ -746,13 +767,27 @@
                 <w:rFonts w:ascii="Liberation Serif" w:hAnsi="Liberation Serif"/>
                 <w:kern w:val="0"/>
               </w:rPr>
-              <w:t>Special version for a customer on top of 207. dynamic FT entry is neglected</w:t>
+              <w:t>Special version for a customer on top of 207</w:t>
+            </w:r>
+            <w:r>
+              <w:rPr>
+                <w:rFonts w:ascii="Liberation Serif" w:hAnsi="Liberation Serif"/>
+                <w:kern w:val="0"/>
+              </w:rPr>
+              <w:t>(iCON)</w:t>
+            </w:r>
+            <w:r>
+              <w:rPr>
+                <w:rFonts w:ascii="Liberation Serif" w:hAnsi="Liberation Serif"/>
+                <w:kern w:val="0"/>
+              </w:rPr>
+              <w:t>. dynamic FT entry is neglected</w:t>
             </w:r>
           </w:p>
         </w:tc>
         <w:tc>
           <w:tcPr>
-            <w:tcW w:w="1301" w:type="dxa"/>
+            <w:tcW w:w="1296" w:type="dxa"/>
             <w:tcBorders>
               <w:top w:val="single" w:sz="6" w:space="0" w:color="000001"/>
               <w:left w:val="single" w:sz="6" w:space="0" w:color="000001"/>
@@ -786,7 +821,7 @@
         </w:trPr>
         <w:tc>
           <w:tcPr>
-            <w:tcW w:w="791" w:type="dxa"/>
+            <w:tcW w:w="736" w:type="dxa"/>
             <w:tcBorders>
               <w:left w:val="single" w:sz="6" w:space="0" w:color="000001"/>
               <w:bottom w:val="single" w:sz="6" w:space="0" w:color="000001"/>
@@ -807,7 +842,21 @@
                 <w:rFonts w:ascii="Liberation Serif" w:hAnsi="Liberation Serif"/>
                 <w:kern w:val="0"/>
               </w:rPr>
-              <w:t>0x107,</w:t>
+              <w:t>0x1</w:t>
+            </w:r>
+            <w:r>
+              <w:rPr>
+                <w:rFonts w:ascii="Liberation Serif" w:hAnsi="Liberation Serif"/>
+                <w:kern w:val="0"/>
+              </w:rPr>
+              <w:t>08</w:t>
+            </w:r>
+            <w:r>
+              <w:rPr>
+                <w:rFonts w:ascii="Liberation Serif" w:hAnsi="Liberation Serif"/>
+                <w:kern w:val="0"/>
+              </w:rPr>
+              <w:t>,</w:t>
             </w:r>
           </w:p>
           <w:p>
@@ -824,13 +873,20 @@
                 <w:rFonts w:ascii="Liberation Serif" w:hAnsi="Liberation Serif"/>
                 <w:kern w:val="0"/>
               </w:rPr>
-              <w:t>0x207</w:t>
+              <w:t>0x20</w:t>
+            </w:r>
+            <w:r>
+              <w:rPr>
+                <w:rFonts w:ascii="Liberation Serif" w:hAnsi="Liberation Serif"/>
+                <w:kern w:val="0"/>
+              </w:rPr>
+              <w:t>8</w:t>
             </w:r>
           </w:p>
         </w:tc>
         <w:tc>
           <w:tcPr>
-            <w:tcW w:w="2017" w:type="dxa"/>
+            <w:tcW w:w="2019" w:type="dxa"/>
             <w:tcBorders>
               <w:left w:val="single" w:sz="6" w:space="0" w:color="000001"/>
               <w:bottom w:val="single" w:sz="6" w:space="0" w:color="000001"/>
@@ -851,13 +907,27 @@
                 <w:rFonts w:ascii="Liberation Serif" w:hAnsi="Liberation Serif"/>
                 <w:kern w:val="0"/>
               </w:rPr>
-              <w:t>Jul 08, 2024</w:t>
+              <w:t xml:space="preserve">Jul </w:t>
+            </w:r>
+            <w:r>
+              <w:rPr>
+                <w:rFonts w:ascii="Liberation Serif" w:hAnsi="Liberation Serif"/>
+                <w:kern w:val="0"/>
+              </w:rPr>
+              <w:t>10</w:t>
+            </w:r>
+            <w:r>
+              <w:rPr>
+                <w:rFonts w:ascii="Liberation Serif" w:hAnsi="Liberation Serif"/>
+                <w:kern w:val="0"/>
+              </w:rPr>
+              <w:t>, 2024</w:t>
             </w:r>
           </w:p>
         </w:tc>
         <w:tc>
           <w:tcPr>
-            <w:tcW w:w="5858" w:type="dxa"/>
+            <w:tcW w:w="5863" w:type="dxa"/>
             <w:tcBorders>
               <w:left w:val="single" w:sz="6" w:space="0" w:color="000001"/>
               <w:bottom w:val="single" w:sz="6" w:space="0" w:color="000001"/>
@@ -918,7 +988,7 @@
         </w:tc>
         <w:tc>
           <w:tcPr>
-            <w:tcW w:w="1301" w:type="dxa"/>
+            <w:tcW w:w="1296" w:type="dxa"/>
             <w:tcBorders>
               <w:left w:val="single" w:sz="6" w:space="0" w:color="000001"/>
               <w:bottom w:val="single" w:sz="6" w:space="0" w:color="000001"/>
@@ -947,11 +1017,12 @@
       </w:tr>
       <w:tr>
         <w:trPr>
+          <w:trHeight w:val="553" w:hRule="atLeast"/>
           <w:cantSplit w:val="true"/>
         </w:trPr>
         <w:tc>
           <w:tcPr>
-            <w:tcW w:w="791" w:type="dxa"/>
+            <w:tcW w:w="736" w:type="dxa"/>
             <w:tcBorders>
               <w:left w:val="single" w:sz="6" w:space="0" w:color="000001"/>
               <w:bottom w:val="single" w:sz="6" w:space="0" w:color="000001"/>
@@ -972,30 +1043,13 @@
                 <w:rFonts w:ascii="Liberation Serif" w:hAnsi="Liberation Serif"/>
                 <w:kern w:val="0"/>
               </w:rPr>
-              <w:t>0x106,</w:t>
-            </w:r>
-          </w:p>
-          <w:p>
-            <w:pPr>
-              <w:pStyle w:val="TableContents"/>
-              <w:widowControl w:val="false"/>
-              <w:rPr>
-                <w:rFonts w:ascii="Liberation Serif" w:hAnsi="Liberation Serif"/>
-                <w:kern w:val="0"/>
-              </w:rPr>
-            </w:pPr>
-            <w:r>
-              <w:rPr>
-                <w:rFonts w:ascii="Liberation Serif" w:hAnsi="Liberation Serif"/>
-                <w:kern w:val="0"/>
-              </w:rPr>
-              <w:t>0x206</w:t>
+              <w:t>0x207</w:t>
             </w:r>
           </w:p>
         </w:tc>
         <w:tc>
           <w:tcPr>
-            <w:tcW w:w="2017" w:type="dxa"/>
+            <w:tcW w:w="2019" w:type="dxa"/>
             <w:tcBorders>
               <w:left w:val="single" w:sz="6" w:space="0" w:color="000001"/>
               <w:bottom w:val="single" w:sz="6" w:space="0" w:color="000001"/>
@@ -1016,13 +1070,13 @@
                 <w:rFonts w:ascii="Liberation Serif" w:hAnsi="Liberation Serif"/>
                 <w:kern w:val="0"/>
               </w:rPr>
-              <w:t>Oct 06, 2023</w:t>
+              <w:t>Mar 21,2024</w:t>
             </w:r>
           </w:p>
         </w:tc>
         <w:tc>
           <w:tcPr>
-            <w:tcW w:w="5858" w:type="dxa"/>
+            <w:tcW w:w="5863" w:type="dxa"/>
             <w:tcBorders>
               <w:left w:val="single" w:sz="6" w:space="0" w:color="000001"/>
               <w:bottom w:val="single" w:sz="6" w:space="0" w:color="000001"/>
@@ -1043,13 +1097,64 @@
                 <w:rFonts w:ascii="Liberation Serif" w:hAnsi="Liberation Serif"/>
                 <w:kern w:val="0"/>
               </w:rPr>
-              <w:t>Prevent solar charging timeout is changed to 10 seconds from 5 seconds. FT exit if temperature exceeds a threshold value</w:t>
+              <w:t xml:space="preserve">ICON – </w:t>
+            </w:r>
+            <w:r>
+              <w:rPr>
+                <w:rFonts w:ascii="Liberation Serif" w:hAnsi="Liberation Serif"/>
+                <w:caps w:val="false"/>
+                <w:smallCaps w:val="false"/>
+                <w:color w:val="222222"/>
+                <w:spacing w:val="0"/>
+                <w:kern w:val="0"/>
+              </w:rPr>
+              <w:t>No load DC current threshold changed to 0.5 A</w:t>
+            </w:r>
+          </w:p>
+          <w:p>
+            <w:pPr>
+              <w:pStyle w:val="Normal"/>
+              <w:widowControl/>
+              <w:spacing w:before="30" w:after="0"/>
+              <w:ind w:left="0" w:right="0" w:hanging="0"/>
+              <w:rPr>
+                <w:rFonts w:ascii="Liberation Serif" w:hAnsi="Liberation Serif"/>
+                <w:kern w:val="0"/>
+              </w:rPr>
+            </w:pPr>
+            <w:r>
+              <w:rPr>
+                <w:rFonts w:ascii="Arial;Helvetica;sans-serif" w:hAnsi="Arial;Helvetica;sans-serif"/>
+                <w:b w:val="false"/>
+                <w:i w:val="false"/>
+                <w:caps w:val="false"/>
+                <w:smallCaps w:val="false"/>
+                <w:color w:val="222222"/>
+                <w:spacing w:val="0"/>
+                <w:sz w:val="24"/>
+              </w:rPr>
+            </w:r>
+          </w:p>
+          <w:p>
+            <w:pPr>
+              <w:pStyle w:val="TableContents"/>
+              <w:widowControl w:val="false"/>
+              <w:rPr>
+                <w:rFonts w:ascii="Liberation Serif" w:hAnsi="Liberation Serif"/>
+                <w:kern w:val="0"/>
+              </w:rPr>
+            </w:pPr>
+            <w:r>
+              <w:rPr>
+                <w:rFonts w:ascii="Liberation Serif" w:hAnsi="Liberation Serif"/>
+                <w:kern w:val="0"/>
+              </w:rPr>
             </w:r>
           </w:p>
         </w:tc>
         <w:tc>
           <w:tcPr>
-            <w:tcW w:w="1301" w:type="dxa"/>
+            <w:tcW w:w="1296" w:type="dxa"/>
             <w:tcBorders>
               <w:left w:val="single" w:sz="6" w:space="0" w:color="000001"/>
               <w:bottom w:val="single" w:sz="6" w:space="0" w:color="000001"/>
@@ -1082,7 +1187,7 @@
         </w:trPr>
         <w:tc>
           <w:tcPr>
-            <w:tcW w:w="791" w:type="dxa"/>
+            <w:tcW w:w="736" w:type="dxa"/>
             <w:tcBorders>
               <w:left w:val="single" w:sz="6" w:space="0" w:color="000001"/>
               <w:bottom w:val="single" w:sz="6" w:space="0" w:color="000001"/>
@@ -1103,7 +1208,7 @@
                 <w:rFonts w:ascii="Liberation Serif" w:hAnsi="Liberation Serif"/>
                 <w:kern w:val="0"/>
               </w:rPr>
-              <w:t>0x105,</w:t>
+              <w:t>0x106,</w:t>
             </w:r>
           </w:p>
           <w:p>
@@ -1120,13 +1225,13 @@
                 <w:rFonts w:ascii="Liberation Serif" w:hAnsi="Liberation Serif"/>
                 <w:kern w:val="0"/>
               </w:rPr>
-              <w:t>0x205</w:t>
+              <w:t>0x206</w:t>
             </w:r>
           </w:p>
         </w:tc>
         <w:tc>
           <w:tcPr>
-            <w:tcW w:w="2017" w:type="dxa"/>
+            <w:tcW w:w="2019" w:type="dxa"/>
             <w:tcBorders>
               <w:left w:val="single" w:sz="6" w:space="0" w:color="000001"/>
               <w:bottom w:val="single" w:sz="6" w:space="0" w:color="000001"/>
@@ -1147,13 +1252,13 @@
                 <w:rFonts w:ascii="Liberation Serif" w:hAnsi="Liberation Serif"/>
                 <w:kern w:val="0"/>
               </w:rPr>
-              <w:t>Aug 31, 2023</w:t>
+              <w:t>Oct 06, 2023</w:t>
             </w:r>
           </w:p>
         </w:tc>
         <w:tc>
           <w:tcPr>
-            <w:tcW w:w="5858" w:type="dxa"/>
+            <w:tcW w:w="5863" w:type="dxa"/>
             <w:tcBorders>
               <w:left w:val="single" w:sz="6" w:space="0" w:color="000001"/>
               <w:bottom w:val="single" w:sz="6" w:space="0" w:color="000001"/>
@@ -1174,13 +1279,13 @@
                 <w:rFonts w:ascii="Liberation Serif" w:hAnsi="Liberation Serif"/>
                 <w:kern w:val="0"/>
               </w:rPr>
-              <w:t>Issue of not calling log api is fixed</w:t>
+              <w:t>Prevent solar charging timeout is changed to 10 seconds from 5 seconds. FT exit if temperature exceeds a threshold value</w:t>
             </w:r>
           </w:p>
         </w:tc>
         <w:tc>
           <w:tcPr>
-            <w:tcW w:w="1301" w:type="dxa"/>
+            <w:tcW w:w="1296" w:type="dxa"/>
             <w:tcBorders>
               <w:left w:val="single" w:sz="6" w:space="0" w:color="000001"/>
               <w:bottom w:val="single" w:sz="6" w:space="0" w:color="000001"/>
@@ -1213,7 +1318,7 @@
         </w:trPr>
         <w:tc>
           <w:tcPr>
-            <w:tcW w:w="791" w:type="dxa"/>
+            <w:tcW w:w="736" w:type="dxa"/>
             <w:tcBorders>
               <w:left w:val="single" w:sz="6" w:space="0" w:color="000001"/>
               <w:bottom w:val="single" w:sz="6" w:space="0" w:color="000001"/>
@@ -1234,7 +1339,7 @@
                 <w:rFonts w:ascii="Liberation Serif" w:hAnsi="Liberation Serif"/>
                 <w:kern w:val="0"/>
               </w:rPr>
-              <w:t>0x0104,</w:t>
+              <w:t>0x105,</w:t>
             </w:r>
           </w:p>
           <w:p>
@@ -1251,13 +1356,13 @@
                 <w:rFonts w:ascii="Liberation Serif" w:hAnsi="Liberation Serif"/>
                 <w:kern w:val="0"/>
               </w:rPr>
-              <w:t>0x0204</w:t>
+              <w:t>0x205</w:t>
             </w:r>
           </w:p>
         </w:tc>
         <w:tc>
           <w:tcPr>
-            <w:tcW w:w="2017" w:type="dxa"/>
+            <w:tcW w:w="2019" w:type="dxa"/>
             <w:tcBorders>
               <w:left w:val="single" w:sz="6" w:space="0" w:color="000001"/>
               <w:bottom w:val="single" w:sz="6" w:space="0" w:color="000001"/>
@@ -1278,13 +1383,13 @@
                 <w:rFonts w:ascii="Liberation Serif" w:hAnsi="Liberation Serif"/>
                 <w:kern w:val="0"/>
               </w:rPr>
-              <w:t>Aug 05, 2023</w:t>
+              <w:t>Aug 31, 2023</w:t>
             </w:r>
           </w:p>
         </w:tc>
         <w:tc>
           <w:tcPr>
-            <w:tcW w:w="5858" w:type="dxa"/>
+            <w:tcW w:w="5863" w:type="dxa"/>
             <w:tcBorders>
               <w:left w:val="single" w:sz="6" w:space="0" w:color="000001"/>
               <w:bottom w:val="single" w:sz="6" w:space="0" w:color="000001"/>
@@ -1305,13 +1410,13 @@
                 <w:rFonts w:ascii="Liberation Serif" w:hAnsi="Liberation Serif"/>
                 <w:kern w:val="0"/>
               </w:rPr>
-              <w:t>Improved device configuration, Fixed data loss with wrong EEPROM read, Fixed PAC ERROR reset issue</w:t>
+              <w:t>Issue of not calling log api is fixed</w:t>
             </w:r>
           </w:p>
         </w:tc>
         <w:tc>
           <w:tcPr>
-            <w:tcW w:w="1301" w:type="dxa"/>
+            <w:tcW w:w="1296" w:type="dxa"/>
             <w:tcBorders>
               <w:left w:val="single" w:sz="6" w:space="0" w:color="000001"/>
               <w:bottom w:val="single" w:sz="6" w:space="0" w:color="000001"/>
@@ -1344,7 +1449,7 @@
         </w:trPr>
         <w:tc>
           <w:tcPr>
-            <w:tcW w:w="791" w:type="dxa"/>
+            <w:tcW w:w="736" w:type="dxa"/>
             <w:tcBorders>
               <w:left w:val="single" w:sz="6" w:space="0" w:color="000001"/>
               <w:bottom w:val="single" w:sz="6" w:space="0" w:color="000001"/>
@@ -1365,15 +1470,30 @@
                 <w:rFonts w:ascii="Liberation Serif" w:hAnsi="Liberation Serif"/>
                 <w:kern w:val="0"/>
               </w:rPr>
-              <w:t>0x0103,</w:t>
-              <w:br/>
-              <w:t>0x0203</w:t>
+              <w:t>0x0104,</w:t>
+            </w:r>
+          </w:p>
+          <w:p>
+            <w:pPr>
+              <w:pStyle w:val="TableContents"/>
+              <w:widowControl w:val="false"/>
+              <w:rPr>
+                <w:rFonts w:ascii="Liberation Serif" w:hAnsi="Liberation Serif"/>
+                <w:kern w:val="0"/>
+              </w:rPr>
+            </w:pPr>
+            <w:r>
+              <w:rPr>
+                <w:rFonts w:ascii="Liberation Serif" w:hAnsi="Liberation Serif"/>
+                <w:kern w:val="0"/>
+              </w:rPr>
+              <w:t>0x0204</w:t>
             </w:r>
           </w:p>
         </w:tc>
         <w:tc>
           <w:tcPr>
-            <w:tcW w:w="2017" w:type="dxa"/>
+            <w:tcW w:w="2019" w:type="dxa"/>
             <w:tcBorders>
               <w:left w:val="single" w:sz="6" w:space="0" w:color="000001"/>
               <w:bottom w:val="single" w:sz="6" w:space="0" w:color="000001"/>
@@ -1394,13 +1514,13 @@
                 <w:rFonts w:ascii="Liberation Serif" w:hAnsi="Liberation Serif"/>
                 <w:kern w:val="0"/>
               </w:rPr>
-              <w:t>June 03, 2023</w:t>
+              <w:t>Aug 05, 2023</w:t>
             </w:r>
           </w:p>
         </w:tc>
         <w:tc>
           <w:tcPr>
-            <w:tcW w:w="5858" w:type="dxa"/>
+            <w:tcW w:w="5863" w:type="dxa"/>
             <w:tcBorders>
               <w:left w:val="single" w:sz="6" w:space="0" w:color="000001"/>
               <w:bottom w:val="single" w:sz="6" w:space="0" w:color="000001"/>
@@ -1421,30 +1541,13 @@
                 <w:rFonts w:ascii="Liberation Serif" w:hAnsi="Liberation Serif"/>
                 <w:kern w:val="0"/>
               </w:rPr>
-              <w:t>Fix for ‘Device not configured’ issue, Restart the device if Wi-Fi fails to connect at the starting, blue led 10 second blink introduced for test connectivity,</w:t>
-            </w:r>
-          </w:p>
-          <w:p>
-            <w:pPr>
-              <w:pStyle w:val="TableContents"/>
-              <w:widowControl w:val="false"/>
-              <w:rPr>
-                <w:rFonts w:ascii="Liberation Serif" w:hAnsi="Liberation Serif"/>
-                <w:kern w:val="0"/>
-              </w:rPr>
-            </w:pPr>
-            <w:r>
-              <w:rPr>
-                <w:rFonts w:ascii="Liberation Serif" w:hAnsi="Liberation Serif"/>
-                <w:kern w:val="0"/>
-              </w:rPr>
-              <w:t>WiFi disconnects after sending data to server.</w:t>
+              <w:t>Improved device configuration, Fixed data loss with wrong EEPROM read, Fixed PAC ERROR reset issue</w:t>
             </w:r>
           </w:p>
         </w:tc>
         <w:tc>
           <w:tcPr>
-            <w:tcW w:w="1301" w:type="dxa"/>
+            <w:tcW w:w="1296" w:type="dxa"/>
             <w:tcBorders>
               <w:left w:val="single" w:sz="6" w:space="0" w:color="000001"/>
               <w:bottom w:val="single" w:sz="6" w:space="0" w:color="000001"/>
@@ -1477,7 +1580,7 @@
         </w:trPr>
         <w:tc>
           <w:tcPr>
-            <w:tcW w:w="791" w:type="dxa"/>
+            <w:tcW w:w="736" w:type="dxa"/>
             <w:tcBorders>
               <w:left w:val="single" w:sz="6" w:space="0" w:color="000001"/>
               <w:bottom w:val="single" w:sz="6" w:space="0" w:color="000001"/>
@@ -1498,30 +1601,15 @@
                 <w:rFonts w:ascii="Liberation Serif" w:hAnsi="Liberation Serif"/>
                 <w:kern w:val="0"/>
               </w:rPr>
-              <w:t>0x0102,</w:t>
-            </w:r>
-          </w:p>
-          <w:p>
-            <w:pPr>
-              <w:pStyle w:val="TableContents"/>
-              <w:widowControl w:val="false"/>
-              <w:rPr>
-                <w:rFonts w:ascii="Liberation Serif" w:hAnsi="Liberation Serif"/>
-                <w:kern w:val="0"/>
-              </w:rPr>
-            </w:pPr>
-            <w:r>
-              <w:rPr>
-                <w:rFonts w:ascii="Liberation Serif" w:hAnsi="Liberation Serif"/>
-                <w:kern w:val="0"/>
-              </w:rPr>
-              <w:t>0x0202</w:t>
+              <w:t>0x0103,</w:t>
+              <w:br/>
+              <w:t>0x0203</w:t>
             </w:r>
           </w:p>
         </w:tc>
         <w:tc>
           <w:tcPr>
-            <w:tcW w:w="2017" w:type="dxa"/>
+            <w:tcW w:w="2019" w:type="dxa"/>
             <w:tcBorders>
               <w:left w:val="single" w:sz="6" w:space="0" w:color="000001"/>
               <w:bottom w:val="single" w:sz="6" w:space="0" w:color="000001"/>
@@ -1542,13 +1630,13 @@
                 <w:rFonts w:ascii="Liberation Serif" w:hAnsi="Liberation Serif"/>
                 <w:kern w:val="0"/>
               </w:rPr>
-              <w:t>May 17, 2023</w:t>
+              <w:t>June 03, 2023</w:t>
             </w:r>
           </w:p>
         </w:tc>
         <w:tc>
           <w:tcPr>
-            <w:tcW w:w="5858" w:type="dxa"/>
+            <w:tcW w:w="5863" w:type="dxa"/>
             <w:tcBorders>
               <w:left w:val="single" w:sz="6" w:space="0" w:color="000001"/>
               <w:bottom w:val="single" w:sz="6" w:space="0" w:color="000001"/>
@@ -1569,13 +1657,30 @@
                 <w:rFonts w:ascii="Liberation Serif" w:hAnsi="Liberation Serif"/>
                 <w:kern w:val="0"/>
               </w:rPr>
-              <w:t>Fix to reduce data latency and data loss issues, RED LED 5 second blink when mains failure detected, is removed, SSID name will have version string</w:t>
+              <w:t>Fix for ‘Device not configured’ issue, Restart the device if Wi-Fi fails to connect at the starting, blue led 10 second blink introduced for test connectivity,</w:t>
+            </w:r>
+          </w:p>
+          <w:p>
+            <w:pPr>
+              <w:pStyle w:val="TableContents"/>
+              <w:widowControl w:val="false"/>
+              <w:rPr>
+                <w:rFonts w:ascii="Liberation Serif" w:hAnsi="Liberation Serif"/>
+                <w:kern w:val="0"/>
+              </w:rPr>
+            </w:pPr>
+            <w:r>
+              <w:rPr>
+                <w:rFonts w:ascii="Liberation Serif" w:hAnsi="Liberation Serif"/>
+                <w:kern w:val="0"/>
+              </w:rPr>
+              <w:t>WiFi disconnects after sending data to server.</w:t>
             </w:r>
           </w:p>
         </w:tc>
         <w:tc>
           <w:tcPr>
-            <w:tcW w:w="1301" w:type="dxa"/>
+            <w:tcW w:w="1296" w:type="dxa"/>
             <w:tcBorders>
               <w:left w:val="single" w:sz="6" w:space="0" w:color="000001"/>
               <w:bottom w:val="single" w:sz="6" w:space="0" w:color="000001"/>
@@ -1608,7 +1713,7 @@
         </w:trPr>
         <w:tc>
           <w:tcPr>
-            <w:tcW w:w="791" w:type="dxa"/>
+            <w:tcW w:w="736" w:type="dxa"/>
             <w:tcBorders>
               <w:left w:val="single" w:sz="6" w:space="0" w:color="000001"/>
               <w:bottom w:val="single" w:sz="6" w:space="0" w:color="000001"/>
@@ -1621,6 +1726,7 @@
               <w:widowControl w:val="false"/>
               <w:rPr>
                 <w:rFonts w:ascii="Liberation Serif" w:hAnsi="Liberation Serif"/>
+                <w:kern w:val="0"/>
               </w:rPr>
             </w:pPr>
             <w:r>
@@ -1628,7 +1734,7 @@
                 <w:rFonts w:ascii="Liberation Serif" w:hAnsi="Liberation Serif"/>
                 <w:kern w:val="0"/>
               </w:rPr>
-              <w:t>0x0101,</w:t>
+              <w:t>0x0102,</w:t>
             </w:r>
           </w:p>
           <w:p>
@@ -1637,6 +1743,7 @@
               <w:widowControl w:val="false"/>
               <w:rPr>
                 <w:rFonts w:ascii="Liberation Serif" w:hAnsi="Liberation Serif"/>
+                <w:kern w:val="0"/>
               </w:rPr>
             </w:pPr>
             <w:r>
@@ -1644,13 +1751,13 @@
                 <w:rFonts w:ascii="Liberation Serif" w:hAnsi="Liberation Serif"/>
                 <w:kern w:val="0"/>
               </w:rPr>
-              <w:t>0x0200</w:t>
+              <w:t>0x0202</w:t>
             </w:r>
           </w:p>
         </w:tc>
         <w:tc>
           <w:tcPr>
-            <w:tcW w:w="2017" w:type="dxa"/>
+            <w:tcW w:w="2019" w:type="dxa"/>
             <w:tcBorders>
               <w:left w:val="single" w:sz="6" w:space="0" w:color="000001"/>
               <w:bottom w:val="single" w:sz="6" w:space="0" w:color="000001"/>
@@ -1663,6 +1770,7 @@
               <w:widowControl w:val="false"/>
               <w:rPr>
                 <w:rFonts w:ascii="Liberation Serif" w:hAnsi="Liberation Serif"/>
+                <w:kern w:val="0"/>
               </w:rPr>
             </w:pPr>
             <w:r>
@@ -1670,13 +1778,141 @@
                 <w:rFonts w:ascii="Liberation Serif" w:hAnsi="Liberation Serif"/>
                 <w:kern w:val="0"/>
               </w:rPr>
-              <w:t>May 12,2023</w:t>
+              <w:t>May 17, 2023</w:t>
             </w:r>
           </w:p>
         </w:tc>
         <w:tc>
           <w:tcPr>
-            <w:tcW w:w="5858" w:type="dxa"/>
+            <w:tcW w:w="5863" w:type="dxa"/>
+            <w:tcBorders>
+              <w:left w:val="single" w:sz="6" w:space="0" w:color="000001"/>
+              <w:bottom w:val="single" w:sz="6" w:space="0" w:color="000001"/>
+            </w:tcBorders>
+            <w:shd w:fill="auto" w:val="clear"/>
+          </w:tcPr>
+          <w:p>
+            <w:pPr>
+              <w:pStyle w:val="TableContents"/>
+              <w:widowControl w:val="false"/>
+              <w:rPr>
+                <w:rFonts w:ascii="Liberation Serif" w:hAnsi="Liberation Serif"/>
+                <w:kern w:val="0"/>
+              </w:rPr>
+            </w:pPr>
+            <w:r>
+              <w:rPr>
+                <w:rFonts w:ascii="Liberation Serif" w:hAnsi="Liberation Serif"/>
+                <w:kern w:val="0"/>
+              </w:rPr>
+              <w:t>Fix to reduce data latency and data loss issues, RED LED 5 second blink when mains failure detected, is removed, SSID name will have version string</w:t>
+            </w:r>
+          </w:p>
+        </w:tc>
+        <w:tc>
+          <w:tcPr>
+            <w:tcW w:w="1296" w:type="dxa"/>
+            <w:tcBorders>
+              <w:left w:val="single" w:sz="6" w:space="0" w:color="000001"/>
+              <w:bottom w:val="single" w:sz="6" w:space="0" w:color="000001"/>
+              <w:right w:val="single" w:sz="6" w:space="0" w:color="000001"/>
+            </w:tcBorders>
+            <w:shd w:fill="auto" w:val="clear"/>
+          </w:tcPr>
+          <w:p>
+            <w:pPr>
+              <w:pStyle w:val="TableContents"/>
+              <w:widowControl w:val="false"/>
+              <w:rPr>
+                <w:rFonts w:ascii="Liberation Serif" w:hAnsi="Liberation Serif"/>
+                <w:kern w:val="0"/>
+              </w:rPr>
+            </w:pPr>
+            <w:r>
+              <w:rPr>
+                <w:rFonts w:ascii="Liberation Serif" w:hAnsi="Liberation Serif"/>
+                <w:kern w:val="0"/>
+              </w:rPr>
+              <w:t>Vineeth</w:t>
+            </w:r>
+          </w:p>
+        </w:tc>
+      </w:tr>
+      <w:tr>
+        <w:trPr>
+          <w:cantSplit w:val="true"/>
+        </w:trPr>
+        <w:tc>
+          <w:tcPr>
+            <w:tcW w:w="736" w:type="dxa"/>
+            <w:tcBorders>
+              <w:left w:val="single" w:sz="6" w:space="0" w:color="000001"/>
+              <w:bottom w:val="single" w:sz="6" w:space="0" w:color="000001"/>
+            </w:tcBorders>
+            <w:shd w:fill="auto" w:val="clear"/>
+          </w:tcPr>
+          <w:p>
+            <w:pPr>
+              <w:pStyle w:val="TableContents"/>
+              <w:widowControl w:val="false"/>
+              <w:rPr>
+                <w:rFonts w:ascii="Liberation Serif" w:hAnsi="Liberation Serif"/>
+              </w:rPr>
+            </w:pPr>
+            <w:r>
+              <w:rPr>
+                <w:rFonts w:ascii="Liberation Serif" w:hAnsi="Liberation Serif"/>
+                <w:kern w:val="0"/>
+              </w:rPr>
+              <w:t>0x0101,</w:t>
+            </w:r>
+          </w:p>
+          <w:p>
+            <w:pPr>
+              <w:pStyle w:val="TableContents"/>
+              <w:widowControl w:val="false"/>
+              <w:rPr>
+                <w:rFonts w:ascii="Liberation Serif" w:hAnsi="Liberation Serif"/>
+              </w:rPr>
+            </w:pPr>
+            <w:r>
+              <w:rPr>
+                <w:rFonts w:ascii="Liberation Serif" w:hAnsi="Liberation Serif"/>
+                <w:kern w:val="0"/>
+              </w:rPr>
+              <w:t>0x0200</w:t>
+            </w:r>
+          </w:p>
+        </w:tc>
+        <w:tc>
+          <w:tcPr>
+            <w:tcW w:w="2019" w:type="dxa"/>
+            <w:tcBorders>
+              <w:left w:val="single" w:sz="6" w:space="0" w:color="000001"/>
+              <w:bottom w:val="single" w:sz="6" w:space="0" w:color="000001"/>
+            </w:tcBorders>
+            <w:shd w:fill="auto" w:val="clear"/>
+          </w:tcPr>
+          <w:p>
+            <w:pPr>
+              <w:pStyle w:val="TableContents"/>
+              <w:widowControl w:val="false"/>
+              <w:rPr>
+                <w:rFonts w:ascii="Liberation Serif" w:hAnsi="Liberation Serif"/>
+              </w:rPr>
+            </w:pPr>
+            <w:r>
+              <w:rPr>
+                <w:rFonts w:ascii="Liberation Serif" w:hAnsi="Liberation Serif"/>
+                <w:kern w:val="0"/>
+              </w:rPr>
+              <w:t>May 12,2023</w:t>
+            </w:r>
+          </w:p>
+        </w:tc>
+        <w:tc>
+          <w:tcPr>
+            <w:tcW w:w="5863" w:type="dxa"/>
             <w:tcBorders>
               <w:left w:val="single" w:sz="6" w:space="0" w:color="000001"/>
               <w:bottom w:val="single" w:sz="6" w:space="0" w:color="000001"/>
@@ -1705,7 +1941,7 @@
         </w:tc>
         <w:tc>
           <w:tcPr>
-            <w:tcW w:w="1301" w:type="dxa"/>
+            <w:tcW w:w="1296" w:type="dxa"/>
             <w:tcBorders>
               <w:left w:val="single" w:sz="6" w:space="0" w:color="000001"/>
               <w:bottom w:val="single" w:sz="6" w:space="0" w:color="000001"/>
@@ -1737,7 +1973,7 @@
         </w:trPr>
         <w:tc>
           <w:tcPr>
-            <w:tcW w:w="791" w:type="dxa"/>
+            <w:tcW w:w="736" w:type="dxa"/>
             <w:tcBorders>
               <w:top w:val="single" w:sz="6" w:space="0" w:color="000001"/>
               <w:left w:val="single" w:sz="6" w:space="0" w:color="000001"/>
@@ -1780,7 +2016,7 @@
         </w:tc>
         <w:tc>
           <w:tcPr>
-            <w:tcW w:w="2017" w:type="dxa"/>
+            <w:tcW w:w="2019" w:type="dxa"/>
             <w:tcBorders>
               <w:top w:val="single" w:sz="6" w:space="0" w:color="000001"/>
               <w:left w:val="single" w:sz="6" w:space="0" w:color="000001"/>
@@ -1807,7 +2043,7 @@
         </w:tc>
         <w:tc>
           <w:tcPr>
-            <w:tcW w:w="5858" w:type="dxa"/>
+            <w:tcW w:w="5863" w:type="dxa"/>
             <w:tcBorders>
               <w:top w:val="single" w:sz="6" w:space="0" w:color="000001"/>
               <w:left w:val="single" w:sz="6" w:space="0" w:color="000001"/>
@@ -1834,7 +2070,7 @@
         </w:tc>
         <w:tc>
           <w:tcPr>
-            <w:tcW w:w="1301" w:type="dxa"/>
+            <w:tcW w:w="1296" w:type="dxa"/>
             <w:tcBorders>
               <w:top w:val="single" w:sz="6" w:space="0" w:color="000001"/>
               <w:left w:val="single" w:sz="6" w:space="0" w:color="000001"/>
@@ -1947,7 +2183,7 @@
               <w:rPr>
                 <w:rStyle w:val="IndexLink"/>
               </w:rPr>
-              <w:t>V-iCON 0xE207</w:t>
+              <w:t>V-iCON 0xE208</w:t>
               <w:tab/>
               <w:t>5</w:t>
             </w:r>
@@ -2065,7 +2301,7 @@
               <w:rPr>
                 <w:rStyle w:val="IndexLink"/>
               </w:rPr>
-              <w:t>V- iCUBE 0x0107, iCON 0x0207</w:t>
+              <w:t>V- iCUBE 0x0108, iCON 0x0208</w:t>
               <w:tab/>
               <w:t>5</w:t>
             </w:r>
@@ -2178,6 +2414,72 @@
             </w:tabs>
             <w:rPr/>
           </w:pPr>
+          <w:hyperlink w:anchor="__RefHeading___Toc4893_13470499841111112">
+            <w:r>
+              <w:rPr>
+                <w:rStyle w:val="IndexLink"/>
+              </w:rPr>
+              <w:t>V- iCON 0x0207</w:t>
+              <w:tab/>
+              <w:t>5</w:t>
+            </w:r>
+          </w:hyperlink>
+        </w:p>
+        <w:p>
+          <w:pPr>
+            <w:pStyle w:val="Contents2"/>
+            <w:tabs>
+              <w:tab w:val="clear" w:pos="709"/>
+              <w:tab w:val="right" w:pos="9972" w:leader="dot"/>
+            </w:tabs>
+            <w:rPr/>
+          </w:pPr>
+          <w:hyperlink w:anchor="__RefHeading___Toc335_305480776111112">
+            <w:r>
+              <w:rPr>
+                <w:rStyle w:val="IndexLink"/>
+              </w:rPr>
+              <w:t>Enhancements/Fixes to Existing Features</w:t>
+              <w:tab/>
+              <w:t>5</w:t>
+            </w:r>
+          </w:hyperlink>
+        </w:p>
+        <w:p>
+          <w:pPr>
+            <w:pStyle w:val="Contents3"/>
+            <w:tabs>
+              <w:tab w:val="clear" w:pos="709"/>
+              <w:tab w:val="right" w:pos="9972" w:leader="dot"/>
+            </w:tabs>
+            <w:rPr/>
+          </w:pPr>
+          <w:hyperlink w:anchor="__RefHeading___Toc456_959901681122">
+            <w:r>
+              <w:rPr>
+                <w:rStyle w:val="IndexLink"/>
+              </w:rPr>
+              <w:t xml:space="preserve"> </w:t>
+            </w:r>
+            <w:r>
+              <w:rPr>
+                <w:rStyle w:val="IndexLink"/>
+              </w:rPr>
+              <w:t>No Load DC current threshold changed to 0.5 A</w:t>
+              <w:tab/>
+              <w:t>5</w:t>
+            </w:r>
+          </w:hyperlink>
+        </w:p>
+        <w:p>
+          <w:pPr>
+            <w:pStyle w:val="Contents1"/>
+            <w:tabs>
+              <w:tab w:val="clear" w:pos="709"/>
+              <w:tab w:val="right" w:pos="9972" w:leader="dot"/>
+            </w:tabs>
+            <w:rPr/>
+          </w:pPr>
           <w:hyperlink w:anchor="__RefHeading___Toc4893_134704998411111">
             <w:r>
               <w:rPr>
@@ -2277,7 +2579,7 @@
               </w:rPr>
               <w:t>V- iCUBE 0x0105, iCON 0x0205</w:t>
               <w:tab/>
-              <w:t>5</w:t>
+              <w:t>6</w:t>
             </w:r>
           </w:hyperlink>
         </w:p>
@@ -2297,7 +2599,7 @@
               </w:rPr>
               <w:t>Enhancements/Fixes to Existing Features</w:t>
               <w:tab/>
-              <w:t>5</w:t>
+              <w:t>6</w:t>
             </w:r>
           </w:hyperlink>
         </w:p>
@@ -2323,7 +2625,7 @@
               </w:rPr>
               <w:t>Issue of not calling log api is fixed</w:t>
               <w:tab/>
-              <w:t>5</w:t>
+              <w:t>6</w:t>
             </w:r>
           </w:hyperlink>
         </w:p>
@@ -2930,19 +3232,13 @@
         <w:rPr>
           <w:rFonts w:ascii="Liberation Serif" w:hAnsi="Liberation Serif"/>
         </w:rPr>
-        <w:t>V-iCON 0x</w:t>
-      </w:r>
-      <w:r>
-        <w:rPr>
-          <w:rFonts w:ascii="Liberation Serif" w:hAnsi="Liberation Serif"/>
-        </w:rPr>
-        <w:t>E</w:t>
-      </w:r>
-      <w:r>
-        <w:rPr>
-          <w:rFonts w:ascii="Liberation Serif" w:hAnsi="Liberation Serif"/>
-        </w:rPr>
-        <w:t>207</w:t>
+        <w:t>V-iCON 0xE20</w:t>
+      </w:r>
+      <w:r>
+        <w:rPr>
+          <w:rFonts w:ascii="Liberation Serif" w:hAnsi="Liberation Serif"/>
+        </w:rPr>
+        <w:t>8</w:t>
       </w:r>
     </w:p>
     <w:p>
@@ -3042,7 +3338,25 @@
         <w:rPr>
           <w:rFonts w:ascii="Liberation Serif" w:hAnsi="Liberation Serif"/>
         </w:rPr>
-        <w:t>V- iCUBE 0x0107, iCON 0x0207</w:t>
+        <w:t>V- iCUBE 0x010</w:t>
+      </w:r>
+      <w:r>
+        <w:rPr>
+          <w:rFonts w:ascii="Liberation Serif" w:hAnsi="Liberation Serif"/>
+        </w:rPr>
+        <w:t>8</w:t>
+      </w:r>
+      <w:r>
+        <w:rPr>
+          <w:rFonts w:ascii="Liberation Serif" w:hAnsi="Liberation Serif"/>
+        </w:rPr>
+        <w:t>, iCON 0x020</w:t>
+      </w:r>
+      <w:r>
+        <w:rPr>
+          <w:rFonts w:ascii="Liberation Serif" w:hAnsi="Liberation Serif"/>
+        </w:rPr>
+        <w:t>8</w:t>
       </w:r>
     </w:p>
     <w:p>
@@ -3205,13 +3519,13 @@
           <w:rFonts w:ascii="Liberation Serif" w:hAnsi="Liberation Serif"/>
         </w:rPr>
       </w:pPr>
-      <w:bookmarkStart w:id="15" w:name="__RefHeading___Toc4893_134704998411111"/>
+      <w:bookmarkStart w:id="15" w:name="__RefHeading___Toc4893_13470499841111112"/>
       <w:bookmarkEnd w:id="15"/>
       <w:r>
         <w:rPr>
           <w:rFonts w:ascii="Liberation Serif" w:hAnsi="Liberation Serif"/>
         </w:rPr>
-        <w:t>V- iCUBE 0x0106, iCON 0x0206</w:t>
+        <w:t>V-  iCON 0x0207</w:t>
       </w:r>
     </w:p>
     <w:p>
@@ -3225,7 +3539,7 @@
           <w:rFonts w:ascii="Liberation Serif" w:hAnsi="Liberation Serif"/>
         </w:rPr>
       </w:pPr>
-      <w:bookmarkStart w:id="16" w:name="__RefHeading___Toc335_3054807761111"/>
+      <w:bookmarkStart w:id="16" w:name="__RefHeading___Toc335_305480776111112"/>
       <w:bookmarkEnd w:id="16"/>
       <w:r>
         <w:rPr>
@@ -3239,10 +3553,74 @@
     <w:p>
       <w:pPr>
         <w:pStyle w:val="Heading3"/>
+        <w:rPr>
+          <w:rFonts w:ascii="Liberation Serif" w:hAnsi="Liberation Serif"/>
+        </w:rPr>
+      </w:pPr>
+      <w:bookmarkStart w:id="17" w:name="__RefHeading___Toc456_959901681122"/>
+      <w:bookmarkEnd w:id="17"/>
+      <w:r>
         <w:rPr/>
-      </w:pPr>
-      <w:bookmarkStart w:id="17" w:name="__RefHeading___Toc456_9599016811"/>
-      <w:bookmarkEnd w:id="17"/>
+        <w:t xml:space="preserve"> </w:t>
+      </w:r>
+      <w:r>
+        <w:rPr/>
+        <w:t>No Load DC current threshold changed to 0.5 A</w:t>
+      </w:r>
+    </w:p>
+    <w:p>
+      <w:pPr>
+        <w:pStyle w:val="Heading1"/>
+        <w:widowControl/>
+        <w:numPr>
+          <w:ilvl w:val="0"/>
+          <w:numId w:val="0"/>
+        </w:numPr>
+        <w:suppressAutoHyphens w:val="true"/>
+        <w:ind w:left="0" w:hanging="0"/>
+        <w:jc w:val="left"/>
+        <w:rPr>
+          <w:rFonts w:ascii="Liberation Serif" w:hAnsi="Liberation Serif"/>
+        </w:rPr>
+      </w:pPr>
+      <w:bookmarkStart w:id="18" w:name="__RefHeading___Toc4893_134704998411111"/>
+      <w:bookmarkEnd w:id="18"/>
+      <w:r>
+        <w:rPr>
+          <w:rFonts w:ascii="Liberation Serif" w:hAnsi="Liberation Serif"/>
+        </w:rPr>
+        <w:t>V- iCUBE 0x0106, iCON 0x0206</w:t>
+      </w:r>
+    </w:p>
+    <w:p>
+      <w:pPr>
+        <w:pStyle w:val="Heading2"/>
+        <w:numPr>
+          <w:ilvl w:val="1"/>
+          <w:numId w:val="4"/>
+        </w:numPr>
+        <w:rPr>
+          <w:rFonts w:ascii="Liberation Serif" w:hAnsi="Liberation Serif"/>
+        </w:rPr>
+      </w:pPr>
+      <w:bookmarkStart w:id="19" w:name="__RefHeading___Toc335_3054807761111"/>
+      <w:bookmarkEnd w:id="19"/>
+      <w:r>
+        <w:rPr>
+          <w:rFonts w:ascii="Liberation Serif" w:hAnsi="Liberation Serif"/>
+          <w:color w:val="55308D"/>
+          <w:lang w:val="en-US"/>
+        </w:rPr>
+        <w:t>Enhancements/Fixes to Existing Features</w:t>
+      </w:r>
+    </w:p>
+    <w:p>
+      <w:pPr>
+        <w:pStyle w:val="Heading3"/>
+        <w:rPr/>
+      </w:pPr>
+      <w:bookmarkStart w:id="20" w:name="__RefHeading___Toc456_9599016811"/>
+      <w:bookmarkEnd w:id="20"/>
       <w:r>
         <w:rPr/>
         <w:t xml:space="preserve"> </w:t>
@@ -3277,8 +3655,8 @@
         <w:pStyle w:val="Heading3"/>
         <w:rPr/>
       </w:pPr>
-      <w:bookmarkStart w:id="18" w:name="__RefHeading___Toc456_95990168111"/>
-      <w:bookmarkEnd w:id="18"/>
+      <w:bookmarkStart w:id="21" w:name="__RefHeading___Toc456_95990168111"/>
+      <w:bookmarkEnd w:id="21"/>
       <w:r>
         <w:rPr/>
         <w:t xml:space="preserve"> </w:t>
@@ -3323,8 +3701,8 @@
           <w:rFonts w:ascii="Liberation Serif" w:hAnsi="Liberation Serif"/>
         </w:rPr>
       </w:pPr>
-      <w:bookmarkStart w:id="19" w:name="__RefHeading___Toc4893_13470499841111"/>
-      <w:bookmarkEnd w:id="19"/>
+      <w:bookmarkStart w:id="22" w:name="__RefHeading___Toc4893_13470499841111"/>
+      <w:bookmarkEnd w:id="22"/>
       <w:r>
         <w:rPr>
           <w:rFonts w:ascii="Liberation Serif" w:hAnsi="Liberation Serif"/>
@@ -3343,8 +3721,8 @@
           <w:rFonts w:ascii="Liberation Serif" w:hAnsi="Liberation Serif"/>
         </w:rPr>
       </w:pPr>
-      <w:bookmarkStart w:id="20" w:name="__RefHeading___Toc335_305480776111"/>
-      <w:bookmarkEnd w:id="20"/>
+      <w:bookmarkStart w:id="23" w:name="__RefHeading___Toc335_305480776111"/>
+      <w:bookmarkEnd w:id="23"/>
       <w:r>
         <w:rPr>
           <w:rFonts w:ascii="Liberation Serif" w:hAnsi="Liberation Serif"/>
@@ -3359,8 +3737,8 @@
         <w:pStyle w:val="Heading3"/>
         <w:rPr/>
       </w:pPr>
-      <w:bookmarkStart w:id="21" w:name="__RefHeading___Toc456_959901681"/>
-      <w:bookmarkEnd w:id="21"/>
+      <w:bookmarkStart w:id="24" w:name="__RefHeading___Toc456_959901681"/>
+      <w:bookmarkEnd w:id="24"/>
       <w:r>
         <w:rPr/>
         <w:t xml:space="preserve"> </w:t>
@@ -3400,8 +3778,8 @@
           <w:rFonts w:ascii="Liberation Serif" w:hAnsi="Liberation Serif"/>
         </w:rPr>
       </w:pPr>
-      <w:bookmarkStart w:id="22" w:name="__RefHeading___Toc4893_1347049984111"/>
-      <w:bookmarkEnd w:id="22"/>
+      <w:bookmarkStart w:id="25" w:name="__RefHeading___Toc4893_1347049984111"/>
+      <w:bookmarkEnd w:id="25"/>
       <w:r>
         <w:rPr>
           <w:rFonts w:ascii="Liberation Serif" w:hAnsi="Liberation Serif"/>
@@ -3420,8 +3798,8 @@
           <w:rFonts w:ascii="Liberation Serif" w:hAnsi="Liberation Serif"/>
         </w:rPr>
       </w:pPr>
-      <w:bookmarkStart w:id="23" w:name="__RefHeading___Toc335_30548077611"/>
-      <w:bookmarkEnd w:id="23"/>
+      <w:bookmarkStart w:id="26" w:name="__RefHeading___Toc335_30548077611"/>
+      <w:bookmarkEnd w:id="26"/>
       <w:r>
         <w:rPr>
           <w:rFonts w:ascii="Liberation Serif" w:hAnsi="Liberation Serif"/>
@@ -3436,8 +3814,8 @@
         <w:pStyle w:val="Heading3"/>
         <w:rPr/>
       </w:pPr>
-      <w:bookmarkStart w:id="24" w:name="__RefHeading___Toc456_95990168"/>
-      <w:bookmarkEnd w:id="24"/>
+      <w:bookmarkStart w:id="27" w:name="__RefHeading___Toc456_95990168"/>
+      <w:bookmarkEnd w:id="27"/>
       <w:r>
         <w:rPr/>
         <w:t xml:space="preserve"> </w:t>
@@ -3469,8 +3847,8 @@
           <w:rFonts w:ascii="Liberation Serif" w:hAnsi="Liberation Serif"/>
         </w:rPr>
       </w:pPr>
-      <w:bookmarkStart w:id="25" w:name="__RefHeading___Toc454_95990168"/>
-      <w:bookmarkEnd w:id="25"/>
+      <w:bookmarkStart w:id="28" w:name="__RefHeading___Toc454_95990168"/>
+      <w:bookmarkEnd w:id="28"/>
       <w:r>
         <w:rPr>
           <w:rFonts w:ascii="Liberation Serif" w:hAnsi="Liberation Serif"/>
@@ -3510,8 +3888,8 @@
           <w:rFonts w:ascii="Liberation Serif" w:hAnsi="Liberation Serif"/>
         </w:rPr>
       </w:pPr>
-      <w:bookmarkStart w:id="26" w:name="__RefHeading___Toc452_95990168"/>
-      <w:bookmarkEnd w:id="26"/>
+      <w:bookmarkStart w:id="29" w:name="__RefHeading___Toc452_95990168"/>
+      <w:bookmarkEnd w:id="29"/>
       <w:r>
         <w:rPr>
           <w:rFonts w:ascii="Liberation Serif" w:hAnsi="Liberation Serif"/>
@@ -3555,8 +3933,8 @@
           <w:rFonts w:ascii="Liberation Serif" w:hAnsi="Liberation Serif"/>
         </w:rPr>
       </w:pPr>
-      <w:bookmarkStart w:id="27" w:name="__RefHeading___Toc4893_134704998411"/>
-      <w:bookmarkEnd w:id="27"/>
+      <w:bookmarkStart w:id="30" w:name="__RefHeading___Toc4893_134704998411"/>
+      <w:bookmarkEnd w:id="30"/>
       <w:r>
         <w:rPr>
           <w:rFonts w:ascii="Liberation Serif" w:hAnsi="Liberation Serif"/>
@@ -3575,8 +3953,8 @@
           <w:rFonts w:ascii="Liberation Serif" w:hAnsi="Liberation Serif"/>
         </w:rPr>
       </w:pPr>
-      <w:bookmarkStart w:id="28" w:name="__RefHeading___Toc335_3054807761"/>
-      <w:bookmarkEnd w:id="28"/>
+      <w:bookmarkStart w:id="31" w:name="__RefHeading___Toc335_3054807761"/>
+      <w:bookmarkEnd w:id="31"/>
       <w:r>
         <w:rPr>
           <w:rFonts w:ascii="Liberation Serif" w:hAnsi="Liberation Serif"/>
@@ -3597,8 +3975,8 @@
           <w:rFonts w:ascii="Liberation Serif" w:hAnsi="Liberation Serif"/>
         </w:rPr>
       </w:pPr>
-      <w:bookmarkStart w:id="29" w:name="__RefHeading___Toc337_3054807761"/>
-      <w:bookmarkEnd w:id="29"/>
+      <w:bookmarkStart w:id="32" w:name="__RefHeading___Toc337_3054807761"/>
+      <w:bookmarkEnd w:id="32"/>
       <w:r>
         <w:rPr>
           <w:rFonts w:ascii="Liberation Serif" w:hAnsi="Liberation Serif"/>
@@ -3632,8 +4010,8 @@
           <w:rFonts w:ascii="Liberation Serif" w:hAnsi="Liberation Serif"/>
         </w:rPr>
       </w:pPr>
-      <w:bookmarkStart w:id="30" w:name="__RefHeading___Toc339_3054807761"/>
-      <w:bookmarkEnd w:id="30"/>
+      <w:bookmarkStart w:id="33" w:name="__RefHeading___Toc339_3054807761"/>
+      <w:bookmarkEnd w:id="33"/>
       <w:r>
         <w:rPr>
           <w:rFonts w:ascii="Liberation Serif" w:hAnsi="Liberation Serif"/>
@@ -3667,8 +4045,8 @@
           <w:rFonts w:ascii="Liberation Serif" w:hAnsi="Liberation Serif"/>
         </w:rPr>
       </w:pPr>
-      <w:bookmarkStart w:id="31" w:name="__RefHeading___Toc341_3054807761"/>
-      <w:bookmarkEnd w:id="31"/>
+      <w:bookmarkStart w:id="34" w:name="__RefHeading___Toc341_3054807761"/>
+      <w:bookmarkEnd w:id="34"/>
       <w:r>
         <w:rPr>
           <w:rFonts w:ascii="Liberation Serif" w:hAnsi="Liberation Serif"/>
@@ -3700,8 +4078,8 @@
         </w:numPr>
         <w:rPr/>
       </w:pPr>
-      <w:bookmarkStart w:id="32" w:name="__RefHeading___Toc341_30548077611"/>
-      <w:bookmarkEnd w:id="32"/>
+      <w:bookmarkStart w:id="35" w:name="__RefHeading___Toc341_30548077611"/>
+      <w:bookmarkEnd w:id="35"/>
       <w:r>
         <w:rPr>
           <w:rFonts w:ascii="Liberation Serif" w:hAnsi="Liberation Serif"/>
@@ -3767,8 +4145,8 @@
           <w:rFonts w:ascii="Liberation Serif" w:hAnsi="Liberation Serif"/>
         </w:rPr>
       </w:pPr>
-      <w:bookmarkStart w:id="33" w:name="__RefHeading___Toc4893_13470499841"/>
-      <w:bookmarkEnd w:id="33"/>
+      <w:bookmarkStart w:id="36" w:name="__RefHeading___Toc4893_13470499841"/>
+      <w:bookmarkEnd w:id="36"/>
       <w:r>
         <w:rPr>
           <w:rFonts w:ascii="Liberation Serif" w:hAnsi="Liberation Serif"/>
@@ -3787,8 +4165,8 @@
           <w:rFonts w:ascii="Liberation Serif" w:hAnsi="Liberation Serif"/>
         </w:rPr>
       </w:pPr>
-      <w:bookmarkStart w:id="34" w:name="__RefHeading___Toc4794_170861885912"/>
-      <w:bookmarkEnd w:id="34"/>
+      <w:bookmarkStart w:id="37" w:name="__RefHeading___Toc4794_170861885912"/>
+      <w:bookmarkEnd w:id="37"/>
       <w:r>
         <w:rPr>
           <w:rFonts w:ascii="Liberation Serif" w:hAnsi="Liberation Serif"/>
@@ -3807,8 +4185,8 @@
         </w:numPr>
         <w:rPr/>
       </w:pPr>
-      <w:bookmarkStart w:id="35" w:name="__RefHeading___Toc243_2317239721"/>
-      <w:bookmarkEnd w:id="35"/>
+      <w:bookmarkStart w:id="38" w:name="__RefHeading___Toc243_2317239721"/>
+      <w:bookmarkEnd w:id="38"/>
       <w:r>
         <w:rPr>
           <w:rStyle w:val="InternetLink"/>
@@ -3830,8 +4208,8 @@
         </w:numPr>
         <w:rPr/>
       </w:pPr>
-      <w:bookmarkStart w:id="36" w:name="__RefHeading___Toc245_2317239721"/>
-      <w:bookmarkEnd w:id="36"/>
+      <w:bookmarkStart w:id="39" w:name="__RefHeading___Toc245_2317239721"/>
+      <w:bookmarkEnd w:id="39"/>
       <w:r>
         <w:rPr>
           <w:rStyle w:val="InternetLink"/>
@@ -3853,8 +4231,8 @@
         </w:numPr>
         <w:rPr/>
       </w:pPr>
-      <w:bookmarkStart w:id="37" w:name="__RefHeading___Toc247_2317239721"/>
-      <w:bookmarkEnd w:id="37"/>
+      <w:bookmarkStart w:id="40" w:name="__RefHeading___Toc247_2317239721"/>
+      <w:bookmarkEnd w:id="40"/>
       <w:r>
         <w:rPr>
           <w:rStyle w:val="InternetLink"/>
@@ -3876,8 +4254,8 @@
         </w:numPr>
         <w:rPr/>
       </w:pPr>
-      <w:bookmarkStart w:id="38" w:name="__RefHeading___Toc1205_2317239721"/>
-      <w:bookmarkEnd w:id="38"/>
+      <w:bookmarkStart w:id="41" w:name="__RefHeading___Toc1205_2317239721"/>
+      <w:bookmarkEnd w:id="41"/>
       <w:r>
         <w:rPr>
           <w:rStyle w:val="InternetLink"/>
@@ -3905,8 +4283,8 @@
           <w:rFonts w:ascii="Liberation Serif" w:hAnsi="Liberation Serif"/>
         </w:rPr>
       </w:pPr>
-      <w:bookmarkStart w:id="39" w:name="__RefHeading___Toc4893_1347049984"/>
-      <w:bookmarkEnd w:id="39"/>
+      <w:bookmarkStart w:id="42" w:name="__RefHeading___Toc4893_1347049984"/>
+      <w:bookmarkEnd w:id="42"/>
       <w:r>
         <w:rPr>
           <w:rFonts w:ascii="Liberation Serif" w:hAnsi="Liberation Serif"/>
@@ -3933,8 +4311,8 @@
           <w:rFonts w:ascii="Liberation Serif" w:hAnsi="Liberation Serif"/>
         </w:rPr>
       </w:pPr>
-      <w:bookmarkStart w:id="40" w:name="__RefHeading___Toc4794_17086188591"/>
-      <w:bookmarkEnd w:id="40"/>
+      <w:bookmarkStart w:id="43" w:name="__RefHeading___Toc4794_17086188591"/>
+      <w:bookmarkEnd w:id="43"/>
       <w:r>
         <w:rPr>
           <w:rFonts w:ascii="Liberation Serif" w:hAnsi="Liberation Serif"/>
@@ -3953,8 +4331,8 @@
         </w:numPr>
         <w:rPr/>
       </w:pPr>
-      <w:bookmarkStart w:id="41" w:name="__RefHeading___Toc5878_434370227"/>
-      <w:bookmarkEnd w:id="41"/>
+      <w:bookmarkStart w:id="44" w:name="__RefHeading___Toc5878_434370227"/>
+      <w:bookmarkEnd w:id="44"/>
       <w:r>
         <w:rPr>
           <w:rStyle w:val="InternetLink"/>
@@ -3974,8 +4352,8 @@
         </w:numPr>
         <w:rPr/>
       </w:pPr>
-      <w:bookmarkStart w:id="42" w:name="__RefHeading___Toc214_3688195712"/>
-      <w:bookmarkEnd w:id="42"/>
+      <w:bookmarkStart w:id="45" w:name="__RefHeading___Toc214_3688195712"/>
+      <w:bookmarkEnd w:id="45"/>
       <w:r>
         <w:rPr>
           <w:rStyle w:val="InternetLink"/>
@@ -4000,8 +4378,8 @@
         <w:pStyle w:val="Heading2"/>
         <w:rPr/>
       </w:pPr>
-      <w:bookmarkStart w:id="43" w:name="__RefHeading___Toc211_1165673383"/>
-      <w:bookmarkEnd w:id="43"/>
+      <w:bookmarkStart w:id="46" w:name="__RefHeading___Toc211_1165673383"/>
+      <w:bookmarkEnd w:id="46"/>
       <w:r>
         <w:rPr>
           <w:rStyle w:val="InternetLink"/>
@@ -4032,8 +4410,8 @@
         </w:numPr>
         <w:rPr/>
       </w:pPr>
-      <w:bookmarkStart w:id="44" w:name="__RefHeading___Toc213_1165673383"/>
-      <w:bookmarkEnd w:id="44"/>
+      <w:bookmarkStart w:id="47" w:name="__RefHeading___Toc213_1165673383"/>
+      <w:bookmarkEnd w:id="47"/>
       <w:r>
         <w:rPr>
           <w:rStyle w:val="InternetLink"/>
@@ -4049,8 +4427,8 @@
         <w:pStyle w:val="Heading1"/>
         <w:rPr/>
       </w:pPr>
-      <w:bookmarkStart w:id="45" w:name="__RefHeading___Toc5885_434370227"/>
-      <w:bookmarkEnd w:id="45"/>
+      <w:bookmarkStart w:id="48" w:name="__RefHeading___Toc5885_434370227"/>
+      <w:bookmarkEnd w:id="48"/>
       <w:r>
         <w:rPr>
           <w:rStyle w:val="InternetLink"/>
@@ -4072,8 +4450,8 @@
           <w:rFonts w:ascii="Liberation Serif" w:hAnsi="Liberation Serif"/>
         </w:rPr>
       </w:pPr>
-      <w:bookmarkStart w:id="46" w:name="__RefHeading___Toc4794_170861885911"/>
-      <w:bookmarkEnd w:id="46"/>
+      <w:bookmarkStart w:id="49" w:name="__RefHeading___Toc4794_170861885911"/>
+      <w:bookmarkEnd w:id="49"/>
       <w:r>
         <w:rPr>
           <w:rFonts w:ascii="Liberation Serif" w:hAnsi="Liberation Serif"/>
@@ -4093,8 +4471,8 @@
         <w:spacing w:before="140" w:after="120"/>
         <w:rPr/>
       </w:pPr>
-      <w:bookmarkStart w:id="47" w:name="__RefHeading___Toc5878_4343702271"/>
-      <w:bookmarkEnd w:id="47"/>
+      <w:bookmarkStart w:id="50" w:name="__RefHeading___Toc5878_4343702271"/>
+      <w:bookmarkEnd w:id="50"/>
       <w:r>
         <w:rPr>
           <w:rStyle w:val="InternetLink"/>
@@ -4142,11 +4520,11 @@
           <wp:effectExtent l="0" t="0" r="0" b="0"/>
           <wp:wrapTight wrapText="bothSides">
             <wp:wrapPolygon edited="0">
-              <wp:start x="-57" y="0"/>
-              <wp:lineTo x="-57" y="14431"/>
-              <wp:lineTo x="-11" y="14431"/>
+              <wp:start x="-55" y="0"/>
+              <wp:lineTo x="-55" y="14397"/>
+              <wp:lineTo x="-11" y="14397"/>
               <wp:lineTo x="-11" y="0"/>
-              <wp:lineTo x="-57" y="0"/>
+              <wp:lineTo x="-55" y="0"/>
             </wp:wrapPolygon>
           </wp:wrapTight>
           <wp:docPr id="3" name="Image5" descr=""/>
@@ -4209,11 +4587,11 @@
           <wp:effectExtent l="0" t="0" r="0" b="0"/>
           <wp:wrapTight wrapText="bothSides">
             <wp:wrapPolygon edited="0">
-              <wp:start x="-57" y="0"/>
-              <wp:lineTo x="-57" y="14431"/>
-              <wp:lineTo x="-11" y="14431"/>
+              <wp:start x="-55" y="0"/>
+              <wp:lineTo x="-55" y="14397"/>
+              <wp:lineTo x="-11" y="14397"/>
               <wp:lineTo x="-11" y="0"/>
-              <wp:lineTo x="-57" y="0"/>
+              <wp:lineTo x="-55" y="0"/>
             </wp:wrapPolygon>
           </wp:wrapTight>
           <wp:docPr id="5" name="Image14" descr=""/>

</xml_diff>

<commit_message>
Reboot support added, updating Release Notes
</commit_message>
<xml_diff>
--- a/Releases/Official_Release/iCUBE_iCON_Release_Notes.docx
+++ b/Releases/Official_Release/iCUBE_iCON_Release_Notes.docx
@@ -406,7 +406,7 @@
           <w:sz w:val="28"/>
           <w:szCs w:val="28"/>
         </w:rPr>
-        <w:t>Latest Release: iCUBE 0x010</w:t>
+        <w:t>Latest Release: iCUBE 0x0</w:t>
       </w:r>
       <w:r>
         <w:rPr>
@@ -417,7 +417,7 @@
           <w:sz w:val="28"/>
           <w:szCs w:val="28"/>
         </w:rPr>
-        <w:t>9</w:t>
+        <w:t>110</w:t>
       </w:r>
       <w:r>
         <w:rPr>
@@ -428,7 +428,7 @@
           <w:sz w:val="28"/>
           <w:szCs w:val="28"/>
         </w:rPr>
-        <w:t>,  iCON 0x020</w:t>
+        <w:t>,  iCON 0x02</w:t>
       </w:r>
       <w:r>
         <w:rPr>
@@ -439,7 +439,7 @@
           <w:sz w:val="28"/>
           <w:szCs w:val="28"/>
         </w:rPr>
-        <w:t>9</w:t>
+        <w:t>10</w:t>
       </w:r>
     </w:p>
     <w:p>
@@ -486,7 +486,7 @@
           <w:sz w:val="28"/>
           <w:szCs w:val="28"/>
         </w:rPr>
-        <w:t xml:space="preserve">  </w:t>
+        <w:t xml:space="preserve">  Aug 2</w:t>
       </w:r>
       <w:r>
         <w:rPr>
@@ -495,25 +495,7 @@
           <w:sz w:val="28"/>
           <w:szCs w:val="28"/>
         </w:rPr>
-        <w:t>Aug</w:t>
-      </w:r>
-      <w:r>
-        <w:rPr>
-          <w:rFonts w:cs="Microsoft JhengHei" w:ascii="Liberation Serif" w:hAnsi="Liberation Serif"/>
-          <w:color w:val="1A237E"/>
-          <w:sz w:val="28"/>
-          <w:szCs w:val="28"/>
-        </w:rPr>
-        <w:t xml:space="preserve"> </w:t>
-      </w:r>
-      <w:r>
-        <w:rPr>
-          <w:rFonts w:cs="Microsoft JhengHei" w:ascii="Liberation Serif" w:hAnsi="Liberation Serif"/>
-          <w:color w:val="1A237E"/>
-          <w:sz w:val="28"/>
-          <w:szCs w:val="28"/>
-        </w:rPr>
-        <w:t>23</w:t>
+        <w:t>4</w:t>
       </w:r>
       <w:r>
         <w:rPr>
@@ -583,7 +565,7 @@
         <w:tblStyle w:val="10"/>
         <w:tblW w:w="9914" w:type="dxa"/>
         <w:jc w:val="left"/>
-        <w:tblInd w:w="19" w:type="dxa"/>
+        <w:tblInd w:w="20" w:type="dxa"/>
         <w:tblLayout w:type="fixed"/>
         <w:tblCellMar>
           <w:top w:w="55" w:type="dxa"/>
@@ -593,10 +575,10 @@
         </w:tblCellMar>
       </w:tblPr>
       <w:tblGrid>
-        <w:gridCol w:w="735"/>
-        <w:gridCol w:w="2020"/>
-        <w:gridCol w:w="5863"/>
-        <w:gridCol w:w="1295"/>
+        <w:gridCol w:w="734"/>
+        <w:gridCol w:w="2021"/>
+        <w:gridCol w:w="5864"/>
+        <w:gridCol w:w="1294"/>
       </w:tblGrid>
       <w:tr>
         <w:trPr>
@@ -605,7 +587,7 @@
         </w:trPr>
         <w:tc>
           <w:tcPr>
-            <w:tcW w:w="735" w:type="dxa"/>
+            <w:tcW w:w="734" w:type="dxa"/>
             <w:tcBorders>
               <w:top w:val="single" w:sz="6" w:space="0" w:color="000001"/>
               <w:left w:val="single" w:sz="6" w:space="0" w:color="000001"/>
@@ -632,7 +614,7 @@
         </w:tc>
         <w:tc>
           <w:tcPr>
-            <w:tcW w:w="2020" w:type="dxa"/>
+            <w:tcW w:w="2021" w:type="dxa"/>
             <w:tcBorders>
               <w:top w:val="single" w:sz="6" w:space="0" w:color="000001"/>
               <w:left w:val="single" w:sz="6" w:space="0" w:color="000001"/>
@@ -659,7 +641,7 @@
         </w:tc>
         <w:tc>
           <w:tcPr>
-            <w:tcW w:w="5863" w:type="dxa"/>
+            <w:tcW w:w="5864" w:type="dxa"/>
             <w:tcBorders>
               <w:top w:val="single" w:sz="6" w:space="0" w:color="000001"/>
               <w:left w:val="single" w:sz="6" w:space="0" w:color="000001"/>
@@ -686,7 +668,7 @@
         </w:tc>
         <w:tc>
           <w:tcPr>
-            <w:tcW w:w="1295" w:type="dxa"/>
+            <w:tcW w:w="1294" w:type="dxa"/>
             <w:tcBorders>
               <w:top w:val="single" w:sz="6" w:space="0" w:color="000001"/>
               <w:left w:val="single" w:sz="6" w:space="0" w:color="000001"/>
@@ -719,7 +701,7 @@
         </w:trPr>
         <w:tc>
           <w:tcPr>
-            <w:tcW w:w="735" w:type="dxa"/>
+            <w:tcW w:w="734" w:type="dxa"/>
             <w:tcBorders>
               <w:top w:val="single" w:sz="6" w:space="0" w:color="000001"/>
               <w:left w:val="single" w:sz="6" w:space="0" w:color="000001"/>
@@ -741,13 +723,13 @@
                 <w:rFonts w:ascii="Liberation Serif" w:hAnsi="Liberation Serif"/>
                 <w:kern w:val="0"/>
               </w:rPr>
-              <w:t>0x209</w:t>
+              <w:t>0x210</w:t>
             </w:r>
           </w:p>
         </w:tc>
         <w:tc>
           <w:tcPr>
-            <w:tcW w:w="2020" w:type="dxa"/>
+            <w:tcW w:w="2021" w:type="dxa"/>
             <w:tcBorders>
               <w:top w:val="single" w:sz="6" w:space="0" w:color="000001"/>
               <w:left w:val="single" w:sz="6" w:space="0" w:color="000001"/>
@@ -769,13 +751,27 @@
                 <w:rFonts w:ascii="Liberation Serif" w:hAnsi="Liberation Serif"/>
                 <w:kern w:val="0"/>
               </w:rPr>
-              <w:t>Aug 23, 2024</w:t>
+              <w:t>Aug 2</w:t>
+            </w:r>
+            <w:r>
+              <w:rPr>
+                <w:rFonts w:ascii="Liberation Serif" w:hAnsi="Liberation Serif"/>
+                <w:kern w:val="0"/>
+              </w:rPr>
+              <w:t>4</w:t>
+            </w:r>
+            <w:r>
+              <w:rPr>
+                <w:rFonts w:ascii="Liberation Serif" w:hAnsi="Liberation Serif"/>
+                <w:kern w:val="0"/>
+              </w:rPr>
+              <w:t>, 2024</w:t>
             </w:r>
           </w:p>
         </w:tc>
         <w:tc>
           <w:tcPr>
-            <w:tcW w:w="5863" w:type="dxa"/>
+            <w:tcW w:w="5864" w:type="dxa"/>
             <w:tcBorders>
               <w:top w:val="single" w:sz="6" w:space="0" w:color="000001"/>
               <w:left w:val="single" w:sz="6" w:space="0" w:color="000001"/>
@@ -797,13 +793,27 @@
                 <w:rFonts w:ascii="Liberation Serif" w:hAnsi="Liberation Serif"/>
                 <w:kern w:val="0"/>
               </w:rPr>
-              <w:t xml:space="preserve">Reboot support from the server is added, PAC solar hack is removed </w:t>
+              <w:t xml:space="preserve">Obsoleted </w:t>
+            </w:r>
+            <w:r>
+              <w:rPr>
+                <w:rFonts w:ascii="Liberation Serif" w:hAnsi="Liberation Serif"/>
+                <w:kern w:val="0"/>
+              </w:rPr>
+              <w:t xml:space="preserve">209 version </w:t>
+            </w:r>
+            <w:r>
+              <w:rPr>
+                <w:rFonts w:ascii="Liberation Serif" w:hAnsi="Liberation Serif"/>
+                <w:kern w:val="0"/>
+              </w:rPr>
+              <w:t>and reboot support from server only added</w:t>
             </w:r>
           </w:p>
         </w:tc>
         <w:tc>
           <w:tcPr>
-            <w:tcW w:w="1295" w:type="dxa"/>
+            <w:tcW w:w="1294" w:type="dxa"/>
             <w:tcBorders>
               <w:top w:val="single" w:sz="6" w:space="0" w:color="000001"/>
               <w:left w:val="single" w:sz="6" w:space="0" w:color="000001"/>
@@ -837,7 +847,7 @@
         </w:trPr>
         <w:tc>
           <w:tcPr>
-            <w:tcW w:w="735" w:type="dxa"/>
+            <w:tcW w:w="734" w:type="dxa"/>
             <w:tcBorders>
               <w:left w:val="single" w:sz="6" w:space="0" w:color="000001"/>
               <w:bottom w:val="single" w:sz="6" w:space="0" w:color="000001"/>
@@ -849,22 +859,27 @@
               <w:pStyle w:val="TableContents"/>
               <w:widowControl w:val="false"/>
               <w:rPr>
-                <w:rFonts w:ascii="Liberation Serif" w:hAnsi="Liberation Serif"/>
-                <w:kern w:val="0"/>
+                <w:b/>
+                <w:b/>
+                <w:bCs/>
+                <w:color w:val="C9211E"/>
               </w:rPr>
             </w:pPr>
             <w:r>
               <w:rPr>
                 <w:rFonts w:ascii="Liberation Serif" w:hAnsi="Liberation Serif"/>
-                <w:kern w:val="0"/>
-              </w:rPr>
-              <w:t>0xE208</w:t>
+                <w:b/>
+                <w:bCs/>
+                <w:color w:val="C9211E"/>
+                <w:kern w:val="0"/>
+              </w:rPr>
+              <w:t>0x209</w:t>
             </w:r>
           </w:p>
         </w:tc>
         <w:tc>
           <w:tcPr>
-            <w:tcW w:w="2020" w:type="dxa"/>
+            <w:tcW w:w="2021" w:type="dxa"/>
             <w:tcBorders>
               <w:left w:val="single" w:sz="6" w:space="0" w:color="000001"/>
               <w:bottom w:val="single" w:sz="6" w:space="0" w:color="000001"/>
@@ -885,13 +900,13 @@
                 <w:rFonts w:ascii="Liberation Serif" w:hAnsi="Liberation Serif"/>
                 <w:kern w:val="0"/>
               </w:rPr>
-              <w:t>Jul 10,2024</w:t>
+              <w:t>Aug 23, 2024</w:t>
             </w:r>
           </w:p>
         </w:tc>
         <w:tc>
           <w:tcPr>
-            <w:tcW w:w="5863" w:type="dxa"/>
+            <w:tcW w:w="5864" w:type="dxa"/>
             <w:tcBorders>
               <w:left w:val="single" w:sz="6" w:space="0" w:color="000001"/>
               <w:bottom w:val="single" w:sz="6" w:space="0" w:color="000001"/>
@@ -912,13 +927,23 @@
                 <w:rFonts w:ascii="Liberation Serif" w:hAnsi="Liberation Serif"/>
                 <w:kern w:val="0"/>
               </w:rPr>
-              <w:t>Special version for a customer on top of 207(iCON). dynamic FT entry is neglected</w:t>
+              <w:t xml:space="preserve">Reboot support from the server is added, PAC solar hack is removed - </w:t>
+            </w:r>
+            <w:r>
+              <w:rPr>
+                <w:rFonts w:ascii="Liberation Serif" w:hAnsi="Liberation Serif"/>
+                <w:b/>
+                <w:bCs/>
+                <w:color w:val="C9211E"/>
+                <w:kern w:val="0"/>
+              </w:rPr>
+              <w:t>Obsoleted</w:t>
             </w:r>
           </w:p>
         </w:tc>
         <w:tc>
           <w:tcPr>
-            <w:tcW w:w="1295" w:type="dxa"/>
+            <w:tcW w:w="1294" w:type="dxa"/>
             <w:tcBorders>
               <w:left w:val="single" w:sz="6" w:space="0" w:color="000001"/>
               <w:bottom w:val="single" w:sz="6" w:space="0" w:color="000001"/>
@@ -951,7 +976,7 @@
         </w:trPr>
         <w:tc>
           <w:tcPr>
-            <w:tcW w:w="735" w:type="dxa"/>
+            <w:tcW w:w="734" w:type="dxa"/>
             <w:tcBorders>
               <w:left w:val="single" w:sz="6" w:space="0" w:color="000001"/>
               <w:bottom w:val="single" w:sz="6" w:space="0" w:color="000001"/>
@@ -972,30 +997,13 @@
                 <w:rFonts w:ascii="Liberation Serif" w:hAnsi="Liberation Serif"/>
                 <w:kern w:val="0"/>
               </w:rPr>
-              <w:t>0x108,</w:t>
-            </w:r>
-          </w:p>
-          <w:p>
-            <w:pPr>
-              <w:pStyle w:val="TableContents"/>
-              <w:widowControl w:val="false"/>
-              <w:rPr>
-                <w:rFonts w:ascii="Liberation Serif" w:hAnsi="Liberation Serif"/>
-                <w:kern w:val="0"/>
-              </w:rPr>
-            </w:pPr>
-            <w:r>
-              <w:rPr>
-                <w:rFonts w:ascii="Liberation Serif" w:hAnsi="Liberation Serif"/>
-                <w:kern w:val="0"/>
-              </w:rPr>
-              <w:t>0x208</w:t>
+              <w:t>0xE208</w:t>
             </w:r>
           </w:p>
         </w:tc>
         <w:tc>
           <w:tcPr>
-            <w:tcW w:w="2020" w:type="dxa"/>
+            <w:tcW w:w="2021" w:type="dxa"/>
             <w:tcBorders>
               <w:left w:val="single" w:sz="6" w:space="0" w:color="000001"/>
               <w:bottom w:val="single" w:sz="6" w:space="0" w:color="000001"/>
@@ -1016,13 +1024,13 @@
                 <w:rFonts w:ascii="Liberation Serif" w:hAnsi="Liberation Serif"/>
                 <w:kern w:val="0"/>
               </w:rPr>
-              <w:t>Jul 10, 2024</w:t>
+              <w:t>Jul 10,2024</w:t>
             </w:r>
           </w:p>
         </w:tc>
         <w:tc>
           <w:tcPr>
-            <w:tcW w:w="5863" w:type="dxa"/>
+            <w:tcW w:w="5864" w:type="dxa"/>
             <w:tcBorders>
               <w:left w:val="single" w:sz="6" w:space="0" w:color="000001"/>
               <w:bottom w:val="single" w:sz="6" w:space="0" w:color="000001"/>
@@ -1043,47 +1051,13 @@
                 <w:rFonts w:ascii="Liberation Serif" w:hAnsi="Liberation Serif"/>
                 <w:kern w:val="0"/>
               </w:rPr>
-              <w:t>Dynamic OTA feature support,</w:t>
-            </w:r>
-          </w:p>
-          <w:p>
-            <w:pPr>
-              <w:pStyle w:val="TableContents"/>
-              <w:widowControl w:val="false"/>
-              <w:rPr>
-                <w:rFonts w:ascii="Liberation Serif" w:hAnsi="Liberation Serif"/>
-                <w:kern w:val="0"/>
-              </w:rPr>
-            </w:pPr>
-            <w:r>
-              <w:rPr>
-                <w:rFonts w:ascii="Liberation Serif" w:hAnsi="Liberation Serif"/>
-                <w:kern w:val="0"/>
-              </w:rPr>
-              <w:t>Fix for SSID write failure via Filed Configuration utility</w:t>
-            </w:r>
-          </w:p>
-          <w:p>
-            <w:pPr>
-              <w:pStyle w:val="TableContents"/>
-              <w:widowControl w:val="false"/>
-              <w:rPr>
-                <w:rFonts w:ascii="Liberation Serif" w:hAnsi="Liberation Serif"/>
-                <w:kern w:val="0"/>
-              </w:rPr>
-            </w:pPr>
-            <w:r>
-              <w:rPr>
-                <w:rFonts w:ascii="Liberation Serif" w:hAnsi="Liberation Serif"/>
-                <w:kern w:val="0"/>
-              </w:rPr>
-              <w:t>Sending flag indicating EEPROM update via filed configuration status</w:t>
+              <w:t>Special version for a customer on top of 207(iCON). dynamic FT entry is neglected</w:t>
             </w:r>
           </w:p>
         </w:tc>
         <w:tc>
           <w:tcPr>
-            <w:tcW w:w="1295" w:type="dxa"/>
+            <w:tcW w:w="1294" w:type="dxa"/>
             <w:tcBorders>
               <w:left w:val="single" w:sz="6" w:space="0" w:color="000001"/>
               <w:bottom w:val="single" w:sz="6" w:space="0" w:color="000001"/>
@@ -1112,12 +1086,11 @@
       </w:tr>
       <w:tr>
         <w:trPr>
-          <w:trHeight w:val="553" w:hRule="atLeast"/>
           <w:cantSplit w:val="true"/>
         </w:trPr>
         <w:tc>
           <w:tcPr>
-            <w:tcW w:w="735" w:type="dxa"/>
+            <w:tcW w:w="734" w:type="dxa"/>
             <w:tcBorders>
               <w:left w:val="single" w:sz="6" w:space="0" w:color="000001"/>
               <w:bottom w:val="single" w:sz="6" w:space="0" w:color="000001"/>
@@ -1138,13 +1111,30 @@
                 <w:rFonts w:ascii="Liberation Serif" w:hAnsi="Liberation Serif"/>
                 <w:kern w:val="0"/>
               </w:rPr>
-              <w:t>0x207</w:t>
+              <w:t>0x108,</w:t>
+            </w:r>
+          </w:p>
+          <w:p>
+            <w:pPr>
+              <w:pStyle w:val="TableContents"/>
+              <w:widowControl w:val="false"/>
+              <w:rPr>
+                <w:rFonts w:ascii="Liberation Serif" w:hAnsi="Liberation Serif"/>
+                <w:kern w:val="0"/>
+              </w:rPr>
+            </w:pPr>
+            <w:r>
+              <w:rPr>
+                <w:rFonts w:ascii="Liberation Serif" w:hAnsi="Liberation Serif"/>
+                <w:kern w:val="0"/>
+              </w:rPr>
+              <w:t>0x208</w:t>
             </w:r>
           </w:p>
         </w:tc>
         <w:tc>
           <w:tcPr>
-            <w:tcW w:w="2020" w:type="dxa"/>
+            <w:tcW w:w="2021" w:type="dxa"/>
             <w:tcBorders>
               <w:left w:val="single" w:sz="6" w:space="0" w:color="000001"/>
               <w:bottom w:val="single" w:sz="6" w:space="0" w:color="000001"/>
@@ -1165,13 +1155,13 @@
                 <w:rFonts w:ascii="Liberation Serif" w:hAnsi="Liberation Serif"/>
                 <w:kern w:val="0"/>
               </w:rPr>
-              <w:t>Mar 21,2024</w:t>
+              <w:t>Jul 10, 2024</w:t>
             </w:r>
           </w:p>
         </w:tc>
         <w:tc>
           <w:tcPr>
-            <w:tcW w:w="5863" w:type="dxa"/>
+            <w:tcW w:w="5864" w:type="dxa"/>
             <w:tcBorders>
               <w:left w:val="single" w:sz="6" w:space="0" w:color="000001"/>
               <w:bottom w:val="single" w:sz="6" w:space="0" w:color="000001"/>
@@ -1192,36 +1182,7 @@
                 <w:rFonts w:ascii="Liberation Serif" w:hAnsi="Liberation Serif"/>
                 <w:kern w:val="0"/>
               </w:rPr>
-              <w:t xml:space="preserve">ICON – </w:t>
-            </w:r>
-            <w:r>
-              <w:rPr>
-                <w:rFonts w:ascii="Liberation Serif" w:hAnsi="Liberation Serif"/>
-                <w:caps w:val="false"/>
-                <w:smallCaps w:val="false"/>
-                <w:color w:val="222222"/>
-                <w:spacing w:val="0"/>
-                <w:kern w:val="0"/>
-              </w:rPr>
-              <w:t>No load DC current threshold changed to 0.5 A</w:t>
-            </w:r>
-          </w:p>
-          <w:p>
-            <w:pPr>
-              <w:pStyle w:val="Normal"/>
-              <w:widowControl w:val="false"/>
-              <w:spacing w:before="30" w:after="0"/>
-              <w:ind w:left="0" w:right="0" w:hanging="0"/>
-              <w:rPr>
-                <w:rFonts w:ascii="Liberation Serif" w:hAnsi="Liberation Serif"/>
-                <w:kern w:val="0"/>
-              </w:rPr>
-            </w:pPr>
-            <w:r>
-              <w:rPr>
-                <w:rFonts w:ascii="Liberation Serif" w:hAnsi="Liberation Serif"/>
-                <w:kern w:val="0"/>
-              </w:rPr>
+              <w:t>Dynamic OTA feature support,</w:t>
             </w:r>
           </w:p>
           <w:p>
@@ -1238,12 +1199,30 @@
                 <w:rFonts w:ascii="Liberation Serif" w:hAnsi="Liberation Serif"/>
                 <w:kern w:val="0"/>
               </w:rPr>
+              <w:t>Fix for SSID write failure via Filed Configuration utility</w:t>
+            </w:r>
+          </w:p>
+          <w:p>
+            <w:pPr>
+              <w:pStyle w:val="TableContents"/>
+              <w:widowControl w:val="false"/>
+              <w:rPr>
+                <w:rFonts w:ascii="Liberation Serif" w:hAnsi="Liberation Serif"/>
+                <w:kern w:val="0"/>
+              </w:rPr>
+            </w:pPr>
+            <w:r>
+              <w:rPr>
+                <w:rFonts w:ascii="Liberation Serif" w:hAnsi="Liberation Serif"/>
+                <w:kern w:val="0"/>
+              </w:rPr>
+              <w:t>Sending flag indicating EEPROM update via filed configuration status</w:t>
             </w:r>
           </w:p>
         </w:tc>
         <w:tc>
           <w:tcPr>
-            <w:tcW w:w="1295" w:type="dxa"/>
+            <w:tcW w:w="1294" w:type="dxa"/>
             <w:tcBorders>
               <w:left w:val="single" w:sz="6" w:space="0" w:color="000001"/>
               <w:bottom w:val="single" w:sz="6" w:space="0" w:color="000001"/>
@@ -1272,11 +1251,12 @@
       </w:tr>
       <w:tr>
         <w:trPr>
+          <w:trHeight w:val="553" w:hRule="atLeast"/>
           <w:cantSplit w:val="true"/>
         </w:trPr>
         <w:tc>
           <w:tcPr>
-            <w:tcW w:w="735" w:type="dxa"/>
+            <w:tcW w:w="734" w:type="dxa"/>
             <w:tcBorders>
               <w:left w:val="single" w:sz="6" w:space="0" w:color="000001"/>
               <w:bottom w:val="single" w:sz="6" w:space="0" w:color="000001"/>
@@ -1297,30 +1277,13 @@
                 <w:rFonts w:ascii="Liberation Serif" w:hAnsi="Liberation Serif"/>
                 <w:kern w:val="0"/>
               </w:rPr>
-              <w:t>0x106,</w:t>
-            </w:r>
-          </w:p>
-          <w:p>
-            <w:pPr>
-              <w:pStyle w:val="TableContents"/>
-              <w:widowControl w:val="false"/>
-              <w:rPr>
-                <w:rFonts w:ascii="Liberation Serif" w:hAnsi="Liberation Serif"/>
-                <w:kern w:val="0"/>
-              </w:rPr>
-            </w:pPr>
-            <w:r>
-              <w:rPr>
-                <w:rFonts w:ascii="Liberation Serif" w:hAnsi="Liberation Serif"/>
-                <w:kern w:val="0"/>
-              </w:rPr>
-              <w:t>0x206</w:t>
+              <w:t>0x207</w:t>
             </w:r>
           </w:p>
         </w:tc>
         <w:tc>
           <w:tcPr>
-            <w:tcW w:w="2020" w:type="dxa"/>
+            <w:tcW w:w="2021" w:type="dxa"/>
             <w:tcBorders>
               <w:left w:val="single" w:sz="6" w:space="0" w:color="000001"/>
               <w:bottom w:val="single" w:sz="6" w:space="0" w:color="000001"/>
@@ -1341,13 +1304,13 @@
                 <w:rFonts w:ascii="Liberation Serif" w:hAnsi="Liberation Serif"/>
                 <w:kern w:val="0"/>
               </w:rPr>
-              <w:t>Oct 06, 2023</w:t>
+              <w:t>Mar 21,2024</w:t>
             </w:r>
           </w:p>
         </w:tc>
         <w:tc>
           <w:tcPr>
-            <w:tcW w:w="5863" w:type="dxa"/>
+            <w:tcW w:w="5864" w:type="dxa"/>
             <w:tcBorders>
               <w:left w:val="single" w:sz="6" w:space="0" w:color="000001"/>
               <w:bottom w:val="single" w:sz="6" w:space="0" w:color="000001"/>
@@ -1368,13 +1331,58 @@
                 <w:rFonts w:ascii="Liberation Serif" w:hAnsi="Liberation Serif"/>
                 <w:kern w:val="0"/>
               </w:rPr>
-              <w:t>Prevent solar charging timeout is changed to 10 seconds from 5 seconds. FT exit if temperature exceeds a threshold value</w:t>
+              <w:t xml:space="preserve">ICON – </w:t>
+            </w:r>
+            <w:r>
+              <w:rPr>
+                <w:rFonts w:ascii="Liberation Serif" w:hAnsi="Liberation Serif"/>
+                <w:caps w:val="false"/>
+                <w:smallCaps w:val="false"/>
+                <w:color w:val="222222"/>
+                <w:spacing w:val="0"/>
+                <w:kern w:val="0"/>
+              </w:rPr>
+              <w:t>No load DC current threshold changed to 0.5 A</w:t>
+            </w:r>
+          </w:p>
+          <w:p>
+            <w:pPr>
+              <w:pStyle w:val="Normal"/>
+              <w:widowControl w:val="false"/>
+              <w:spacing w:before="30" w:after="0"/>
+              <w:ind w:left="0" w:right="0" w:hanging="0"/>
+              <w:rPr>
+                <w:rFonts w:ascii="Liberation Serif" w:hAnsi="Liberation Serif"/>
+                <w:kern w:val="0"/>
+              </w:rPr>
+            </w:pPr>
+            <w:r>
+              <w:rPr>
+                <w:rFonts w:ascii="Liberation Serif" w:hAnsi="Liberation Serif"/>
+                <w:kern w:val="0"/>
+              </w:rPr>
+            </w:r>
+          </w:p>
+          <w:p>
+            <w:pPr>
+              <w:pStyle w:val="TableContents"/>
+              <w:widowControl w:val="false"/>
+              <w:rPr>
+                <w:rFonts w:ascii="Liberation Serif" w:hAnsi="Liberation Serif"/>
+                <w:kern w:val="0"/>
+              </w:rPr>
+            </w:pPr>
+            <w:r>
+              <w:rPr>
+                <w:rFonts w:ascii="Liberation Serif" w:hAnsi="Liberation Serif"/>
+                <w:kern w:val="0"/>
+              </w:rPr>
             </w:r>
           </w:p>
         </w:tc>
         <w:tc>
           <w:tcPr>
-            <w:tcW w:w="1295" w:type="dxa"/>
+            <w:tcW w:w="1294" w:type="dxa"/>
             <w:tcBorders>
               <w:left w:val="single" w:sz="6" w:space="0" w:color="000001"/>
               <w:bottom w:val="single" w:sz="6" w:space="0" w:color="000001"/>
@@ -1407,7 +1415,7 @@
         </w:trPr>
         <w:tc>
           <w:tcPr>
-            <w:tcW w:w="735" w:type="dxa"/>
+            <w:tcW w:w="734" w:type="dxa"/>
             <w:tcBorders>
               <w:left w:val="single" w:sz="6" w:space="0" w:color="000001"/>
               <w:bottom w:val="single" w:sz="6" w:space="0" w:color="000001"/>
@@ -1428,7 +1436,7 @@
                 <w:rFonts w:ascii="Liberation Serif" w:hAnsi="Liberation Serif"/>
                 <w:kern w:val="0"/>
               </w:rPr>
-              <w:t>0x105,</w:t>
+              <w:t>0x106,</w:t>
             </w:r>
           </w:p>
           <w:p>
@@ -1445,13 +1453,13 @@
                 <w:rFonts w:ascii="Liberation Serif" w:hAnsi="Liberation Serif"/>
                 <w:kern w:val="0"/>
               </w:rPr>
-              <w:t>0x205</w:t>
+              <w:t>0x206</w:t>
             </w:r>
           </w:p>
         </w:tc>
         <w:tc>
           <w:tcPr>
-            <w:tcW w:w="2020" w:type="dxa"/>
+            <w:tcW w:w="2021" w:type="dxa"/>
             <w:tcBorders>
               <w:left w:val="single" w:sz="6" w:space="0" w:color="000001"/>
               <w:bottom w:val="single" w:sz="6" w:space="0" w:color="000001"/>
@@ -1472,13 +1480,13 @@
                 <w:rFonts w:ascii="Liberation Serif" w:hAnsi="Liberation Serif"/>
                 <w:kern w:val="0"/>
               </w:rPr>
-              <w:t>Aug 31, 2023</w:t>
+              <w:t>Oct 06, 2023</w:t>
             </w:r>
           </w:p>
         </w:tc>
         <w:tc>
           <w:tcPr>
-            <w:tcW w:w="5863" w:type="dxa"/>
+            <w:tcW w:w="5864" w:type="dxa"/>
             <w:tcBorders>
               <w:left w:val="single" w:sz="6" w:space="0" w:color="000001"/>
               <w:bottom w:val="single" w:sz="6" w:space="0" w:color="000001"/>
@@ -1499,13 +1507,13 @@
                 <w:rFonts w:ascii="Liberation Serif" w:hAnsi="Liberation Serif"/>
                 <w:kern w:val="0"/>
               </w:rPr>
-              <w:t>Issue of not calling log api is fixed</w:t>
+              <w:t>Prevent solar charging timeout is changed to 10 seconds from 5 seconds. FT exit if temperature exceeds a threshold value</w:t>
             </w:r>
           </w:p>
         </w:tc>
         <w:tc>
           <w:tcPr>
-            <w:tcW w:w="1295" w:type="dxa"/>
+            <w:tcW w:w="1294" w:type="dxa"/>
             <w:tcBorders>
               <w:left w:val="single" w:sz="6" w:space="0" w:color="000001"/>
               <w:bottom w:val="single" w:sz="6" w:space="0" w:color="000001"/>
@@ -1538,7 +1546,7 @@
         </w:trPr>
         <w:tc>
           <w:tcPr>
-            <w:tcW w:w="735" w:type="dxa"/>
+            <w:tcW w:w="734" w:type="dxa"/>
             <w:tcBorders>
               <w:left w:val="single" w:sz="6" w:space="0" w:color="000001"/>
               <w:bottom w:val="single" w:sz="6" w:space="0" w:color="000001"/>
@@ -1559,7 +1567,7 @@
                 <w:rFonts w:ascii="Liberation Serif" w:hAnsi="Liberation Serif"/>
                 <w:kern w:val="0"/>
               </w:rPr>
-              <w:t>0x0104,</w:t>
+              <w:t>0x105,</w:t>
             </w:r>
           </w:p>
           <w:p>
@@ -1576,13 +1584,13 @@
                 <w:rFonts w:ascii="Liberation Serif" w:hAnsi="Liberation Serif"/>
                 <w:kern w:val="0"/>
               </w:rPr>
-              <w:t>0x0204</w:t>
+              <w:t>0x205</w:t>
             </w:r>
           </w:p>
         </w:tc>
         <w:tc>
           <w:tcPr>
-            <w:tcW w:w="2020" w:type="dxa"/>
+            <w:tcW w:w="2021" w:type="dxa"/>
             <w:tcBorders>
               <w:left w:val="single" w:sz="6" w:space="0" w:color="000001"/>
               <w:bottom w:val="single" w:sz="6" w:space="0" w:color="000001"/>
@@ -1603,13 +1611,13 @@
                 <w:rFonts w:ascii="Liberation Serif" w:hAnsi="Liberation Serif"/>
                 <w:kern w:val="0"/>
               </w:rPr>
-              <w:t>Aug 05, 2023</w:t>
+              <w:t>Aug 31, 2023</w:t>
             </w:r>
           </w:p>
         </w:tc>
         <w:tc>
           <w:tcPr>
-            <w:tcW w:w="5863" w:type="dxa"/>
+            <w:tcW w:w="5864" w:type="dxa"/>
             <w:tcBorders>
               <w:left w:val="single" w:sz="6" w:space="0" w:color="000001"/>
               <w:bottom w:val="single" w:sz="6" w:space="0" w:color="000001"/>
@@ -1630,13 +1638,13 @@
                 <w:rFonts w:ascii="Liberation Serif" w:hAnsi="Liberation Serif"/>
                 <w:kern w:val="0"/>
               </w:rPr>
-              <w:t>Improved device configuration, Fixed data loss with wrong EEPROM read, Fixed PAC ERROR reset issue</w:t>
+              <w:t>Issue of not calling log api is fixed</w:t>
             </w:r>
           </w:p>
         </w:tc>
         <w:tc>
           <w:tcPr>
-            <w:tcW w:w="1295" w:type="dxa"/>
+            <w:tcW w:w="1294" w:type="dxa"/>
             <w:tcBorders>
               <w:left w:val="single" w:sz="6" w:space="0" w:color="000001"/>
               <w:bottom w:val="single" w:sz="6" w:space="0" w:color="000001"/>
@@ -1669,7 +1677,7 @@
         </w:trPr>
         <w:tc>
           <w:tcPr>
-            <w:tcW w:w="735" w:type="dxa"/>
+            <w:tcW w:w="734" w:type="dxa"/>
             <w:tcBorders>
               <w:left w:val="single" w:sz="6" w:space="0" w:color="000001"/>
               <w:bottom w:val="single" w:sz="6" w:space="0" w:color="000001"/>
@@ -1690,15 +1698,30 @@
                 <w:rFonts w:ascii="Liberation Serif" w:hAnsi="Liberation Serif"/>
                 <w:kern w:val="0"/>
               </w:rPr>
-              <w:t>0x0103,</w:t>
-              <w:br/>
-              <w:t>0x0203</w:t>
+              <w:t>0x0104,</w:t>
+            </w:r>
+          </w:p>
+          <w:p>
+            <w:pPr>
+              <w:pStyle w:val="TableContents"/>
+              <w:widowControl w:val="false"/>
+              <w:rPr>
+                <w:rFonts w:ascii="Liberation Serif" w:hAnsi="Liberation Serif"/>
+                <w:kern w:val="0"/>
+              </w:rPr>
+            </w:pPr>
+            <w:r>
+              <w:rPr>
+                <w:rFonts w:ascii="Liberation Serif" w:hAnsi="Liberation Serif"/>
+                <w:kern w:val="0"/>
+              </w:rPr>
+              <w:t>0x0204</w:t>
             </w:r>
           </w:p>
         </w:tc>
         <w:tc>
           <w:tcPr>
-            <w:tcW w:w="2020" w:type="dxa"/>
+            <w:tcW w:w="2021" w:type="dxa"/>
             <w:tcBorders>
               <w:left w:val="single" w:sz="6" w:space="0" w:color="000001"/>
               <w:bottom w:val="single" w:sz="6" w:space="0" w:color="000001"/>
@@ -1719,13 +1742,13 @@
                 <w:rFonts w:ascii="Liberation Serif" w:hAnsi="Liberation Serif"/>
                 <w:kern w:val="0"/>
               </w:rPr>
-              <w:t>June 03, 2023</w:t>
+              <w:t>Aug 05, 2023</w:t>
             </w:r>
           </w:p>
         </w:tc>
         <w:tc>
           <w:tcPr>
-            <w:tcW w:w="5863" w:type="dxa"/>
+            <w:tcW w:w="5864" w:type="dxa"/>
             <w:tcBorders>
               <w:left w:val="single" w:sz="6" w:space="0" w:color="000001"/>
               <w:bottom w:val="single" w:sz="6" w:space="0" w:color="000001"/>
@@ -1746,30 +1769,13 @@
                 <w:rFonts w:ascii="Liberation Serif" w:hAnsi="Liberation Serif"/>
                 <w:kern w:val="0"/>
               </w:rPr>
-              <w:t>Fix for ‘Device not configured’ issue, Restart the device if Wi-Fi fails to connect at the starting, blue led 10 second blink introduced for test connectivity,</w:t>
-            </w:r>
-          </w:p>
-          <w:p>
-            <w:pPr>
-              <w:pStyle w:val="TableContents"/>
-              <w:widowControl w:val="false"/>
-              <w:rPr>
-                <w:rFonts w:ascii="Liberation Serif" w:hAnsi="Liberation Serif"/>
-                <w:kern w:val="0"/>
-              </w:rPr>
-            </w:pPr>
-            <w:r>
-              <w:rPr>
-                <w:rFonts w:ascii="Liberation Serif" w:hAnsi="Liberation Serif"/>
-                <w:kern w:val="0"/>
-              </w:rPr>
-              <w:t>WiFi disconnects after sending data to server.</w:t>
+              <w:t>Improved device configuration, Fixed data loss with wrong EEPROM read, Fixed PAC ERROR reset issue</w:t>
             </w:r>
           </w:p>
         </w:tc>
         <w:tc>
           <w:tcPr>
-            <w:tcW w:w="1295" w:type="dxa"/>
+            <w:tcW w:w="1294" w:type="dxa"/>
             <w:tcBorders>
               <w:left w:val="single" w:sz="6" w:space="0" w:color="000001"/>
               <w:bottom w:val="single" w:sz="6" w:space="0" w:color="000001"/>
@@ -1802,7 +1808,7 @@
         </w:trPr>
         <w:tc>
           <w:tcPr>
-            <w:tcW w:w="735" w:type="dxa"/>
+            <w:tcW w:w="734" w:type="dxa"/>
             <w:tcBorders>
               <w:left w:val="single" w:sz="6" w:space="0" w:color="000001"/>
               <w:bottom w:val="single" w:sz="6" w:space="0" w:color="000001"/>
@@ -1823,30 +1829,15 @@
                 <w:rFonts w:ascii="Liberation Serif" w:hAnsi="Liberation Serif"/>
                 <w:kern w:val="0"/>
               </w:rPr>
-              <w:t>0x0102,</w:t>
-            </w:r>
-          </w:p>
-          <w:p>
-            <w:pPr>
-              <w:pStyle w:val="TableContents"/>
-              <w:widowControl w:val="false"/>
-              <w:rPr>
-                <w:rFonts w:ascii="Liberation Serif" w:hAnsi="Liberation Serif"/>
-                <w:kern w:val="0"/>
-              </w:rPr>
-            </w:pPr>
-            <w:r>
-              <w:rPr>
-                <w:rFonts w:ascii="Liberation Serif" w:hAnsi="Liberation Serif"/>
-                <w:kern w:val="0"/>
-              </w:rPr>
-              <w:t>0x0202</w:t>
+              <w:t>0x0103,</w:t>
+              <w:br/>
+              <w:t>0x0203</w:t>
             </w:r>
           </w:p>
         </w:tc>
         <w:tc>
           <w:tcPr>
-            <w:tcW w:w="2020" w:type="dxa"/>
+            <w:tcW w:w="2021" w:type="dxa"/>
             <w:tcBorders>
               <w:left w:val="single" w:sz="6" w:space="0" w:color="000001"/>
               <w:bottom w:val="single" w:sz="6" w:space="0" w:color="000001"/>
@@ -1867,13 +1858,13 @@
                 <w:rFonts w:ascii="Liberation Serif" w:hAnsi="Liberation Serif"/>
                 <w:kern w:val="0"/>
               </w:rPr>
-              <w:t>May 17, 2023</w:t>
+              <w:t>June 03, 2023</w:t>
             </w:r>
           </w:p>
         </w:tc>
         <w:tc>
           <w:tcPr>
-            <w:tcW w:w="5863" w:type="dxa"/>
+            <w:tcW w:w="5864" w:type="dxa"/>
             <w:tcBorders>
               <w:left w:val="single" w:sz="6" w:space="0" w:color="000001"/>
               <w:bottom w:val="single" w:sz="6" w:space="0" w:color="000001"/>
@@ -1894,13 +1885,30 @@
                 <w:rFonts w:ascii="Liberation Serif" w:hAnsi="Liberation Serif"/>
                 <w:kern w:val="0"/>
               </w:rPr>
-              <w:t>Fix to reduce data latency and data loss issues, RED LED 5 second blink when mains failure detected, is removed, SSID name will have version string</w:t>
+              <w:t>Fix for ‘Device not configured’ issue, Restart the device if Wi-Fi fails to connect at the starting, blue led 10 second blink introduced for test connectivity,</w:t>
+            </w:r>
+          </w:p>
+          <w:p>
+            <w:pPr>
+              <w:pStyle w:val="TableContents"/>
+              <w:widowControl w:val="false"/>
+              <w:rPr>
+                <w:rFonts w:ascii="Liberation Serif" w:hAnsi="Liberation Serif"/>
+                <w:kern w:val="0"/>
+              </w:rPr>
+            </w:pPr>
+            <w:r>
+              <w:rPr>
+                <w:rFonts w:ascii="Liberation Serif" w:hAnsi="Liberation Serif"/>
+                <w:kern w:val="0"/>
+              </w:rPr>
+              <w:t>WiFi disconnects after sending data to server.</w:t>
             </w:r>
           </w:p>
         </w:tc>
         <w:tc>
           <w:tcPr>
-            <w:tcW w:w="1295" w:type="dxa"/>
+            <w:tcW w:w="1294" w:type="dxa"/>
             <w:tcBorders>
               <w:left w:val="single" w:sz="6" w:space="0" w:color="000001"/>
               <w:bottom w:val="single" w:sz="6" w:space="0" w:color="000001"/>
@@ -1933,7 +1941,7 @@
         </w:trPr>
         <w:tc>
           <w:tcPr>
-            <w:tcW w:w="735" w:type="dxa"/>
+            <w:tcW w:w="734" w:type="dxa"/>
             <w:tcBorders>
               <w:left w:val="single" w:sz="6" w:space="0" w:color="000001"/>
               <w:bottom w:val="single" w:sz="6" w:space="0" w:color="000001"/>
@@ -1946,6 +1954,7 @@
               <w:widowControl w:val="false"/>
               <w:rPr>
                 <w:rFonts w:ascii="Liberation Serif" w:hAnsi="Liberation Serif"/>
+                <w:kern w:val="0"/>
               </w:rPr>
             </w:pPr>
             <w:r>
@@ -1953,7 +1962,7 @@
                 <w:rFonts w:ascii="Liberation Serif" w:hAnsi="Liberation Serif"/>
                 <w:kern w:val="0"/>
               </w:rPr>
-              <w:t>0x0101,</w:t>
+              <w:t>0x0102,</w:t>
             </w:r>
           </w:p>
           <w:p>
@@ -1962,6 +1971,7 @@
               <w:widowControl w:val="false"/>
               <w:rPr>
                 <w:rFonts w:ascii="Liberation Serif" w:hAnsi="Liberation Serif"/>
+                <w:kern w:val="0"/>
               </w:rPr>
             </w:pPr>
             <w:r>
@@ -1969,13 +1979,13 @@
                 <w:rFonts w:ascii="Liberation Serif" w:hAnsi="Liberation Serif"/>
                 <w:kern w:val="0"/>
               </w:rPr>
-              <w:t>0x0200</w:t>
+              <w:t>0x0202</w:t>
             </w:r>
           </w:p>
         </w:tc>
         <w:tc>
           <w:tcPr>
-            <w:tcW w:w="2020" w:type="dxa"/>
+            <w:tcW w:w="2021" w:type="dxa"/>
             <w:tcBorders>
               <w:left w:val="single" w:sz="6" w:space="0" w:color="000001"/>
               <w:bottom w:val="single" w:sz="6" w:space="0" w:color="000001"/>
@@ -1988,6 +1998,7 @@
               <w:widowControl w:val="false"/>
               <w:rPr>
                 <w:rFonts w:ascii="Liberation Serif" w:hAnsi="Liberation Serif"/>
+                <w:kern w:val="0"/>
               </w:rPr>
             </w:pPr>
             <w:r>
@@ -1995,13 +2006,141 @@
                 <w:rFonts w:ascii="Liberation Serif" w:hAnsi="Liberation Serif"/>
                 <w:kern w:val="0"/>
               </w:rPr>
-              <w:t>May 12,2023</w:t>
+              <w:t>May 17, 2023</w:t>
             </w:r>
           </w:p>
         </w:tc>
         <w:tc>
           <w:tcPr>
-            <w:tcW w:w="5863" w:type="dxa"/>
+            <w:tcW w:w="5864" w:type="dxa"/>
+            <w:tcBorders>
+              <w:left w:val="single" w:sz="6" w:space="0" w:color="000001"/>
+              <w:bottom w:val="single" w:sz="6" w:space="0" w:color="000001"/>
+            </w:tcBorders>
+            <w:shd w:fill="auto" w:val="clear"/>
+          </w:tcPr>
+          <w:p>
+            <w:pPr>
+              <w:pStyle w:val="TableContents"/>
+              <w:widowControl w:val="false"/>
+              <w:rPr>
+                <w:rFonts w:ascii="Liberation Serif" w:hAnsi="Liberation Serif"/>
+                <w:kern w:val="0"/>
+              </w:rPr>
+            </w:pPr>
+            <w:r>
+              <w:rPr>
+                <w:rFonts w:ascii="Liberation Serif" w:hAnsi="Liberation Serif"/>
+                <w:kern w:val="0"/>
+              </w:rPr>
+              <w:t>Fix to reduce data latency and data loss issues, RED LED 5 second blink when mains failure detected, is removed, SSID name will have version string</w:t>
+            </w:r>
+          </w:p>
+        </w:tc>
+        <w:tc>
+          <w:tcPr>
+            <w:tcW w:w="1294" w:type="dxa"/>
+            <w:tcBorders>
+              <w:left w:val="single" w:sz="6" w:space="0" w:color="000001"/>
+              <w:bottom w:val="single" w:sz="6" w:space="0" w:color="000001"/>
+              <w:right w:val="single" w:sz="6" w:space="0" w:color="000001"/>
+            </w:tcBorders>
+            <w:shd w:fill="auto" w:val="clear"/>
+          </w:tcPr>
+          <w:p>
+            <w:pPr>
+              <w:pStyle w:val="TableContents"/>
+              <w:widowControl w:val="false"/>
+              <w:rPr>
+                <w:rFonts w:ascii="Liberation Serif" w:hAnsi="Liberation Serif"/>
+                <w:kern w:val="0"/>
+              </w:rPr>
+            </w:pPr>
+            <w:r>
+              <w:rPr>
+                <w:rFonts w:ascii="Liberation Serif" w:hAnsi="Liberation Serif"/>
+                <w:kern w:val="0"/>
+              </w:rPr>
+              <w:t>Vineeth</w:t>
+            </w:r>
+          </w:p>
+        </w:tc>
+      </w:tr>
+      <w:tr>
+        <w:trPr>
+          <w:cantSplit w:val="true"/>
+        </w:trPr>
+        <w:tc>
+          <w:tcPr>
+            <w:tcW w:w="734" w:type="dxa"/>
+            <w:tcBorders>
+              <w:left w:val="single" w:sz="6" w:space="0" w:color="000001"/>
+              <w:bottom w:val="single" w:sz="6" w:space="0" w:color="000001"/>
+            </w:tcBorders>
+            <w:shd w:fill="auto" w:val="clear"/>
+          </w:tcPr>
+          <w:p>
+            <w:pPr>
+              <w:pStyle w:val="TableContents"/>
+              <w:widowControl w:val="false"/>
+              <w:rPr>
+                <w:rFonts w:ascii="Liberation Serif" w:hAnsi="Liberation Serif"/>
+              </w:rPr>
+            </w:pPr>
+            <w:r>
+              <w:rPr>
+                <w:rFonts w:ascii="Liberation Serif" w:hAnsi="Liberation Serif"/>
+                <w:kern w:val="0"/>
+              </w:rPr>
+              <w:t>0x0101,</w:t>
+            </w:r>
+          </w:p>
+          <w:p>
+            <w:pPr>
+              <w:pStyle w:val="TableContents"/>
+              <w:widowControl w:val="false"/>
+              <w:rPr>
+                <w:rFonts w:ascii="Liberation Serif" w:hAnsi="Liberation Serif"/>
+              </w:rPr>
+            </w:pPr>
+            <w:r>
+              <w:rPr>
+                <w:rFonts w:ascii="Liberation Serif" w:hAnsi="Liberation Serif"/>
+                <w:kern w:val="0"/>
+              </w:rPr>
+              <w:t>0x0200</w:t>
+            </w:r>
+          </w:p>
+        </w:tc>
+        <w:tc>
+          <w:tcPr>
+            <w:tcW w:w="2021" w:type="dxa"/>
+            <w:tcBorders>
+              <w:left w:val="single" w:sz="6" w:space="0" w:color="000001"/>
+              <w:bottom w:val="single" w:sz="6" w:space="0" w:color="000001"/>
+            </w:tcBorders>
+            <w:shd w:fill="auto" w:val="clear"/>
+          </w:tcPr>
+          <w:p>
+            <w:pPr>
+              <w:pStyle w:val="TableContents"/>
+              <w:widowControl w:val="false"/>
+              <w:rPr>
+                <w:rFonts w:ascii="Liberation Serif" w:hAnsi="Liberation Serif"/>
+              </w:rPr>
+            </w:pPr>
+            <w:r>
+              <w:rPr>
+                <w:rFonts w:ascii="Liberation Serif" w:hAnsi="Liberation Serif"/>
+                <w:kern w:val="0"/>
+              </w:rPr>
+              <w:t>May 12,2023</w:t>
+            </w:r>
+          </w:p>
+        </w:tc>
+        <w:tc>
+          <w:tcPr>
+            <w:tcW w:w="5864" w:type="dxa"/>
             <w:tcBorders>
               <w:left w:val="single" w:sz="6" w:space="0" w:color="000001"/>
               <w:bottom w:val="single" w:sz="6" w:space="0" w:color="000001"/>
@@ -2030,7 +2169,7 @@
         </w:tc>
         <w:tc>
           <w:tcPr>
-            <w:tcW w:w="1295" w:type="dxa"/>
+            <w:tcW w:w="1294" w:type="dxa"/>
             <w:tcBorders>
               <w:left w:val="single" w:sz="6" w:space="0" w:color="000001"/>
               <w:bottom w:val="single" w:sz="6" w:space="0" w:color="000001"/>
@@ -2062,7 +2201,7 @@
         </w:trPr>
         <w:tc>
           <w:tcPr>
-            <w:tcW w:w="735" w:type="dxa"/>
+            <w:tcW w:w="734" w:type="dxa"/>
             <w:tcBorders>
               <w:top w:val="single" w:sz="6" w:space="0" w:color="000001"/>
               <w:left w:val="single" w:sz="6" w:space="0" w:color="000001"/>
@@ -2105,7 +2244,7 @@
         </w:tc>
         <w:tc>
           <w:tcPr>
-            <w:tcW w:w="2020" w:type="dxa"/>
+            <w:tcW w:w="2021" w:type="dxa"/>
             <w:tcBorders>
               <w:top w:val="single" w:sz="6" w:space="0" w:color="000001"/>
               <w:left w:val="single" w:sz="6" w:space="0" w:color="000001"/>
@@ -2132,7 +2271,7 @@
         </w:tc>
         <w:tc>
           <w:tcPr>
-            <w:tcW w:w="5863" w:type="dxa"/>
+            <w:tcW w:w="5864" w:type="dxa"/>
             <w:tcBorders>
               <w:top w:val="single" w:sz="6" w:space="0" w:color="000001"/>
               <w:left w:val="single" w:sz="6" w:space="0" w:color="000001"/>
@@ -2159,7 +2298,7 @@
         </w:tc>
         <w:tc>
           <w:tcPr>
-            <w:tcW w:w="1295" w:type="dxa"/>
+            <w:tcW w:w="1294" w:type="dxa"/>
             <w:tcBorders>
               <w:top w:val="single" w:sz="6" w:space="0" w:color="000001"/>
               <w:left w:val="single" w:sz="6" w:space="0" w:color="000001"/>
@@ -2267,12 +2406,72 @@
             </w:tabs>
             <w:rPr/>
           </w:pPr>
-          <w:hyperlink w:anchor="__RefHeading___Toc4893_134704998411111111">
+          <w:hyperlink w:anchor="__RefHeading___Toc4893_134704998411111112">
             <w:r>
               <w:rPr>
                 <w:rStyle w:val="IndexLink"/>
               </w:rPr>
-              <w:t>V- iCON 0x0209</w:t>
+              <w:t>V- iCON 0x0210</w:t>
+              <w:tab/>
+              <w:t>5</w:t>
+            </w:r>
+          </w:hyperlink>
+        </w:p>
+        <w:p>
+          <w:pPr>
+            <w:pStyle w:val="Contents2"/>
+            <w:tabs>
+              <w:tab w:val="clear" w:pos="709"/>
+              <w:tab w:val="right" w:pos="9972" w:leader="dot"/>
+            </w:tabs>
+            <w:rPr/>
+          </w:pPr>
+          <w:hyperlink w:anchor="__RefHeading___Toc335_30548077611111111">
+            <w:r>
+              <w:rPr>
+                <w:rStyle w:val="IndexLink"/>
+              </w:rPr>
+              <w:t>Enhancements/Fixes to Existing Features</w:t>
+              <w:tab/>
+              <w:t>5</w:t>
+            </w:r>
+          </w:hyperlink>
+        </w:p>
+        <w:p>
+          <w:pPr>
+            <w:pStyle w:val="Contents3"/>
+            <w:tabs>
+              <w:tab w:val="clear" w:pos="709"/>
+              <w:tab w:val="right" w:pos="9972" w:leader="dot"/>
+            </w:tabs>
+            <w:rPr/>
+          </w:pPr>
+          <w:hyperlink w:anchor="__RefHeading___Toc1879_35832818991">
+            <w:r>
+              <w:rPr>
+                <w:rStyle w:val="IndexLink"/>
+              </w:rPr>
+              <w:t>Reboot support from the server is added</w:t>
+              <w:tab/>
+              <w:t>5</w:t>
+            </w:r>
+          </w:hyperlink>
+        </w:p>
+        <w:p>
+          <w:pPr>
+            <w:pStyle w:val="Contents1"/>
+            <w:tabs>
+              <w:tab w:val="clear" w:pos="709"/>
+              <w:tab w:val="right" w:pos="9972" w:leader="dot"/>
+            </w:tabs>
+            <w:rPr/>
+          </w:pPr>
+          <w:hyperlink w:anchor="__RefHeading___Toc4893_13470499841111111">
+            <w:r>
+              <w:rPr>
+                <w:rStyle w:val="IndexLink"/>
+              </w:rPr>
+              <w:t>V- iCON 0x0209 - Obsoleted</w:t>
               <w:tab/>
               <w:t>5</w:t>
             </w:r>
@@ -2347,7 +2546,7 @@
             </w:tabs>
             <w:rPr/>
           </w:pPr>
-          <w:hyperlink w:anchor="__RefHeading___Toc4893_13470499841111111">
+          <w:hyperlink w:anchor="__RefHeading___Toc4893_134704998411111111">
             <w:r>
               <w:rPr>
                 <w:rStyle w:val="IndexLink"/>
@@ -2544,7 +2743,7 @@
               </w:rPr>
               <w:t>The issue of SSID write from server is fixed</w:t>
               <w:tab/>
-              <w:t>5</w:t>
+              <w:t>6</w:t>
             </w:r>
           </w:hyperlink>
         </w:p>
@@ -2570,7 +2769,7 @@
               </w:rPr>
               <w:t>Verification of data written via field configuration utility</w:t>
               <w:tab/>
-              <w:t>5</w:t>
+              <w:t>6</w:t>
             </w:r>
           </w:hyperlink>
         </w:p>
@@ -2886,7 +3085,7 @@
               </w:rPr>
               <w:t>Fixed data loss issue</w:t>
               <w:tab/>
-              <w:t>6</w:t>
+              <w:t>7</w:t>
             </w:r>
           </w:hyperlink>
         </w:p>
@@ -2912,7 +3111,7 @@
               </w:rPr>
               <w:t>Device multiple reset due to PAC ERROR fixed</w:t>
               <w:tab/>
-              <w:t>6</w:t>
+              <w:t>7</w:t>
             </w:r>
           </w:hyperlink>
         </w:p>
@@ -2932,7 +3131,7 @@
               </w:rPr>
               <w:t>V- iCUBE 0x0103, iCON 0x0203</w:t>
               <w:tab/>
-              <w:t>6</w:t>
+              <w:t>7</w:t>
             </w:r>
           </w:hyperlink>
         </w:p>
@@ -2952,7 +3151,7 @@
               </w:rPr>
               <w:t>Enhancements/Fixes to Existing Features</w:t>
               <w:tab/>
-              <w:t>6</w:t>
+              <w:t>7</w:t>
             </w:r>
           </w:hyperlink>
         </w:p>
@@ -3092,7 +3291,7 @@
               </w:rPr>
               <w:t>Chance for data latency/data loss due to the code loopholes are fixed</w:t>
               <w:tab/>
-              <w:t>7</w:t>
+              <w:t>8</w:t>
             </w:r>
           </w:hyperlink>
         </w:p>
@@ -3112,7 +3311,7 @@
               </w:rPr>
               <w:t>Frequent connection/disconnection of Wi-Fi is avoided</w:t>
               <w:tab/>
-              <w:t>7</w:t>
+              <w:t>8</w:t>
             </w:r>
           </w:hyperlink>
         </w:p>
@@ -3132,7 +3331,7 @@
               </w:rPr>
               <w:t>RED LED in 5 second blink when mains failure is detected, removed.</w:t>
               <w:tab/>
-              <w:t>7</w:t>
+              <w:t>8</w:t>
             </w:r>
           </w:hyperlink>
         </w:p>
@@ -3152,7 +3351,7 @@
               </w:rPr>
               <w:t>SSID Name exposed by the device will have firmware version string at the end</w:t>
               <w:tab/>
-              <w:t>7</w:t>
+              <w:t>8</w:t>
             </w:r>
           </w:hyperlink>
         </w:p>
@@ -3172,7 +3371,7 @@
               </w:rPr>
               <w:t>V- iCUBE 0x0101, iCON 0x0201</w:t>
               <w:tab/>
-              <w:t>7</w:t>
+              <w:t>8</w:t>
             </w:r>
           </w:hyperlink>
         </w:p>
@@ -3192,7 +3391,7 @@
               </w:rPr>
               <w:t>Enhancements/Fixes to Existing Features</w:t>
               <w:tab/>
-              <w:t>7</w:t>
+              <w:t>8</w:t>
             </w:r>
           </w:hyperlink>
         </w:p>
@@ -3212,7 +3411,7 @@
               </w:rPr>
               <w:t>Issue in using Configuration tool and mobile app is fixed</w:t>
               <w:tab/>
-              <w:t>7</w:t>
+              <w:t>8</w:t>
             </w:r>
           </w:hyperlink>
         </w:p>
@@ -3238,7 +3437,7 @@
               </w:rPr>
               <w:t>Connectivity test’ issue is fixed</w:t>
               <w:tab/>
-              <w:t>7</w:t>
+              <w:t>8</w:t>
             </w:r>
           </w:hyperlink>
         </w:p>
@@ -3264,7 +3463,7 @@
               </w:rPr>
               <w:t>Known issues</w:t>
               <w:tab/>
-              <w:t>7</w:t>
+              <w:t>8</w:t>
             </w:r>
           </w:hyperlink>
         </w:p>
@@ -3405,31 +3604,13 @@
         <w:rPr>
           <w:rFonts w:ascii="Liberation Serif" w:hAnsi="Liberation Serif"/>
         </w:rPr>
-        <w:t>V- iC</w:t>
-      </w:r>
-      <w:r>
-        <w:rPr>
-          <w:rFonts w:ascii="Liberation Serif" w:hAnsi="Liberation Serif"/>
-        </w:rPr>
-        <w:t>ON</w:t>
-      </w:r>
-      <w:r>
-        <w:rPr>
-          <w:rFonts w:ascii="Liberation Serif" w:hAnsi="Liberation Serif"/>
-        </w:rPr>
-        <w:t xml:space="preserve"> 0x0</w:t>
-      </w:r>
-      <w:r>
-        <w:rPr>
-          <w:rFonts w:ascii="Liberation Serif" w:hAnsi="Liberation Serif"/>
-        </w:rPr>
-        <w:t>2</w:t>
-      </w:r>
-      <w:r>
-        <w:rPr>
-          <w:rFonts w:ascii="Liberation Serif" w:hAnsi="Liberation Serif"/>
-        </w:rPr>
-        <w:t>09</w:t>
+        <w:t>V- iCON 0x02</w:t>
+      </w:r>
+      <w:r>
+        <w:rPr>
+          <w:rFonts w:ascii="Liberation Serif" w:hAnsi="Liberation Serif"/>
+        </w:rPr>
+        <w:t>10</w:t>
       </w:r>
     </w:p>
     <w:p>
@@ -3439,7 +3620,7 @@
           <w:rFonts w:ascii="Liberation Serif" w:hAnsi="Liberation Serif"/>
         </w:rPr>
       </w:pPr>
-      <w:bookmarkStart w:id="3" w:name="__RefHeading___Toc335_3054807761111111"/>
+      <w:bookmarkStart w:id="3" w:name="__RefHeading___Toc335_30548077611111111"/>
       <w:bookmarkEnd w:id="3"/>
       <w:r>
         <w:rPr/>
@@ -3453,8 +3634,102 @@
           <w:rFonts w:ascii="Liberation Serif" w:hAnsi="Liberation Serif"/>
         </w:rPr>
       </w:pPr>
-      <w:bookmarkStart w:id="4" w:name="__RefHeading___Toc1879_3583281899"/>
+      <w:bookmarkStart w:id="4" w:name="__RefHeading___Toc1879_35832818991"/>
       <w:bookmarkEnd w:id="4"/>
+      <w:r>
+        <w:rPr/>
+        <w:t>Reboot support from the server is added</w:t>
+      </w:r>
+    </w:p>
+    <w:p>
+      <w:pPr>
+        <w:pStyle w:val="Contents1"/>
+        <w:widowControl/>
+        <w:numPr>
+          <w:ilvl w:val="0"/>
+          <w:numId w:val="0"/>
+        </w:numPr>
+        <w:tabs>
+          <w:tab w:val="clear" w:pos="709"/>
+          <w:tab w:val="left" w:pos="7705" w:leader="none"/>
+        </w:tabs>
+        <w:suppressAutoHyphens w:val="true"/>
+        <w:ind w:left="0" w:hanging="0"/>
+        <w:jc w:val="left"/>
+        <w:rPr>
+          <w:rFonts w:ascii="Liberation Serif" w:hAnsi="Liberation Serif"/>
+        </w:rPr>
+      </w:pPr>
+      <w:r>
+        <w:rPr>
+          <w:rFonts w:ascii="Liberation Serif" w:hAnsi="Liberation Serif"/>
+        </w:rPr>
+        <w:t xml:space="preserve">                      </w:t>
+      </w:r>
+      <w:r>
+        <w:rPr>
+          <w:rFonts w:ascii="Liberation Serif" w:hAnsi="Liberation Serif"/>
+        </w:rPr>
+        <w:t>From the server device can be rebooted.</w:t>
+      </w:r>
+    </w:p>
+    <w:p>
+      <w:pPr>
+        <w:pStyle w:val="Heading1"/>
+        <w:widowControl/>
+        <w:numPr>
+          <w:ilvl w:val="0"/>
+          <w:numId w:val="0"/>
+        </w:numPr>
+        <w:tabs>
+          <w:tab w:val="clear" w:pos="709"/>
+          <w:tab w:val="left" w:pos="7705" w:leader="none"/>
+        </w:tabs>
+        <w:suppressAutoHyphens w:val="true"/>
+        <w:ind w:left="0" w:hanging="0"/>
+        <w:jc w:val="left"/>
+        <w:rPr>
+          <w:rFonts w:ascii="Liberation Serif" w:hAnsi="Liberation Serif"/>
+        </w:rPr>
+      </w:pPr>
+      <w:bookmarkStart w:id="5" w:name="__RefHeading___Toc4893_13470499841111111"/>
+      <w:bookmarkEnd w:id="5"/>
+      <w:r>
+        <w:rPr>
+          <w:rFonts w:ascii="Liberation Serif" w:hAnsi="Liberation Serif"/>
+        </w:rPr>
+        <w:t xml:space="preserve">V- iCON 0x0209 - </w:t>
+      </w:r>
+      <w:r>
+        <w:rPr>
+          <w:rFonts w:ascii="Liberation Serif" w:hAnsi="Liberation Serif"/>
+        </w:rPr>
+        <w:t>Obsoleted</w:t>
+      </w:r>
+    </w:p>
+    <w:p>
+      <w:pPr>
+        <w:pStyle w:val="Heading2"/>
+        <w:rPr>
+          <w:rFonts w:ascii="Liberation Serif" w:hAnsi="Liberation Serif"/>
+        </w:rPr>
+      </w:pPr>
+      <w:bookmarkStart w:id="6" w:name="__RefHeading___Toc335_3054807761111111"/>
+      <w:bookmarkEnd w:id="6"/>
+      <w:r>
+        <w:rPr/>
+        <w:t>Enhancements/Fixes to Existing Features</w:t>
+      </w:r>
+    </w:p>
+    <w:p>
+      <w:pPr>
+        <w:pStyle w:val="Heading3"/>
+        <w:rPr>
+          <w:rFonts w:ascii="Liberation Serif" w:hAnsi="Liberation Serif"/>
+        </w:rPr>
+      </w:pPr>
+      <w:bookmarkStart w:id="7" w:name="__RefHeading___Toc1879_3583281899"/>
+      <w:bookmarkEnd w:id="7"/>
       <w:r>
         <w:rPr/>
         <w:t>Reboot support from the server is added</w:t>
@@ -3485,8 +3760,8 @@
           <w:rFonts w:ascii="Liberation Serif" w:hAnsi="Liberation Serif"/>
         </w:rPr>
       </w:pPr>
-      <w:bookmarkStart w:id="5" w:name="__RefHeading___Toc1881_3583281899"/>
-      <w:bookmarkEnd w:id="5"/>
+      <w:bookmarkStart w:id="8" w:name="__RefHeading___Toc1881_3583281899"/>
+      <w:bookmarkEnd w:id="8"/>
       <w:r>
         <w:rPr/>
         <w:t>PAC Solar Hack is removed</w:t>
@@ -3502,15 +3777,7 @@
       <w:r>
         <w:rPr/>
         <w:tab/>
-        <w:t>When migrating from 800 version firmware to 0x</w:t>
-      </w:r>
-      <w:r>
-        <w:rPr/>
-        <w:t>2</w:t>
-      </w:r>
-      <w:r>
-        <w:rPr/>
-        <w:t xml:space="preserve">00 version, PAC Solar configuration is changed to unipolar </w:t>
+        <w:t xml:space="preserve">When migrating from 800 version firmware to 0x200 version, PAC Solar configuration is changed to unipolar </w:t>
         <w:tab/>
         <w:t xml:space="preserve">from bipolar configuration. But since already devices were calibrated with 'bipolar' configuration, a hack was </w:t>
         <w:tab/>
@@ -3518,23 +3785,11 @@
         <w:tab/>
         <w:t xml:space="preserve">decided to re calibration/update calibration constant from the server, so that this hack is being removed. </w:t>
         <w:tab/>
-        <w:t xml:space="preserve">Special note to taken care is that once device is updated to </w:t>
-      </w:r>
-      <w:r>
-        <w:rPr/>
-        <w:t>2</w:t>
-      </w:r>
-      <w:r>
-        <w:rPr/>
-        <w:t xml:space="preserve">09 version, calibration constant </w:t>
+        <w:t xml:space="preserve">Special note to taken care is that once device is updated to 209 version, calibration constant </w:t>
         <w:tab/>
         <w:t xml:space="preserve">(pac_sol_chg_i_const - 0xFD25) should be updated with the updated value and device should never </w:t>
         <w:tab/>
-        <w:t>downgrade to a version that has PAC Solar HAC</w:t>
-      </w:r>
-      <w:r>
-        <w:rPr/>
-        <w:t>K.</w:t>
+        <w:t>downgrade to a version that has PAC Solar HACK.</w:t>
       </w:r>
     </w:p>
     <w:p>
@@ -3552,8 +3807,8 @@
           <w:rFonts w:ascii="Liberation Serif" w:hAnsi="Liberation Serif"/>
         </w:rPr>
       </w:pPr>
-      <w:bookmarkStart w:id="6" w:name="__RefHeading___Toc4893_13470499841111111"/>
-      <w:bookmarkEnd w:id="6"/>
+      <w:bookmarkStart w:id="9" w:name="__RefHeading___Toc4893_13470499841111111"/>
+      <w:bookmarkEnd w:id="9"/>
       <w:r>
         <w:rPr>
           <w:rFonts w:ascii="Liberation Serif" w:hAnsi="Liberation Serif"/>
@@ -3572,8 +3827,8 @@
           <w:rFonts w:ascii="Liberation Serif" w:hAnsi="Liberation Serif"/>
         </w:rPr>
       </w:pPr>
-      <w:bookmarkStart w:id="7" w:name="__RefHeading___Toc335_305480776111111"/>
-      <w:bookmarkEnd w:id="7"/>
+      <w:bookmarkStart w:id="10" w:name="__RefHeading___Toc335_305480776111111"/>
+      <w:bookmarkEnd w:id="10"/>
       <w:r>
         <w:rPr>
           <w:rFonts w:ascii="Liberation Serif" w:hAnsi="Liberation Serif"/>
@@ -3590,8 +3845,8 @@
           <w:rFonts w:ascii="Liberation Serif" w:hAnsi="Liberation Serif"/>
         </w:rPr>
       </w:pPr>
-      <w:bookmarkStart w:id="8" w:name="__RefHeading___Toc456_959901681121"/>
-      <w:bookmarkEnd w:id="8"/>
+      <w:bookmarkStart w:id="11" w:name="__RefHeading___Toc456_959901681121"/>
+      <w:bookmarkEnd w:id="11"/>
       <w:r>
         <w:rPr/>
         <w:t xml:space="preserve"> </w:t>
@@ -3608,8 +3863,8 @@
           <w:rFonts w:ascii="Liberation Serif" w:hAnsi="Liberation Serif"/>
         </w:rPr>
       </w:pPr>
-      <w:bookmarkStart w:id="9" w:name="__RefHeading___Toc842_1579925048"/>
-      <w:bookmarkEnd w:id="9"/>
+      <w:bookmarkStart w:id="12" w:name="__RefHeading___Toc842_1579925048"/>
+      <w:bookmarkEnd w:id="12"/>
       <w:r>
         <w:rPr/>
         <w:t xml:space="preserve"> </w:t>
@@ -3626,8 +3881,8 @@
           <w:rFonts w:ascii="Liberation Serif" w:hAnsi="Liberation Serif"/>
         </w:rPr>
       </w:pPr>
-      <w:bookmarkStart w:id="10" w:name="__RefHeading___Toc844_1579925048"/>
-      <w:bookmarkEnd w:id="10"/>
+      <w:bookmarkStart w:id="13" w:name="__RefHeading___Toc844_1579925048"/>
+      <w:bookmarkEnd w:id="13"/>
       <w:r>
         <w:rPr/>
         <w:t xml:space="preserve"> </w:t>
@@ -3652,8 +3907,8 @@
           <w:rFonts w:ascii="Liberation Serif" w:hAnsi="Liberation Serif"/>
         </w:rPr>
       </w:pPr>
-      <w:bookmarkStart w:id="11" w:name="__RefHeading___Toc4893_1347049984111111"/>
-      <w:bookmarkEnd w:id="11"/>
+      <w:bookmarkStart w:id="14" w:name="__RefHeading___Toc4893_1347049984111111"/>
+      <w:bookmarkEnd w:id="14"/>
       <w:r>
         <w:rPr>
           <w:rFonts w:ascii="Liberation Serif" w:hAnsi="Liberation Serif"/>
@@ -3672,8 +3927,8 @@
           <w:rFonts w:ascii="Liberation Serif" w:hAnsi="Liberation Serif"/>
         </w:rPr>
       </w:pPr>
-      <w:bookmarkStart w:id="12" w:name="__RefHeading___Toc335_30548077611111"/>
-      <w:bookmarkEnd w:id="12"/>
+      <w:bookmarkStart w:id="15" w:name="__RefHeading___Toc335_30548077611111"/>
+      <w:bookmarkEnd w:id="15"/>
       <w:r>
         <w:rPr>
           <w:rFonts w:ascii="Liberation Serif" w:hAnsi="Liberation Serif"/>
@@ -3690,8 +3945,8 @@
           <w:rFonts w:ascii="Liberation Serif" w:hAnsi="Liberation Serif"/>
         </w:rPr>
       </w:pPr>
-      <w:bookmarkStart w:id="13" w:name="__RefHeading___Toc456_95990168112"/>
-      <w:bookmarkEnd w:id="13"/>
+      <w:bookmarkStart w:id="16" w:name="__RefHeading___Toc456_95990168112"/>
+      <w:bookmarkEnd w:id="16"/>
       <w:r>
         <w:rPr/>
         <w:t xml:space="preserve"> </w:t>
@@ -3713,8 +3968,8 @@
           <w:rFonts w:ascii="Liberation Serif" w:hAnsi="Liberation Serif"/>
         </w:rPr>
       </w:pPr>
-      <w:bookmarkStart w:id="14" w:name="__RefHeading___Toc697_1988590142"/>
-      <w:bookmarkEnd w:id="14"/>
+      <w:bookmarkStart w:id="17" w:name="__RefHeading___Toc697_1988590142"/>
+      <w:bookmarkEnd w:id="17"/>
       <w:r>
         <w:rPr/>
         <w:t xml:space="preserve">   </w:t>
@@ -3731,8 +3986,8 @@
           <w:rFonts w:ascii="Liberation Serif" w:hAnsi="Liberation Serif"/>
         </w:rPr>
       </w:pPr>
-      <w:bookmarkStart w:id="15" w:name="__RefHeading___Toc699_1988590142"/>
-      <w:bookmarkEnd w:id="15"/>
+      <w:bookmarkStart w:id="18" w:name="__RefHeading___Toc699_1988590142"/>
+      <w:bookmarkEnd w:id="18"/>
       <w:r>
         <w:rPr/>
         <w:t xml:space="preserve"> </w:t>
@@ -3754,8 +4009,8 @@
           <w:rFonts w:ascii="Liberation Serif" w:hAnsi="Liberation Serif"/>
         </w:rPr>
       </w:pPr>
-      <w:bookmarkStart w:id="16" w:name="__RefHeading___Toc701_1988590142"/>
-      <w:bookmarkEnd w:id="16"/>
+      <w:bookmarkStart w:id="19" w:name="__RefHeading___Toc701_1988590142"/>
+      <w:bookmarkEnd w:id="19"/>
       <w:r>
         <w:rPr/>
         <w:t xml:space="preserve">     </w:t>
@@ -3772,8 +4027,8 @@
           <w:rFonts w:ascii="Liberation Serif" w:hAnsi="Liberation Serif"/>
         </w:rPr>
       </w:pPr>
-      <w:bookmarkStart w:id="17" w:name="__RefHeading___Toc703_1988590142"/>
-      <w:bookmarkEnd w:id="17"/>
+      <w:bookmarkStart w:id="20" w:name="__RefHeading___Toc703_1988590142"/>
+      <w:bookmarkEnd w:id="20"/>
       <w:r>
         <w:rPr/>
         <w:t xml:space="preserve"> </w:t>
@@ -3795,8 +4050,8 @@
           <w:rFonts w:ascii="Liberation Serif" w:hAnsi="Liberation Serif"/>
         </w:rPr>
       </w:pPr>
-      <w:bookmarkStart w:id="18" w:name="__RefHeading___Toc705_1988590142"/>
-      <w:bookmarkEnd w:id="18"/>
+      <w:bookmarkStart w:id="21" w:name="__RefHeading___Toc705_1988590142"/>
+      <w:bookmarkEnd w:id="21"/>
       <w:r>
         <w:rPr/>
         <w:t xml:space="preserve">      </w:t>
@@ -3821,8 +4076,8 @@
           <w:rFonts w:ascii="Liberation Serif" w:hAnsi="Liberation Serif"/>
         </w:rPr>
       </w:pPr>
-      <w:bookmarkStart w:id="19" w:name="__RefHeading___Toc4893_13470499841111112"/>
-      <w:bookmarkEnd w:id="19"/>
+      <w:bookmarkStart w:id="22" w:name="__RefHeading___Toc4893_13470499841111112"/>
+      <w:bookmarkEnd w:id="22"/>
       <w:r>
         <w:rPr>
           <w:rFonts w:ascii="Liberation Serif" w:hAnsi="Liberation Serif"/>
@@ -3841,8 +4096,8 @@
           <w:rFonts w:ascii="Liberation Serif" w:hAnsi="Liberation Serif"/>
         </w:rPr>
       </w:pPr>
-      <w:bookmarkStart w:id="20" w:name="__RefHeading___Toc335_305480776111112"/>
-      <w:bookmarkEnd w:id="20"/>
+      <w:bookmarkStart w:id="23" w:name="__RefHeading___Toc335_305480776111112"/>
+      <w:bookmarkEnd w:id="23"/>
       <w:r>
         <w:rPr>
           <w:rFonts w:ascii="Liberation Serif" w:hAnsi="Liberation Serif"/>
@@ -3859,8 +4114,8 @@
           <w:rFonts w:ascii="Liberation Serif" w:hAnsi="Liberation Serif"/>
         </w:rPr>
       </w:pPr>
-      <w:bookmarkStart w:id="21" w:name="__RefHeading___Toc456_959901681122"/>
-      <w:bookmarkEnd w:id="21"/>
+      <w:bookmarkStart w:id="24" w:name="__RefHeading___Toc456_959901681122"/>
+      <w:bookmarkEnd w:id="24"/>
       <w:r>
         <w:rPr/>
         <w:t xml:space="preserve"> </w:t>
@@ -3885,8 +4140,8 @@
           <w:rFonts w:ascii="Liberation Serif" w:hAnsi="Liberation Serif"/>
         </w:rPr>
       </w:pPr>
-      <w:bookmarkStart w:id="22" w:name="__RefHeading___Toc4893_134704998411111"/>
-      <w:bookmarkEnd w:id="22"/>
+      <w:bookmarkStart w:id="25" w:name="__RefHeading___Toc4893_134704998411111"/>
+      <w:bookmarkEnd w:id="25"/>
       <w:r>
         <w:rPr>
           <w:rFonts w:ascii="Liberation Serif" w:hAnsi="Liberation Serif"/>
@@ -3905,8 +4160,8 @@
           <w:rFonts w:ascii="Liberation Serif" w:hAnsi="Liberation Serif"/>
         </w:rPr>
       </w:pPr>
-      <w:bookmarkStart w:id="23" w:name="__RefHeading___Toc335_3054807761111"/>
-      <w:bookmarkEnd w:id="23"/>
+      <w:bookmarkStart w:id="26" w:name="__RefHeading___Toc335_3054807761111"/>
+      <w:bookmarkEnd w:id="26"/>
       <w:r>
         <w:rPr>
           <w:rFonts w:ascii="Liberation Serif" w:hAnsi="Liberation Serif"/>
@@ -3921,8 +4176,8 @@
         <w:pStyle w:val="Heading3"/>
         <w:rPr/>
       </w:pPr>
-      <w:bookmarkStart w:id="24" w:name="__RefHeading___Toc456_9599016811"/>
-      <w:bookmarkEnd w:id="24"/>
+      <w:bookmarkStart w:id="27" w:name="__RefHeading___Toc456_9599016811"/>
+      <w:bookmarkEnd w:id="27"/>
       <w:r>
         <w:rPr/>
         <w:t xml:space="preserve"> </w:t>
@@ -3957,8 +4212,8 @@
         <w:pStyle w:val="Heading3"/>
         <w:rPr/>
       </w:pPr>
-      <w:bookmarkStart w:id="25" w:name="__RefHeading___Toc456_95990168111"/>
-      <w:bookmarkEnd w:id="25"/>
+      <w:bookmarkStart w:id="28" w:name="__RefHeading___Toc456_95990168111"/>
+      <w:bookmarkEnd w:id="28"/>
       <w:r>
         <w:rPr/>
         <w:t xml:space="preserve"> </w:t>
@@ -4003,8 +4258,8 @@
           <w:rFonts w:ascii="Liberation Serif" w:hAnsi="Liberation Serif"/>
         </w:rPr>
       </w:pPr>
-      <w:bookmarkStart w:id="26" w:name="__RefHeading___Toc4893_13470499841111"/>
-      <w:bookmarkEnd w:id="26"/>
+      <w:bookmarkStart w:id="29" w:name="__RefHeading___Toc4893_13470499841111"/>
+      <w:bookmarkEnd w:id="29"/>
       <w:r>
         <w:rPr>
           <w:rFonts w:ascii="Liberation Serif" w:hAnsi="Liberation Serif"/>
@@ -4023,8 +4278,8 @@
           <w:rFonts w:ascii="Liberation Serif" w:hAnsi="Liberation Serif"/>
         </w:rPr>
       </w:pPr>
-      <w:bookmarkStart w:id="27" w:name="__RefHeading___Toc335_305480776111"/>
-      <w:bookmarkEnd w:id="27"/>
+      <w:bookmarkStart w:id="30" w:name="__RefHeading___Toc335_305480776111"/>
+      <w:bookmarkEnd w:id="30"/>
       <w:r>
         <w:rPr>
           <w:rFonts w:ascii="Liberation Serif" w:hAnsi="Liberation Serif"/>
@@ -4039,8 +4294,8 @@
         <w:pStyle w:val="Heading3"/>
         <w:rPr/>
       </w:pPr>
-      <w:bookmarkStart w:id="28" w:name="__RefHeading___Toc456_959901681"/>
-      <w:bookmarkEnd w:id="28"/>
+      <w:bookmarkStart w:id="31" w:name="__RefHeading___Toc456_959901681"/>
+      <w:bookmarkEnd w:id="31"/>
       <w:r>
         <w:rPr/>
         <w:t xml:space="preserve"> </w:t>
@@ -4080,8 +4335,8 @@
           <w:rFonts w:ascii="Liberation Serif" w:hAnsi="Liberation Serif"/>
         </w:rPr>
       </w:pPr>
-      <w:bookmarkStart w:id="29" w:name="__RefHeading___Toc4893_1347049984111"/>
-      <w:bookmarkEnd w:id="29"/>
+      <w:bookmarkStart w:id="32" w:name="__RefHeading___Toc4893_1347049984111"/>
+      <w:bookmarkEnd w:id="32"/>
       <w:r>
         <w:rPr>
           <w:rFonts w:ascii="Liberation Serif" w:hAnsi="Liberation Serif"/>
@@ -4100,8 +4355,8 @@
           <w:rFonts w:ascii="Liberation Serif" w:hAnsi="Liberation Serif"/>
         </w:rPr>
       </w:pPr>
-      <w:bookmarkStart w:id="30" w:name="__RefHeading___Toc335_30548077611"/>
-      <w:bookmarkEnd w:id="30"/>
+      <w:bookmarkStart w:id="33" w:name="__RefHeading___Toc335_30548077611"/>
+      <w:bookmarkEnd w:id="33"/>
       <w:r>
         <w:rPr>
           <w:rFonts w:ascii="Liberation Serif" w:hAnsi="Liberation Serif"/>
@@ -4116,8 +4371,8 @@
         <w:pStyle w:val="Heading3"/>
         <w:rPr/>
       </w:pPr>
-      <w:bookmarkStart w:id="31" w:name="__RefHeading___Toc456_95990168"/>
-      <w:bookmarkEnd w:id="31"/>
+      <w:bookmarkStart w:id="34" w:name="__RefHeading___Toc456_95990168"/>
+      <w:bookmarkEnd w:id="34"/>
       <w:r>
         <w:rPr/>
         <w:t xml:space="preserve"> </w:t>
@@ -4149,8 +4404,8 @@
           <w:rFonts w:ascii="Liberation Serif" w:hAnsi="Liberation Serif"/>
         </w:rPr>
       </w:pPr>
-      <w:bookmarkStart w:id="32" w:name="__RefHeading___Toc454_95990168"/>
-      <w:bookmarkEnd w:id="32"/>
+      <w:bookmarkStart w:id="35" w:name="__RefHeading___Toc454_95990168"/>
+      <w:bookmarkEnd w:id="35"/>
       <w:r>
         <w:rPr>
           <w:rFonts w:ascii="Liberation Serif" w:hAnsi="Liberation Serif"/>
@@ -4190,8 +4445,8 @@
           <w:rFonts w:ascii="Liberation Serif" w:hAnsi="Liberation Serif"/>
         </w:rPr>
       </w:pPr>
-      <w:bookmarkStart w:id="33" w:name="__RefHeading___Toc452_95990168"/>
-      <w:bookmarkEnd w:id="33"/>
+      <w:bookmarkStart w:id="36" w:name="__RefHeading___Toc452_95990168"/>
+      <w:bookmarkEnd w:id="36"/>
       <w:r>
         <w:rPr>
           <w:rFonts w:ascii="Liberation Serif" w:hAnsi="Liberation Serif"/>
@@ -4235,8 +4490,8 @@
           <w:rFonts w:ascii="Liberation Serif" w:hAnsi="Liberation Serif"/>
         </w:rPr>
       </w:pPr>
-      <w:bookmarkStart w:id="34" w:name="__RefHeading___Toc4893_134704998411"/>
-      <w:bookmarkEnd w:id="34"/>
+      <w:bookmarkStart w:id="37" w:name="__RefHeading___Toc4893_134704998411"/>
+      <w:bookmarkEnd w:id="37"/>
       <w:r>
         <w:rPr>
           <w:rFonts w:ascii="Liberation Serif" w:hAnsi="Liberation Serif"/>
@@ -4255,8 +4510,8 @@
           <w:rFonts w:ascii="Liberation Serif" w:hAnsi="Liberation Serif"/>
         </w:rPr>
       </w:pPr>
-      <w:bookmarkStart w:id="35" w:name="__RefHeading___Toc335_3054807761"/>
-      <w:bookmarkEnd w:id="35"/>
+      <w:bookmarkStart w:id="38" w:name="__RefHeading___Toc335_3054807761"/>
+      <w:bookmarkEnd w:id="38"/>
       <w:r>
         <w:rPr>
           <w:rFonts w:ascii="Liberation Serif" w:hAnsi="Liberation Serif"/>
@@ -4277,8 +4532,8 @@
           <w:rFonts w:ascii="Liberation Serif" w:hAnsi="Liberation Serif"/>
         </w:rPr>
       </w:pPr>
-      <w:bookmarkStart w:id="36" w:name="__RefHeading___Toc337_3054807761"/>
-      <w:bookmarkEnd w:id="36"/>
+      <w:bookmarkStart w:id="39" w:name="__RefHeading___Toc337_3054807761"/>
+      <w:bookmarkEnd w:id="39"/>
       <w:r>
         <w:rPr>
           <w:rFonts w:ascii="Liberation Serif" w:hAnsi="Liberation Serif"/>
@@ -4312,8 +4567,8 @@
           <w:rFonts w:ascii="Liberation Serif" w:hAnsi="Liberation Serif"/>
         </w:rPr>
       </w:pPr>
-      <w:bookmarkStart w:id="37" w:name="__RefHeading___Toc339_3054807761"/>
-      <w:bookmarkEnd w:id="37"/>
+      <w:bookmarkStart w:id="40" w:name="__RefHeading___Toc339_3054807761"/>
+      <w:bookmarkEnd w:id="40"/>
       <w:r>
         <w:rPr>
           <w:rFonts w:ascii="Liberation Serif" w:hAnsi="Liberation Serif"/>
@@ -4347,8 +4602,8 @@
           <w:rFonts w:ascii="Liberation Serif" w:hAnsi="Liberation Serif"/>
         </w:rPr>
       </w:pPr>
-      <w:bookmarkStart w:id="38" w:name="__RefHeading___Toc341_3054807761"/>
-      <w:bookmarkEnd w:id="38"/>
+      <w:bookmarkStart w:id="41" w:name="__RefHeading___Toc341_3054807761"/>
+      <w:bookmarkEnd w:id="41"/>
       <w:r>
         <w:rPr>
           <w:rFonts w:ascii="Liberation Serif" w:hAnsi="Liberation Serif"/>
@@ -4380,8 +4635,8 @@
         </w:numPr>
         <w:rPr/>
       </w:pPr>
-      <w:bookmarkStart w:id="39" w:name="__RefHeading___Toc341_30548077611"/>
-      <w:bookmarkEnd w:id="39"/>
+      <w:bookmarkStart w:id="42" w:name="__RefHeading___Toc341_30548077611"/>
+      <w:bookmarkEnd w:id="42"/>
       <w:r>
         <w:rPr>
           <w:rFonts w:ascii="Liberation Serif" w:hAnsi="Liberation Serif"/>
@@ -4447,8 +4702,8 @@
           <w:rFonts w:ascii="Liberation Serif" w:hAnsi="Liberation Serif"/>
         </w:rPr>
       </w:pPr>
-      <w:bookmarkStart w:id="40" w:name="__RefHeading___Toc4893_13470499841"/>
-      <w:bookmarkEnd w:id="40"/>
+      <w:bookmarkStart w:id="43" w:name="__RefHeading___Toc4893_13470499841"/>
+      <w:bookmarkEnd w:id="43"/>
       <w:r>
         <w:rPr>
           <w:rFonts w:ascii="Liberation Serif" w:hAnsi="Liberation Serif"/>
@@ -4467,8 +4722,8 @@
           <w:rFonts w:ascii="Liberation Serif" w:hAnsi="Liberation Serif"/>
         </w:rPr>
       </w:pPr>
-      <w:bookmarkStart w:id="41" w:name="__RefHeading___Toc4794_170861885912"/>
-      <w:bookmarkEnd w:id="41"/>
+      <w:bookmarkStart w:id="44" w:name="__RefHeading___Toc4794_170861885912"/>
+      <w:bookmarkEnd w:id="44"/>
       <w:r>
         <w:rPr>
           <w:rFonts w:ascii="Liberation Serif" w:hAnsi="Liberation Serif"/>
@@ -4487,8 +4742,8 @@
         </w:numPr>
         <w:rPr/>
       </w:pPr>
-      <w:bookmarkStart w:id="42" w:name="__RefHeading___Toc243_2317239721"/>
-      <w:bookmarkEnd w:id="42"/>
+      <w:bookmarkStart w:id="45" w:name="__RefHeading___Toc243_2317239721"/>
+      <w:bookmarkEnd w:id="45"/>
       <w:r>
         <w:rPr>
           <w:rStyle w:val="InternetLink"/>
@@ -4510,8 +4765,8 @@
         </w:numPr>
         <w:rPr/>
       </w:pPr>
-      <w:bookmarkStart w:id="43" w:name="__RefHeading___Toc245_2317239721"/>
-      <w:bookmarkEnd w:id="43"/>
+      <w:bookmarkStart w:id="46" w:name="__RefHeading___Toc245_2317239721"/>
+      <w:bookmarkEnd w:id="46"/>
       <w:r>
         <w:rPr>
           <w:rStyle w:val="InternetLink"/>
@@ -4533,8 +4788,8 @@
         </w:numPr>
         <w:rPr/>
       </w:pPr>
-      <w:bookmarkStart w:id="44" w:name="__RefHeading___Toc247_2317239721"/>
-      <w:bookmarkEnd w:id="44"/>
+      <w:bookmarkStart w:id="47" w:name="__RefHeading___Toc247_2317239721"/>
+      <w:bookmarkEnd w:id="47"/>
       <w:r>
         <w:rPr>
           <w:rStyle w:val="InternetLink"/>
@@ -4556,8 +4811,8 @@
         </w:numPr>
         <w:rPr/>
       </w:pPr>
-      <w:bookmarkStart w:id="45" w:name="__RefHeading___Toc1205_2317239721"/>
-      <w:bookmarkEnd w:id="45"/>
+      <w:bookmarkStart w:id="48" w:name="__RefHeading___Toc1205_2317239721"/>
+      <w:bookmarkEnd w:id="48"/>
       <w:r>
         <w:rPr>
           <w:rStyle w:val="InternetLink"/>
@@ -4585,8 +4840,8 @@
           <w:rFonts w:ascii="Liberation Serif" w:hAnsi="Liberation Serif"/>
         </w:rPr>
       </w:pPr>
-      <w:bookmarkStart w:id="46" w:name="__RefHeading___Toc4893_1347049984"/>
-      <w:bookmarkEnd w:id="46"/>
+      <w:bookmarkStart w:id="49" w:name="__RefHeading___Toc4893_1347049984"/>
+      <w:bookmarkEnd w:id="49"/>
       <w:r>
         <w:rPr>
           <w:rFonts w:ascii="Liberation Serif" w:hAnsi="Liberation Serif"/>
@@ -4613,8 +4868,8 @@
           <w:rFonts w:ascii="Liberation Serif" w:hAnsi="Liberation Serif"/>
         </w:rPr>
       </w:pPr>
-      <w:bookmarkStart w:id="47" w:name="__RefHeading___Toc4794_17086188591"/>
-      <w:bookmarkEnd w:id="47"/>
+      <w:bookmarkStart w:id="50" w:name="__RefHeading___Toc4794_17086188591"/>
+      <w:bookmarkEnd w:id="50"/>
       <w:r>
         <w:rPr>
           <w:rFonts w:ascii="Liberation Serif" w:hAnsi="Liberation Serif"/>
@@ -4633,8 +4888,8 @@
         </w:numPr>
         <w:rPr/>
       </w:pPr>
-      <w:bookmarkStart w:id="48" w:name="__RefHeading___Toc5878_434370227"/>
-      <w:bookmarkEnd w:id="48"/>
+      <w:bookmarkStart w:id="51" w:name="__RefHeading___Toc5878_434370227"/>
+      <w:bookmarkEnd w:id="51"/>
       <w:r>
         <w:rPr>
           <w:rStyle w:val="InternetLink"/>
@@ -4654,8 +4909,8 @@
         </w:numPr>
         <w:rPr/>
       </w:pPr>
-      <w:bookmarkStart w:id="49" w:name="__RefHeading___Toc214_3688195712"/>
-      <w:bookmarkEnd w:id="49"/>
+      <w:bookmarkStart w:id="52" w:name="__RefHeading___Toc214_3688195712"/>
+      <w:bookmarkEnd w:id="52"/>
       <w:r>
         <w:rPr>
           <w:rStyle w:val="InternetLink"/>
@@ -4680,8 +4935,8 @@
         <w:pStyle w:val="Heading2"/>
         <w:rPr/>
       </w:pPr>
-      <w:bookmarkStart w:id="50" w:name="__RefHeading___Toc211_1165673383"/>
-      <w:bookmarkEnd w:id="50"/>
+      <w:bookmarkStart w:id="53" w:name="__RefHeading___Toc211_1165673383"/>
+      <w:bookmarkEnd w:id="53"/>
       <w:r>
         <w:rPr>
           <w:rStyle w:val="InternetLink"/>
@@ -4712,8 +4967,8 @@
         </w:numPr>
         <w:rPr/>
       </w:pPr>
-      <w:bookmarkStart w:id="51" w:name="__RefHeading___Toc213_1165673383"/>
-      <w:bookmarkEnd w:id="51"/>
+      <w:bookmarkStart w:id="54" w:name="__RefHeading___Toc213_1165673383"/>
+      <w:bookmarkEnd w:id="54"/>
       <w:r>
         <w:rPr>
           <w:rStyle w:val="InternetLink"/>
@@ -4729,8 +4984,8 @@
         <w:pStyle w:val="Heading1"/>
         <w:rPr/>
       </w:pPr>
-      <w:bookmarkStart w:id="52" w:name="__RefHeading___Toc5885_434370227"/>
-      <w:bookmarkEnd w:id="52"/>
+      <w:bookmarkStart w:id="55" w:name="__RefHeading___Toc5885_434370227"/>
+      <w:bookmarkEnd w:id="55"/>
       <w:r>
         <w:rPr>
           <w:rStyle w:val="InternetLink"/>
@@ -4752,8 +5007,8 @@
           <w:rFonts w:ascii="Liberation Serif" w:hAnsi="Liberation Serif"/>
         </w:rPr>
       </w:pPr>
-      <w:bookmarkStart w:id="53" w:name="__RefHeading___Toc4794_170861885911"/>
-      <w:bookmarkEnd w:id="53"/>
+      <w:bookmarkStart w:id="56" w:name="__RefHeading___Toc4794_170861885911"/>
+      <w:bookmarkEnd w:id="56"/>
       <w:r>
         <w:rPr>
           <w:rFonts w:ascii="Liberation Serif" w:hAnsi="Liberation Serif"/>
@@ -4773,8 +5028,8 @@
         <w:spacing w:before="140" w:after="120"/>
         <w:rPr/>
       </w:pPr>
-      <w:bookmarkStart w:id="54" w:name="__RefHeading___Toc5878_4343702271"/>
-      <w:bookmarkEnd w:id="54"/>
+      <w:bookmarkStart w:id="57" w:name="__RefHeading___Toc5878_4343702271"/>
+      <w:bookmarkEnd w:id="57"/>
       <w:r>
         <w:rPr>
           <w:rStyle w:val="InternetLink"/>
@@ -4822,11 +5077,11 @@
           <wp:effectExtent l="0" t="0" r="0" b="0"/>
           <wp:wrapTight wrapText="bothSides">
             <wp:wrapPolygon edited="0">
-              <wp:start x="-53" y="0"/>
-              <wp:lineTo x="-53" y="14363"/>
-              <wp:lineTo x="-11" y="14363"/>
+              <wp:start x="-51" y="0"/>
+              <wp:lineTo x="-51" y="14329"/>
+              <wp:lineTo x="-11" y="14329"/>
               <wp:lineTo x="-11" y="0"/>
-              <wp:lineTo x="-53" y="0"/>
+              <wp:lineTo x="-51" y="0"/>
             </wp:wrapPolygon>
           </wp:wrapTight>
           <wp:docPr id="3" name="Image5" descr=""/>
@@ -4889,11 +5144,11 @@
           <wp:effectExtent l="0" t="0" r="0" b="0"/>
           <wp:wrapTight wrapText="bothSides">
             <wp:wrapPolygon edited="0">
-              <wp:start x="-53" y="0"/>
-              <wp:lineTo x="-53" y="14363"/>
-              <wp:lineTo x="-11" y="14363"/>
+              <wp:start x="-51" y="0"/>
+              <wp:lineTo x="-51" y="14329"/>
+              <wp:lineTo x="-11" y="14329"/>
               <wp:lineTo x="-11" y="0"/>
-              <wp:lineTo x="-53" y="0"/>
+              <wp:lineTo x="-51" y="0"/>
             </wp:wrapPolygon>
           </wp:wrapTight>
           <wp:docPr id="5" name="Image14" descr=""/>

</xml_diff>